<commit_message>
added icons and stuffs
</commit_message>
<xml_diff>
--- a/EPC template v3.docx
+++ b/EPC template v3.docx
@@ -31,6 +31,7 @@
       <w:pPr>
         <w:pStyle w:val="v2header"/>
         <w:framePr w:w="0" w:hSpace="0" w:vSpace="0" w:wrap="auto" w:vAnchor="margin" w:yAlign="inline"/>
+        <w:jc w:val="both"/>
       </w:pPr>
       <w:r>
         <w:rPr>
@@ -40,10 +41,266 @@
         <mc:AlternateContent>
           <mc:Choice Requires="wps">
             <w:drawing>
-              <wp:anchor distT="0" distB="0" distL="114300" distR="114300" simplePos="0" relativeHeight="251669504" behindDoc="0" locked="0" layoutInCell="1" allowOverlap="1" wp14:anchorId="11E63C1A" wp14:editId="29F76E03">
+              <wp:anchor distT="0" distB="0" distL="114300" distR="114300" simplePos="0" relativeHeight="251660288" behindDoc="0" locked="0" layoutInCell="1" allowOverlap="1" wp14:anchorId="4488BC6A" wp14:editId="6BF5D3FE">
                 <wp:simplePos x="0" y="0"/>
                 <wp:positionH relativeFrom="column">
-                  <wp:posOffset>-800100</wp:posOffset>
+                  <wp:posOffset>571500</wp:posOffset>
+                </wp:positionH>
+                <wp:positionV relativeFrom="paragraph">
+                  <wp:posOffset>228600</wp:posOffset>
+                </wp:positionV>
+                <wp:extent cx="5143500" cy="2171700"/>
+                <wp:effectExtent l="0" t="0" r="0" b="12700"/>
+                <wp:wrapSquare wrapText="bothSides"/>
+                <wp:docPr id="17" name="Text Box 17"/>
+                <wp:cNvGraphicFramePr/>
+                <a:graphic xmlns:a="http://schemas.openxmlformats.org/drawingml/2006/main">
+                  <a:graphicData uri="http://schemas.microsoft.com/office/word/2010/wordprocessingShape">
+                    <wps:wsp>
+                      <wps:cNvSpPr txBox="1"/>
+                      <wps:spPr>
+                        <a:xfrm>
+                          <a:off x="0" y="0"/>
+                          <a:ext cx="5143500" cy="2171700"/>
+                        </a:xfrm>
+                        <a:prstGeom prst="rect">
+                          <a:avLst/>
+                        </a:prstGeom>
+                        <a:noFill/>
+                        <a:ln>
+                          <a:noFill/>
+                        </a:ln>
+                        <a:effectLst/>
+                        <a:extLst>
+                          <a:ext uri="{C572A759-6A51-4108-AA02-DFA0A04FC94B}">
+                            <ma14:wrappingTextBoxFlag xmlns:ma14="http://schemas.microsoft.com/office/mac/drawingml/2011/main"/>
+                          </a:ext>
+                        </a:extLst>
+                      </wps:spPr>
+                      <wps:style>
+                        <a:lnRef idx="0">
+                          <a:schemeClr val="accent1"/>
+                        </a:lnRef>
+                        <a:fillRef idx="0">
+                          <a:schemeClr val="accent1"/>
+                        </a:fillRef>
+                        <a:effectRef idx="0">
+                          <a:schemeClr val="accent1"/>
+                        </a:effectRef>
+                        <a:fontRef idx="minor">
+                          <a:schemeClr val="dk1"/>
+                        </a:fontRef>
+                      </wps:style>
+                      <wps:txbx>
+                        <w:txbxContent>
+                          <w:p>
+                            <w:pPr>
+                              <w:widowControl w:val="0"/>
+                              <w:autoSpaceDE w:val="0"/>
+                              <w:autoSpaceDN w:val="0"/>
+                              <w:adjustRightInd w:val="0"/>
+                              <w:rPr>
+                                <w:rFonts w:ascii="Arial" w:hAnsi="Arial" w:cs="Arial"/>
+                                <w:b/>
+                                <w:color w:val="FFFFFF" w:themeColor="background1"/>
+                                <w:sz w:val="32"/>
+                                <w:szCs w:val="32"/>
+                              </w:rPr>
+                            </w:pPr>
+                            <w:proofErr w:type="spellStart"/>
+                            <w:r>
+                              <w:rPr>
+                                <w:rFonts w:ascii="Arial" w:hAnsi="Arial" w:cs="Arial"/>
+                                <w:b/>
+                                <w:color w:val="FFFFFF" w:themeColor="background1"/>
+                                <w:sz w:val="32"/>
+                                <w:szCs w:val="32"/>
+                              </w:rPr>
+                              <w:t>FordHarrison’s</w:t>
+                            </w:r>
+                            <w:proofErr w:type="spellEnd"/>
+                            <w:r>
+                              <w:rPr>
+                                <w:rFonts w:ascii="Arial" w:hAnsi="Arial" w:cs="Arial"/>
+                                <w:b/>
+                                <w:color w:val="FFFFFF" w:themeColor="background1"/>
+                                <w:sz w:val="32"/>
+                                <w:szCs w:val="32"/>
+                              </w:rPr>
+                              <w:t xml:space="preserve"> legal practice focuses solely on employment law and litigation, labor relations, employee benefits and executive compensation, and business immigration. Management consulting services, provided under the auspices of F&amp;H Solutions Group, enhance our offering.</w:t>
+                            </w:r>
+                          </w:p>
+                          <w:p>
+                            <w:pPr>
+                              <w:rPr>
+                                <w:rFonts w:ascii="Arial" w:hAnsi="Arial" w:cs="Arial"/>
+                                <w:color w:val="FFFFFF" w:themeColor="background1"/>
+                              </w:rPr>
+                            </w:pPr>
+                          </w:p>
+                        </w:txbxContent>
+                      </wps:txbx>
+                      <wps:bodyPr rot="0" spcFirstLastPara="0" vertOverflow="overflow" horzOverflow="overflow" vert="horz" wrap="square" lIns="91440" tIns="45720" rIns="91440" bIns="45720" numCol="1" spcCol="0" rtlCol="0" fromWordArt="0" anchor="t" anchorCtr="0" forceAA="0" compatLnSpc="1">
+                        <a:prstTxWarp prst="textNoShape">
+                          <a:avLst/>
+                        </a:prstTxWarp>
+                        <a:noAutofit/>
+                      </wps:bodyPr>
+                    </wps:wsp>
+                  </a:graphicData>
+                </a:graphic>
+                <wp14:sizeRelH relativeFrom="margin">
+                  <wp14:pctWidth>0</wp14:pctWidth>
+                </wp14:sizeRelH>
+                <wp14:sizeRelV relativeFrom="margin">
+                  <wp14:pctHeight>0</wp14:pctHeight>
+                </wp14:sizeRelV>
+              </wp:anchor>
+            </w:drawing>
+          </mc:Choice>
+          <mc:Fallback>
+            <w:pict>
+              <v:shapetype id="_x0000_t202" coordsize="21600,21600" o:spt="202" path="m0,0l0,21600,21600,21600,21600,0xe">
+                <v:stroke joinstyle="miter"/>
+                <v:path gradientshapeok="t" o:connecttype="rect"/>
+              </v:shapetype>
+              <v:shape id="Text Box 17" o:spid="_x0000_s1026" type="#_x0000_t202" style="position:absolute;left:0;text-align:left;margin-left:45pt;margin-top:18pt;width:405pt;height:171pt;z-index:251660288;visibility:visible;mso-wrap-style:square;mso-width-percent:0;mso-height-percent:0;mso-wrap-distance-left:9pt;mso-wrap-distance-top:0;mso-wrap-distance-right:9pt;mso-wrap-distance-bottom:0;mso-position-horizontal:absolute;mso-position-horizontal-relative:text;mso-position-vertical:absolute;mso-position-vertical-relative:text;mso-width-percent:0;mso-height-percent:0;mso-width-relative:margin;mso-height-relative:margin;v-text-anchor:top" o:gfxdata="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" filled="f" stroked="f">
+                <v:textbox>
+                  <w:txbxContent>
+                    <w:p>
+                      <w:pPr>
+                        <w:widowControl w:val="0"/>
+                        <w:autoSpaceDE w:val="0"/>
+                        <w:autoSpaceDN w:val="0"/>
+                        <w:adjustRightInd w:val="0"/>
+                        <w:rPr>
+                          <w:rFonts w:ascii="Arial" w:hAnsi="Arial" w:cs="Arial"/>
+                          <w:b/>
+                          <w:color w:val="FFFFFF" w:themeColor="background1"/>
+                          <w:sz w:val="32"/>
+                          <w:szCs w:val="32"/>
+                        </w:rPr>
+                      </w:pPr>
+                      <w:proofErr w:type="spellStart"/>
+                      <w:r>
+                        <w:rPr>
+                          <w:rFonts w:ascii="Arial" w:hAnsi="Arial" w:cs="Arial"/>
+                          <w:b/>
+                          <w:color w:val="FFFFFF" w:themeColor="background1"/>
+                          <w:sz w:val="32"/>
+                          <w:szCs w:val="32"/>
+                        </w:rPr>
+                        <w:t>FordHarrison’s</w:t>
+                      </w:r>
+                      <w:proofErr w:type="spellEnd"/>
+                      <w:r>
+                        <w:rPr>
+                          <w:rFonts w:ascii="Arial" w:hAnsi="Arial" w:cs="Arial"/>
+                          <w:b/>
+                          <w:color w:val="FFFFFF" w:themeColor="background1"/>
+                          <w:sz w:val="32"/>
+                          <w:szCs w:val="32"/>
+                        </w:rPr>
+                        <w:t xml:space="preserve"> legal practice focuses solely on employment law and litigation, labor relations, employee benefits and executive compensation, and business immigration. Management consulting services, provided under the auspices of F&amp;H Solutions Group, enhance our offering.</w:t>
+                      </w:r>
+                    </w:p>
+                    <w:p>
+                      <w:pPr>
+                        <w:rPr>
+                          <w:rFonts w:ascii="Arial" w:hAnsi="Arial" w:cs="Arial"/>
+                          <w:color w:val="FFFFFF" w:themeColor="background1"/>
+                        </w:rPr>
+                      </w:pPr>
+                    </w:p>
+                  </w:txbxContent>
+                </v:textbox>
+                <w10:wrap type="square"/>
+              </v:shape>
+            </w:pict>
+          </mc:Fallback>
+        </mc:AlternateContent>
+      </w:r>
+      <w:r>
+        <w:rPr>
+          <w:noProof/>
+        </w:rPr>
+        <w:drawing>
+          <wp:anchor distT="0" distB="0" distL="114300" distR="114300" simplePos="0" relativeHeight="251686912" behindDoc="0" locked="0" layoutInCell="1" allowOverlap="1" wp14:anchorId="1F383E4E" wp14:editId="576B2078">
+            <wp:simplePos x="0" y="0"/>
+            <wp:positionH relativeFrom="column">
+              <wp:posOffset>-685800</wp:posOffset>
+            </wp:positionH>
+            <wp:positionV relativeFrom="paragraph">
+              <wp:posOffset>-685800</wp:posOffset>
+            </wp:positionV>
+            <wp:extent cx="307340" cy="283210"/>
+            <wp:effectExtent l="0" t="0" r="0" b="0"/>
+            <wp:wrapThrough wrapText="bothSides">
+              <wp:wrapPolygon edited="0">
+                <wp:start x="12496" y="0"/>
+                <wp:lineTo x="0" y="9686"/>
+                <wp:lineTo x="0" y="19372"/>
+                <wp:lineTo x="10711" y="19372"/>
+                <wp:lineTo x="19636" y="7749"/>
+                <wp:lineTo x="19636" y="0"/>
+                <wp:lineTo x="12496" y="0"/>
+              </wp:wrapPolygon>
+            </wp:wrapThrough>
+            <wp:docPr id="2" name="quill.png"/>
+            <wp:cNvGraphicFramePr>
+              <a:graphicFrameLocks xmlns:a="http://schemas.openxmlformats.org/drawingml/2006/main" noChangeAspect="1"/>
+            </wp:cNvGraphicFramePr>
+            <a:graphic xmlns:a="http://schemas.openxmlformats.org/drawingml/2006/main">
+              <a:graphicData uri="http://schemas.openxmlformats.org/drawingml/2006/picture">
+                <pic:pic xmlns:pic="http://schemas.openxmlformats.org/drawingml/2006/picture">
+                  <pic:nvPicPr>
+                    <pic:cNvPr id="0" name="quill.png"/>
+                    <pic:cNvPicPr/>
+                  </pic:nvPicPr>
+                  <pic:blipFill>
+                    <a:blip r:embed="rId9" r:link="rId10">
+                      <a:extLst>
+                        <a:ext uri="{28A0092B-C50C-407E-A947-70E740481C1C}">
+                          <a14:useLocalDpi xmlns:a14="http://schemas.microsoft.com/office/drawing/2010/main" val="0"/>
+                        </a:ext>
+                      </a:extLst>
+                    </a:blip>
+                    <a:stretch>
+                      <a:fillRect/>
+                    </a:stretch>
+                  </pic:blipFill>
+                  <pic:spPr>
+                    <a:xfrm>
+                      <a:off x="0" y="0"/>
+                      <a:ext cx="307340" cy="283210"/>
+                    </a:xfrm>
+                    <a:prstGeom prst="rect">
+                      <a:avLst/>
+                    </a:prstGeom>
+                  </pic:spPr>
+                </pic:pic>
+              </a:graphicData>
+            </a:graphic>
+            <wp14:sizeRelH relativeFrom="page">
+              <wp14:pctWidth>0</wp14:pctWidth>
+            </wp14:sizeRelH>
+            <wp14:sizeRelV relativeFrom="page">
+              <wp14:pctHeight>0</wp14:pctHeight>
+            </wp14:sizeRelV>
+          </wp:anchor>
+        </w:drawing>
+      </w:r>
+      <w:r>
+        <w:rPr>
+          <w:noProof/>
+        </w:rPr>
+        <mc:AlternateContent>
+          <mc:Choice Requires="wps">
+            <w:drawing>
+              <wp:anchor distT="0" distB="0" distL="114300" distR="114300" simplePos="0" relativeHeight="251669504" behindDoc="0" locked="0" layoutInCell="1" allowOverlap="1" wp14:anchorId="11E63C1A" wp14:editId="5CD718F5">
+                <wp:simplePos x="0" y="0"/>
+                <wp:positionH relativeFrom="column">
+                  <wp:posOffset>-342900</wp:posOffset>
                 </wp:positionH>
                 <wp:positionV relativeFrom="paragraph">
                   <wp:posOffset>-685800</wp:posOffset>
@@ -129,11 +386,7 @@
           </mc:Choice>
           <mc:Fallback>
             <w:pict>
-              <v:shapetype id="_x0000_t202" coordsize="21600,21600" o:spt="202" path="m0,0l0,21600,21600,21600,21600,0xe">
-                <v:stroke joinstyle="miter"/>
-                <v:path gradientshapeok="t" o:connecttype="rect"/>
-              </v:shapetype>
-              <v:shape id="Text Box 2128" o:spid="_x0000_s1026" type="#_x0000_t202" style="position:absolute;margin-left:-62.95pt;margin-top:-53.95pt;width:198pt;height:27pt;z-index:251669504;visibility:visible;mso-wrap-style:square;mso-wrap-distance-left:9pt;mso-wrap-distance-top:0;mso-wrap-distance-right:9pt;mso-wrap-distance-bottom:0;mso-position-horizontal:absolute;mso-position-horizontal-relative:text;mso-position-vertical:absolute;mso-position-vertical-relative:text;v-text-anchor:top" o:gfxdata="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" filled="f" stroked="f">
+              <v:shape id="Text Box 2128" o:spid="_x0000_s1027" type="#_x0000_t202" style="position:absolute;left:0;text-align:left;margin-left:-26.95pt;margin-top:-53.95pt;width:198pt;height:27pt;z-index:251669504;visibility:visible;mso-wrap-style:square;mso-wrap-distance-left:9pt;mso-wrap-distance-top:0;mso-wrap-distance-right:9pt;mso-wrap-distance-bottom:0;mso-position-horizontal:absolute;mso-position-horizontal-relative:text;mso-position-vertical:absolute;mso-position-vertical-relative:text;v-text-anchor:top" o:gfxdata="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" filled="f" stroked="f">
                 <v:textbox>
                   <w:txbxContent>
                     <w:p>
@@ -172,267 +425,7 @@
         <mc:AlternateContent>
           <mc:Choice Requires="wps">
             <w:drawing>
-              <wp:anchor distT="0" distB="0" distL="114300" distR="114300" simplePos="0" relativeHeight="251660288" behindDoc="0" locked="0" layoutInCell="1" allowOverlap="1" wp14:anchorId="4488BC6A" wp14:editId="4CB10640">
-                <wp:simplePos x="0" y="0"/>
-                <wp:positionH relativeFrom="column">
-                  <wp:posOffset>-114300</wp:posOffset>
-                </wp:positionH>
-                <wp:positionV relativeFrom="paragraph">
-                  <wp:posOffset>228600</wp:posOffset>
-                </wp:positionV>
-                <wp:extent cx="5829300" cy="2171700"/>
-                <wp:effectExtent l="0" t="0" r="0" b="12700"/>
-                <wp:wrapSquare wrapText="bothSides"/>
-                <wp:docPr id="17" name="Text Box 17"/>
-                <wp:cNvGraphicFramePr/>
-                <a:graphic xmlns:a="http://schemas.openxmlformats.org/drawingml/2006/main">
-                  <a:graphicData uri="http://schemas.microsoft.com/office/word/2010/wordprocessingShape">
-                    <wps:wsp>
-                      <wps:cNvSpPr txBox="1"/>
-                      <wps:spPr>
-                        <a:xfrm>
-                          <a:off x="0" y="0"/>
-                          <a:ext cx="5829300" cy="2171700"/>
-                        </a:xfrm>
-                        <a:prstGeom prst="rect">
-                          <a:avLst/>
-                        </a:prstGeom>
-                        <a:noFill/>
-                        <a:ln>
-                          <a:noFill/>
-                        </a:ln>
-                        <a:effectLst/>
-                        <a:extLst>
-                          <a:ext uri="{C572A759-6A51-4108-AA02-DFA0A04FC94B}">
-                            <ma14:wrappingTextBoxFlag xmlns:ma14="http://schemas.microsoft.com/office/mac/drawingml/2011/main"/>
-                          </a:ext>
-                        </a:extLst>
-                      </wps:spPr>
-                      <wps:style>
-                        <a:lnRef idx="0">
-                          <a:schemeClr val="accent1"/>
-                        </a:lnRef>
-                        <a:fillRef idx="0">
-                          <a:schemeClr val="accent1"/>
-                        </a:fillRef>
-                        <a:effectRef idx="0">
-                          <a:schemeClr val="accent1"/>
-                        </a:effectRef>
-                        <a:fontRef idx="minor">
-                          <a:schemeClr val="dk1"/>
-                        </a:fontRef>
-                      </wps:style>
-                      <wps:txbx>
-                        <w:txbxContent>
-                          <w:p>
-                            <w:pPr>
-                              <w:widowControl w:val="0"/>
-                              <w:autoSpaceDE w:val="0"/>
-                              <w:autoSpaceDN w:val="0"/>
-                              <w:adjustRightInd w:val="0"/>
-                              <w:jc w:val="center"/>
-                              <w:rPr>
-                                <w:rFonts w:ascii="Arial" w:hAnsi="Arial" w:cs="Arial"/>
-                                <w:b/>
-                                <w:color w:val="FFFFFF" w:themeColor="background1"/>
-                                <w:sz w:val="32"/>
-                                <w:szCs w:val="32"/>
-                              </w:rPr>
-                            </w:pPr>
-                            <w:proofErr w:type="spellStart"/>
-                            <w:r>
-                              <w:rPr>
-                                <w:rFonts w:ascii="Arial" w:hAnsi="Arial" w:cs="Arial"/>
-                                <w:b/>
-                                <w:color w:val="FFFFFF" w:themeColor="background1"/>
-                                <w:sz w:val="32"/>
-                                <w:szCs w:val="32"/>
-                              </w:rPr>
-                              <w:t>FordHarrison’s</w:t>
-                            </w:r>
-                            <w:proofErr w:type="spellEnd"/>
-                            <w:r>
-                              <w:rPr>
-                                <w:rFonts w:ascii="Arial" w:hAnsi="Arial" w:cs="Arial"/>
-                                <w:b/>
-                                <w:color w:val="FFFFFF" w:themeColor="background1"/>
-                                <w:sz w:val="32"/>
-                                <w:szCs w:val="32"/>
-                              </w:rPr>
-                              <w:t xml:space="preserve"> legal practice focuses solely on employment law and litigation, labor relations, employee benefits and executive compensation, and business immigration. Management consulting services, provided under the auspices of F&amp;H Solutions Group, </w:t>
-                            </w:r>
-                          </w:p>
-                          <w:p>
-                            <w:pPr>
-                              <w:widowControl w:val="0"/>
-                              <w:autoSpaceDE w:val="0"/>
-                              <w:autoSpaceDN w:val="0"/>
-                              <w:adjustRightInd w:val="0"/>
-                              <w:jc w:val="center"/>
-                              <w:rPr>
-                                <w:rFonts w:ascii="Arial" w:hAnsi="Arial" w:cs="Arial"/>
-                                <w:b/>
-                                <w:color w:val="FFFFFF" w:themeColor="background1"/>
-                                <w:sz w:val="32"/>
-                                <w:szCs w:val="32"/>
-                              </w:rPr>
-                            </w:pPr>
-                            <w:proofErr w:type="gramStart"/>
-                            <w:r>
-                              <w:rPr>
-                                <w:rFonts w:ascii="Arial" w:hAnsi="Arial" w:cs="Arial"/>
-                                <w:b/>
-                                <w:color w:val="FFFFFF" w:themeColor="background1"/>
-                                <w:sz w:val="32"/>
-                                <w:szCs w:val="32"/>
-                              </w:rPr>
-                              <w:t>enhance</w:t>
-                            </w:r>
-                            <w:proofErr w:type="gramEnd"/>
-                            <w:r>
-                              <w:rPr>
-                                <w:rFonts w:ascii="Arial" w:hAnsi="Arial" w:cs="Arial"/>
-                                <w:b/>
-                                <w:color w:val="FFFFFF" w:themeColor="background1"/>
-                                <w:sz w:val="32"/>
-                                <w:szCs w:val="32"/>
-                              </w:rPr>
-                              <w:t xml:space="preserve"> our offering.</w:t>
-                            </w:r>
-                          </w:p>
-                          <w:p>
-                            <w:pPr>
-                              <w:rPr>
-                                <w:rFonts w:ascii="Arial" w:hAnsi="Arial" w:cs="Arial"/>
-                                <w:color w:val="FFFFFF" w:themeColor="background1"/>
-                              </w:rPr>
-                            </w:pPr>
-                          </w:p>
-                        </w:txbxContent>
-                      </wps:txbx>
-                      <wps:bodyPr rot="0" spcFirstLastPara="0" vertOverflow="overflow" horzOverflow="overflow" vert="horz" wrap="square" lIns="91440" tIns="45720" rIns="91440" bIns="45720" numCol="1" spcCol="0" rtlCol="0" fromWordArt="0" anchor="t" anchorCtr="0" forceAA="0" compatLnSpc="1">
-                        <a:prstTxWarp prst="textNoShape">
-                          <a:avLst/>
-                        </a:prstTxWarp>
-                        <a:noAutofit/>
-                      </wps:bodyPr>
-                    </wps:wsp>
-                  </a:graphicData>
-                </a:graphic>
-                <wp14:sizeRelH relativeFrom="margin">
-                  <wp14:pctWidth>0</wp14:pctWidth>
-                </wp14:sizeRelH>
-                <wp14:sizeRelV relativeFrom="margin">
-                  <wp14:pctHeight>0</wp14:pctHeight>
-                </wp14:sizeRelV>
-              </wp:anchor>
-            </w:drawing>
-          </mc:Choice>
-          <mc:Fallback>
-            <w:pict>
-              <v:shape id="Text Box 17" o:spid="_x0000_s1027" type="#_x0000_t202" style="position:absolute;margin-left:-8.95pt;margin-top:18pt;width:459pt;height:171pt;z-index:251660288;visibility:visible;mso-wrap-style:square;mso-width-percent:0;mso-height-percent:0;mso-wrap-distance-left:9pt;mso-wrap-distance-top:0;mso-wrap-distance-right:9pt;mso-wrap-distance-bottom:0;mso-position-horizontal:absolute;mso-position-horizontal-relative:text;mso-position-vertical:absolute;mso-position-vertical-relative:text;mso-width-percent:0;mso-height-percent:0;mso-width-relative:margin;mso-height-relative:margin;v-text-anchor:top" o:gfxdata="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" filled="f" stroked="f">
-                <v:textbox>
-                  <w:txbxContent>
-                    <w:p>
-                      <w:pPr>
-                        <w:widowControl w:val="0"/>
-                        <w:autoSpaceDE w:val="0"/>
-                        <w:autoSpaceDN w:val="0"/>
-                        <w:adjustRightInd w:val="0"/>
-                        <w:jc w:val="center"/>
-                        <w:rPr>
-                          <w:rFonts w:ascii="Arial" w:hAnsi="Arial" w:cs="Arial"/>
-                          <w:b/>
-                          <w:color w:val="FFFFFF" w:themeColor="background1"/>
-                          <w:sz w:val="32"/>
-                          <w:szCs w:val="32"/>
-                        </w:rPr>
-                      </w:pPr>
-                      <w:proofErr w:type="spellStart"/>
-                      <w:r>
-                        <w:rPr>
-                          <w:rFonts w:ascii="Arial" w:hAnsi="Arial" w:cs="Arial"/>
-                          <w:b/>
-                          <w:color w:val="FFFFFF" w:themeColor="background1"/>
-                          <w:sz w:val="32"/>
-                          <w:szCs w:val="32"/>
-                        </w:rPr>
-                        <w:t>FordHarrison’s</w:t>
-                      </w:r>
-                      <w:proofErr w:type="spellEnd"/>
-                      <w:r>
-                        <w:rPr>
-                          <w:rFonts w:ascii="Arial" w:hAnsi="Arial" w:cs="Arial"/>
-                          <w:b/>
-                          <w:color w:val="FFFFFF" w:themeColor="background1"/>
-                          <w:sz w:val="32"/>
-                          <w:szCs w:val="32"/>
-                        </w:rPr>
-                        <w:t xml:space="preserve"> legal practice focuses solely on employment law and litigation, labor relations, employee benefits and executive compensation, and business immigration. Management consulting services, provided under the auspices of F&amp;H Solutions Group, </w:t>
-                      </w:r>
-                    </w:p>
-                    <w:p>
-                      <w:pPr>
-                        <w:widowControl w:val="0"/>
-                        <w:autoSpaceDE w:val="0"/>
-                        <w:autoSpaceDN w:val="0"/>
-                        <w:adjustRightInd w:val="0"/>
-                        <w:jc w:val="center"/>
-                        <w:rPr>
-                          <w:rFonts w:ascii="Arial" w:hAnsi="Arial" w:cs="Arial"/>
-                          <w:b/>
-                          <w:color w:val="FFFFFF" w:themeColor="background1"/>
-                          <w:sz w:val="32"/>
-                          <w:szCs w:val="32"/>
-                        </w:rPr>
-                      </w:pPr>
-                      <w:proofErr w:type="gramStart"/>
-                      <w:r>
-                        <w:rPr>
-                          <w:rFonts w:ascii="Arial" w:hAnsi="Arial" w:cs="Arial"/>
-                          <w:b/>
-                          <w:color w:val="FFFFFF" w:themeColor="background1"/>
-                          <w:sz w:val="32"/>
-                          <w:szCs w:val="32"/>
-                        </w:rPr>
-                        <w:t>enhance</w:t>
-                      </w:r>
-                      <w:proofErr w:type="gramEnd"/>
-                      <w:r>
-                        <w:rPr>
-                          <w:rFonts w:ascii="Arial" w:hAnsi="Arial" w:cs="Arial"/>
-                          <w:b/>
-                          <w:color w:val="FFFFFF" w:themeColor="background1"/>
-                          <w:sz w:val="32"/>
-                          <w:szCs w:val="32"/>
-                        </w:rPr>
-                        <w:t xml:space="preserve"> our offering.</w:t>
-                      </w:r>
-                    </w:p>
-                    <w:p>
-                      <w:pPr>
-                        <w:rPr>
-                          <w:rFonts w:ascii="Arial" w:hAnsi="Arial" w:cs="Arial"/>
-                          <w:color w:val="FFFFFF" w:themeColor="background1"/>
-                        </w:rPr>
-                      </w:pPr>
-                    </w:p>
-                  </w:txbxContent>
-                </v:textbox>
-                <w10:wrap type="square"/>
-              </v:shape>
-            </w:pict>
-          </mc:Fallback>
-        </mc:AlternateContent>
-      </w:r>
-      <w:r>
-        <w:rPr>
-          <w:noProof/>
-        </w:rPr>
-        <mc:AlternateContent>
-          <mc:Choice Requires="wps">
-            <w:drawing>
-              <wp:anchor distT="0" distB="0" distL="114300" distR="114300" simplePos="0" relativeHeight="251659264" behindDoc="0" locked="0" layoutInCell="1" allowOverlap="1" wp14:anchorId="3E4993A0" wp14:editId="27B13AD1">
+              <wp:anchor distT="0" distB="0" distL="114300" distR="114300" simplePos="0" relativeHeight="251659264" behindDoc="0" locked="0" layoutInCell="1" allowOverlap="1" wp14:anchorId="3E4993A0" wp14:editId="2FF107D9">
                 <wp:simplePos x="0" y="0"/>
                 <wp:positionH relativeFrom="column">
                   <wp:posOffset>-1143000</wp:posOffset>
@@ -566,6 +559,68 @@
       <w:r>
         <w:rPr>
           <w:rFonts w:ascii="Arial" w:hAnsi="Arial" w:cs="Arial"/>
+          <w:noProof/>
+          <w:color w:val="4A4A49"/>
+        </w:rPr>
+        <w:drawing>
+          <wp:anchor distT="0" distB="0" distL="114300" distR="114300" simplePos="0" relativeHeight="251697152" behindDoc="0" locked="0" layoutInCell="1" allowOverlap="1" wp14:anchorId="2197EB92" wp14:editId="0426E460">
+            <wp:simplePos x="0" y="0"/>
+            <wp:positionH relativeFrom="column">
+              <wp:posOffset>-1028700</wp:posOffset>
+            </wp:positionH>
+            <wp:positionV relativeFrom="paragraph">
+              <wp:posOffset>-5816600</wp:posOffset>
+            </wp:positionV>
+            <wp:extent cx="1416050" cy="1292744"/>
+            <wp:effectExtent l="0" t="0" r="6350" b="3175"/>
+            <wp:wrapNone/>
+            <wp:docPr id="19" name="userwhite.png"/>
+            <wp:cNvGraphicFramePr>
+              <a:graphicFrameLocks xmlns:a="http://schemas.openxmlformats.org/drawingml/2006/main" noChangeAspect="1"/>
+            </wp:cNvGraphicFramePr>
+            <a:graphic xmlns:a="http://schemas.openxmlformats.org/drawingml/2006/main">
+              <a:graphicData uri="http://schemas.openxmlformats.org/drawingml/2006/picture">
+                <pic:pic xmlns:pic="http://schemas.openxmlformats.org/drawingml/2006/picture">
+                  <pic:nvPicPr>
+                    <pic:cNvPr id="0" name="userwhite.png"/>
+                    <pic:cNvPicPr/>
+                  </pic:nvPicPr>
+                  <pic:blipFill>
+                    <a:blip r:embed="rId11">
+                      <a:extLst>
+                        <a:ext uri="{28A0092B-C50C-407E-A947-70E740481C1C}">
+                          <a14:useLocalDpi xmlns:a14="http://schemas.microsoft.com/office/drawing/2010/main" val="0"/>
+                        </a:ext>
+                      </a:extLst>
+                    </a:blip>
+                    <a:stretch>
+                      <a:fillRect/>
+                    </a:stretch>
+                  </pic:blipFill>
+                  <pic:spPr>
+                    <a:xfrm>
+                      <a:off x="0" y="0"/>
+                      <a:ext cx="1416050" cy="1292744"/>
+                    </a:xfrm>
+                    <a:prstGeom prst="rect">
+                      <a:avLst/>
+                    </a:prstGeom>
+                  </pic:spPr>
+                </pic:pic>
+              </a:graphicData>
+            </a:graphic>
+            <wp14:sizeRelH relativeFrom="page">
+              <wp14:pctWidth>0</wp14:pctWidth>
+            </wp14:sizeRelH>
+            <wp14:sizeRelV relativeFrom="page">
+              <wp14:pctHeight>0</wp14:pctHeight>
+            </wp14:sizeRelV>
+          </wp:anchor>
+        </w:drawing>
+      </w:r>
+      <w:r>
+        <w:rPr>
+          <w:rFonts w:ascii="Arial" w:hAnsi="Arial" w:cs="Arial"/>
           <w:color w:val="4A4A49"/>
         </w:rPr>
         <w:t>The proliferation of state and federal laws creating employee rights has prompted an increasing number of lawsuits. Clients expect and deserve quality litigation services that are delivered efficiently and cost-effectively. Ford Harrison lawyers advise and represent clients in all employment litigation matters, including discrimination, harassment, retaliation, employee discipline and termination, negligent hiring and Worker Adjustment and Retraining Notification Act (WARN) claims.</w:t>
@@ -624,16 +679,86 @@
         <w:rPr>
           <w:noProof/>
         </w:rPr>
+        <w:drawing>
+          <wp:anchor distT="0" distB="0" distL="114300" distR="114300" simplePos="0" relativeHeight="251691008" behindDoc="0" locked="0" layoutInCell="1" allowOverlap="1" wp14:anchorId="157D6525" wp14:editId="08ABCCFE">
+            <wp:simplePos x="0" y="0"/>
+            <wp:positionH relativeFrom="column">
+              <wp:posOffset>-685800</wp:posOffset>
+            </wp:positionH>
+            <wp:positionV relativeFrom="paragraph">
+              <wp:posOffset>-861060</wp:posOffset>
+            </wp:positionV>
+            <wp:extent cx="307340" cy="283210"/>
+            <wp:effectExtent l="0" t="0" r="0" b="0"/>
+            <wp:wrapThrough wrapText="bothSides">
+              <wp:wrapPolygon edited="0">
+                <wp:start x="12496" y="0"/>
+                <wp:lineTo x="0" y="9686"/>
+                <wp:lineTo x="0" y="19372"/>
+                <wp:lineTo x="10711" y="19372"/>
+                <wp:lineTo x="19636" y="7749"/>
+                <wp:lineTo x="19636" y="0"/>
+                <wp:lineTo x="12496" y="0"/>
+              </wp:wrapPolygon>
+            </wp:wrapThrough>
+            <wp:docPr id="11" name="quill.png"/>
+            <wp:cNvGraphicFramePr>
+              <a:graphicFrameLocks xmlns:a="http://schemas.openxmlformats.org/drawingml/2006/main" noChangeAspect="1"/>
+            </wp:cNvGraphicFramePr>
+            <a:graphic xmlns:a="http://schemas.openxmlformats.org/drawingml/2006/main">
+              <a:graphicData uri="http://schemas.openxmlformats.org/drawingml/2006/picture">
+                <pic:pic xmlns:pic="http://schemas.openxmlformats.org/drawingml/2006/picture">
+                  <pic:nvPicPr>
+                    <pic:cNvPr id="0" name="quill.png"/>
+                    <pic:cNvPicPr/>
+                  </pic:nvPicPr>
+                  <pic:blipFill>
+                    <a:blip r:embed="rId9" r:link="rId10">
+                      <a:extLst>
+                        <a:ext uri="{28A0092B-C50C-407E-A947-70E740481C1C}">
+                          <a14:useLocalDpi xmlns:a14="http://schemas.microsoft.com/office/drawing/2010/main" val="0"/>
+                        </a:ext>
+                      </a:extLst>
+                    </a:blip>
+                    <a:stretch>
+                      <a:fillRect/>
+                    </a:stretch>
+                  </pic:blipFill>
+                  <pic:spPr>
+                    <a:xfrm>
+                      <a:off x="0" y="0"/>
+                      <a:ext cx="307340" cy="283210"/>
+                    </a:xfrm>
+                    <a:prstGeom prst="rect">
+                      <a:avLst/>
+                    </a:prstGeom>
+                  </pic:spPr>
+                </pic:pic>
+              </a:graphicData>
+            </a:graphic>
+            <wp14:sizeRelH relativeFrom="page">
+              <wp14:pctWidth>0</wp14:pctWidth>
+            </wp14:sizeRelH>
+            <wp14:sizeRelV relativeFrom="page">
+              <wp14:pctHeight>0</wp14:pctHeight>
+            </wp14:sizeRelV>
+          </wp:anchor>
+        </w:drawing>
+      </w:r>
+      <w:r>
+        <w:rPr>
+          <w:noProof/>
+        </w:rPr>
         <mc:AlternateContent>
           <mc:Choice Requires="wps">
             <w:drawing>
-              <wp:anchor distT="0" distB="0" distL="114300" distR="114300" simplePos="0" relativeHeight="251673600" behindDoc="0" locked="0" layoutInCell="1" allowOverlap="1" wp14:anchorId="38D917D2" wp14:editId="3A2FCF6D">
+              <wp:anchor distT="0" distB="0" distL="114300" distR="114300" simplePos="0" relativeHeight="251673600" behindDoc="0" locked="0" layoutInCell="1" allowOverlap="1" wp14:anchorId="38D917D2" wp14:editId="2FA5DA13">
                 <wp:simplePos x="0" y="0"/>
                 <wp:positionH relativeFrom="column">
-                  <wp:posOffset>-800100</wp:posOffset>
+                  <wp:posOffset>-342900</wp:posOffset>
                 </wp:positionH>
                 <wp:positionV relativeFrom="paragraph">
-                  <wp:posOffset>-685800</wp:posOffset>
+                  <wp:posOffset>-861060</wp:posOffset>
                 </wp:positionV>
                 <wp:extent cx="2514600" cy="342900"/>
                 <wp:effectExtent l="0" t="0" r="0" b="12700"/>
@@ -716,7 +841,7 @@
           </mc:Choice>
           <mc:Fallback>
             <w:pict>
-              <v:shape id="Text Box 2130" o:spid="_x0000_s1028" type="#_x0000_t202" style="position:absolute;margin-left:-62.95pt;margin-top:-53.95pt;width:198pt;height:27pt;z-index:251673600;visibility:visible;mso-wrap-style:square;mso-wrap-distance-left:9pt;mso-wrap-distance-top:0;mso-wrap-distance-right:9pt;mso-wrap-distance-bottom:0;mso-position-horizontal:absolute;mso-position-horizontal-relative:text;mso-position-vertical:absolute;mso-position-vertical-relative:text;v-text-anchor:top" o:gfxdata="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" filled="f" stroked="f">
+              <v:shape id="Text Box 2130" o:spid="_x0000_s1028" type="#_x0000_t202" style="position:absolute;margin-left:-26.95pt;margin-top:-67.75pt;width:198pt;height:27pt;z-index:251673600;visibility:visible;mso-wrap-style:square;mso-wrap-distance-left:9pt;mso-wrap-distance-top:0;mso-wrap-distance-right:9pt;mso-wrap-distance-bottom:0;mso-position-horizontal:absolute;mso-position-horizontal-relative:text;mso-position-vertical:absolute;mso-position-vertical-relative:text;v-text-anchor:top" o:gfxdata="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" filled="f" stroked="f">
                 <v:textbox>
                   <w:txbxContent>
                     <w:p>
@@ -1120,19 +1245,223 @@
       </w:r>
       <w:r>
         <w:rPr>
+          <w:rFonts w:ascii="Arial" w:hAnsi="Arial" w:cs="Arial"/>
+          <w:color w:val="4A4A49"/>
+        </w:rPr>
+        <w:t>With our geographic coverage, our firm is familiar with all of the local EEOC offices and state Fair Employment Practices offices before which our clients appear. We have strong relationships with the</w:t>
+      </w:r>
+      <w:r>
+        <w:rPr>
+          <w:rFonts w:ascii="Arial" w:hAnsi="Arial" w:cs="Arial"/>
+        </w:rPr>
+        <w:t xml:space="preserve"> </w:t>
+      </w:r>
+      <w:r>
+        <w:rPr>
+          <w:rFonts w:ascii="Arial" w:hAnsi="Arial" w:cs="Arial"/>
+          <w:color w:val="4A4A49"/>
+        </w:rPr>
+        <w:t>attorneys and investigators in those offices. These relationships bode well</w:t>
+      </w:r>
+      <w:r>
+        <w:rPr>
+          <w:color w:val="4A4A49"/>
+        </w:rPr>
+        <w:t xml:space="preserve"> </w:t>
+      </w:r>
+      <w:r>
+        <w:rPr>
+          <w:rFonts w:ascii="Arial" w:hAnsi="Arial" w:cs="Arial"/>
+          <w:color w:val="4A4A49"/>
+        </w:rPr>
+        <w:t>for our clients as we continue to build our brand around these guidelines to help our clients.</w:t>
+      </w:r>
+    </w:p>
+    <w:p>
+      <w:pPr>
+        <w:pStyle w:val="v2header"/>
+        <w:framePr w:w="0" w:hSpace="0" w:vSpace="0" w:wrap="auto" w:vAnchor="margin" w:yAlign="inline"/>
+      </w:pPr>
+      <w:proofErr w:type="spellStart"/>
+      <w:r>
+        <w:t>Counceling</w:t>
+      </w:r>
+      <w:proofErr w:type="spellEnd"/>
+    </w:p>
+    <w:p>
+      <w:pPr>
+        <w:widowControl w:val="0"/>
+        <w:autoSpaceDE w:val="0"/>
+        <w:autoSpaceDN w:val="0"/>
+        <w:adjustRightInd w:val="0"/>
+        <w:rPr>
+          <w:rFonts w:ascii="Arial" w:hAnsi="Arial" w:cs="Arial"/>
+          <w:color w:val="4A4A49"/>
+        </w:rPr>
+      </w:pPr>
+      <w:r>
+        <w:rPr>
+          <w:rFonts w:ascii="Arial" w:hAnsi="Arial" w:cs="Arial"/>
+          <w:color w:val="4A4A49"/>
+        </w:rPr>
+        <w:t>The relationship between employers and employees is highly regulated and is becoming more</w:t>
+      </w:r>
+    </w:p>
+    <w:p>
+      <w:pPr>
+        <w:widowControl w:val="0"/>
+        <w:autoSpaceDE w:val="0"/>
+        <w:autoSpaceDN w:val="0"/>
+        <w:adjustRightInd w:val="0"/>
+        <w:rPr>
+          <w:rFonts w:ascii="Arial" w:hAnsi="Arial" w:cs="Arial"/>
+          <w:color w:val="4A4A49"/>
+        </w:rPr>
+      </w:pPr>
+      <w:proofErr w:type="gramStart"/>
+      <w:r>
+        <w:rPr>
+          <w:rFonts w:ascii="Arial" w:hAnsi="Arial" w:cs="Arial"/>
+          <w:color w:val="4A4A49"/>
+        </w:rPr>
+        <w:t>so</w:t>
+      </w:r>
+      <w:proofErr w:type="gramEnd"/>
+      <w:r>
+        <w:rPr>
+          <w:rFonts w:ascii="Arial" w:hAnsi="Arial" w:cs="Arial"/>
+          <w:color w:val="4A4A49"/>
+        </w:rPr>
+        <w:t xml:space="preserve"> with the enactment of complex laws and the issuance of far-reaching court decisions.</w:t>
+      </w:r>
+    </w:p>
+    <w:p>
+      <w:pPr>
+        <w:widowControl w:val="0"/>
+        <w:autoSpaceDE w:val="0"/>
+        <w:autoSpaceDN w:val="0"/>
+        <w:adjustRightInd w:val="0"/>
+        <w:rPr>
+          <w:rFonts w:ascii="Arial" w:hAnsi="Arial" w:cs="Arial"/>
+          <w:color w:val="4A4A49"/>
+        </w:rPr>
+      </w:pPr>
+      <w:proofErr w:type="spellStart"/>
+      <w:r>
+        <w:rPr>
+          <w:rFonts w:ascii="Arial" w:hAnsi="Arial" w:cs="Arial"/>
+          <w:color w:val="4A4A49"/>
+        </w:rPr>
+        <w:t>FordHarrison</w:t>
+      </w:r>
+      <w:proofErr w:type="spellEnd"/>
+      <w:r>
+        <w:rPr>
+          <w:rFonts w:ascii="Arial" w:hAnsi="Arial" w:cs="Arial"/>
+          <w:color w:val="4A4A49"/>
+        </w:rPr>
+        <w:t xml:space="preserve"> routinely advises clients on all matters affecting the employment relationship,</w:t>
+      </w:r>
+    </w:p>
+    <w:p>
+      <w:pPr>
+        <w:widowControl w:val="0"/>
+        <w:autoSpaceDE w:val="0"/>
+        <w:autoSpaceDN w:val="0"/>
+        <w:adjustRightInd w:val="0"/>
+        <w:rPr>
+          <w:rFonts w:ascii="Arial" w:hAnsi="Arial" w:cs="Arial"/>
+          <w:color w:val="4A4A49"/>
+        </w:rPr>
+      </w:pPr>
+      <w:proofErr w:type="gramStart"/>
+      <w:r>
+        <w:rPr>
+          <w:rFonts w:ascii="Arial" w:hAnsi="Arial" w:cs="Arial"/>
+          <w:color w:val="4A4A49"/>
+        </w:rPr>
+        <w:t>including</w:t>
+      </w:r>
+      <w:proofErr w:type="gramEnd"/>
+      <w:r>
+        <w:rPr>
+          <w:rFonts w:ascii="Arial" w:hAnsi="Arial" w:cs="Arial"/>
+          <w:color w:val="4A4A49"/>
+        </w:rPr>
+        <w:t xml:space="preserve"> recruitment, hiring, retention, discipline and termination issues. Our practical day-today</w:t>
+      </w:r>
+    </w:p>
+    <w:p>
+      <w:pPr>
+        <w:widowControl w:val="0"/>
+        <w:autoSpaceDE w:val="0"/>
+        <w:autoSpaceDN w:val="0"/>
+        <w:adjustRightInd w:val="0"/>
+        <w:rPr>
+          <w:rFonts w:ascii="Arial" w:hAnsi="Arial" w:cs="Arial"/>
+          <w:color w:val="4A4A49"/>
+        </w:rPr>
+      </w:pPr>
+      <w:proofErr w:type="gramStart"/>
+      <w:r>
+        <w:rPr>
+          <w:rFonts w:ascii="Arial" w:hAnsi="Arial" w:cs="Arial"/>
+          <w:color w:val="4A4A49"/>
+        </w:rPr>
+        <w:t>advice</w:t>
+      </w:r>
+      <w:proofErr w:type="gramEnd"/>
+      <w:r>
+        <w:rPr>
+          <w:rFonts w:ascii="Arial" w:hAnsi="Arial" w:cs="Arial"/>
+          <w:color w:val="4A4A49"/>
+        </w:rPr>
+        <w:t xml:space="preserve"> is geared toward helping clients achieve their operational and human resources goals while reducing the potential for disputes and lawsuits. Specifically, the firm’s counseling expertise includes the following:</w:t>
+      </w:r>
+    </w:p>
+    <w:p>
+      <w:pPr>
+        <w:widowControl w:val="0"/>
+        <w:autoSpaceDE w:val="0"/>
+        <w:autoSpaceDN w:val="0"/>
+        <w:adjustRightInd w:val="0"/>
+        <w:rPr>
+          <w:rFonts w:cs="Arial"/>
+          <w:color w:val="4A4A49"/>
+        </w:rPr>
+      </w:pPr>
+    </w:p>
+    <w:p>
+      <w:pPr>
+        <w:pStyle w:val="ListParagraph"/>
+        <w:widowControl w:val="0"/>
+        <w:numPr>
+          <w:ilvl w:val="0"/>
+          <w:numId w:val="1"/>
+        </w:numPr>
+        <w:autoSpaceDE w:val="0"/>
+        <w:autoSpaceDN w:val="0"/>
+        <w:adjustRightInd w:val="0"/>
+        <w:rPr>
+          <w:rFonts w:cs="Arial"/>
+          <w:color w:val="4A4A49"/>
+        </w:rPr>
+      </w:pPr>
+      <w:r>
+        <w:rPr>
           <w:noProof/>
           <w:color w:val="4A4A49"/>
         </w:rPr>
         <mc:AlternateContent>
           <mc:Choice Requires="wps">
             <w:drawing>
-              <wp:anchor distT="0" distB="0" distL="114300" distR="114300" simplePos="0" relativeHeight="251664384" behindDoc="0" locked="0" layoutInCell="1" allowOverlap="1" wp14:anchorId="39B0BA05" wp14:editId="5C1663A8">
+              <wp:anchor distT="0" distB="0" distL="114300" distR="114300" simplePos="0" relativeHeight="251664384" behindDoc="0" locked="0" layoutInCell="1" allowOverlap="1" wp14:anchorId="39B0BA05" wp14:editId="1152F8E3">
                 <wp:simplePos x="0" y="0"/>
                 <wp:positionH relativeFrom="column">
-                  <wp:posOffset>-114300</wp:posOffset>
+                  <wp:posOffset>-3086100</wp:posOffset>
                 </wp:positionH>
                 <wp:positionV relativeFrom="paragraph">
-                  <wp:posOffset>1621155</wp:posOffset>
+                  <wp:posOffset>1179195</wp:posOffset>
                 </wp:positionV>
                 <wp:extent cx="5829300" cy="2057400"/>
                 <wp:effectExtent l="0" t="0" r="0" b="0"/>
@@ -1268,7 +1597,7 @@
           </mc:Choice>
           <mc:Fallback>
             <w:pict>
-              <v:shape id="Text Box 26" o:spid="_x0000_s1029" type="#_x0000_t202" style="position:absolute;margin-left:-8.95pt;margin-top:127.65pt;width:459pt;height:162pt;z-index:251664384;visibility:visible;mso-wrap-style:square;mso-width-percent:0;mso-height-percent:0;mso-wrap-distance-left:9pt;mso-wrap-distance-top:0;mso-wrap-distance-right:9pt;mso-wrap-distance-bottom:0;mso-position-horizontal:absolute;mso-position-horizontal-relative:text;mso-position-vertical:absolute;mso-position-vertical-relative:text;mso-width-percent:0;mso-height-percent:0;mso-width-relative:margin;mso-height-relative:margin;v-text-anchor:top" o:gfxdata="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" filled="f" stroked="f">
+              <v:shape id="Text Box 26" o:spid="_x0000_s1029" type="#_x0000_t202" style="position:absolute;left:0;text-align:left;margin-left:-242.95pt;margin-top:92.85pt;width:459pt;height:162pt;z-index:251664384;visibility:visible;mso-wrap-style:square;mso-width-percent:0;mso-height-percent:0;mso-wrap-distance-left:9pt;mso-wrap-distance-top:0;mso-wrap-distance-right:9pt;mso-wrap-distance-bottom:0;mso-position-horizontal:absolute;mso-position-horizontal-relative:text;mso-position-vertical:absolute;mso-position-vertical-relative:text;mso-width-percent:0;mso-height-percent:0;mso-width-relative:margin;mso-height-relative:margin;v-text-anchor:top" o:gfxdata="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" filled="f" stroked="f">
                 <v:textbox>
                   <w:txbxContent>
                     <w:p>
@@ -1349,191 +1678,25 @@
       </w:r>
       <w:r>
         <w:rPr>
-          <w:rFonts w:ascii="Arial" w:hAnsi="Arial" w:cs="Arial"/>
-          <w:color w:val="4A4A49"/>
-        </w:rPr>
-        <w:t>With our geographic coverage, our firm is familiar with all of the local EEOC offices and state Fair Employment Practices offices before which our clients appear. We have strong relationships with the</w:t>
-      </w:r>
-      <w:r>
-        <w:rPr>
-          <w:rFonts w:ascii="Arial" w:hAnsi="Arial" w:cs="Arial"/>
+          <w:rFonts w:cs="Arial"/>
+          <w:color w:val="4A4A49"/>
+        </w:rPr>
+        <w:t>Designing policies and practices that are consistent with our clients’ philosophies</w:t>
+      </w:r>
+      <w:r>
+        <w:rPr>
+          <w:rFonts w:cs="Arial"/>
+          <w:color w:val="000000"/>
         </w:rPr>
         <w:t xml:space="preserve"> </w:t>
       </w:r>
       <w:r>
         <w:rPr>
-          <w:rFonts w:ascii="Arial" w:hAnsi="Arial" w:cs="Arial"/>
-          <w:color w:val="4A4A49"/>
-        </w:rPr>
-        <w:t>attorneys and investigators in those offices. These relationships bode well</w:t>
-      </w:r>
-      <w:r>
-        <w:rPr>
-          <w:color w:val="4A4A49"/>
-        </w:rPr>
-        <w:t xml:space="preserve"> </w:t>
-      </w:r>
-      <w:r>
-        <w:rPr>
-          <w:rFonts w:ascii="Arial" w:hAnsi="Arial" w:cs="Arial"/>
-          <w:color w:val="4A4A49"/>
-        </w:rPr>
-        <w:t>for our clients as we continue to build our brand around these guidelines to help our clients.</w:t>
-      </w:r>
-    </w:p>
-    <w:p>
-      <w:pPr>
-        <w:pStyle w:val="v2header"/>
-        <w:framePr w:w="0" w:hSpace="0" w:vSpace="0" w:wrap="auto" w:vAnchor="margin" w:yAlign="inline"/>
-      </w:pPr>
-      <w:proofErr w:type="spellStart"/>
-      <w:r>
-        <w:t>Counceling</w:t>
-      </w:r>
-      <w:proofErr w:type="spellEnd"/>
-    </w:p>
-    <w:p>
-      <w:pPr>
-        <w:widowControl w:val="0"/>
-        <w:autoSpaceDE w:val="0"/>
-        <w:autoSpaceDN w:val="0"/>
-        <w:adjustRightInd w:val="0"/>
-        <w:rPr>
-          <w:rFonts w:ascii="Arial" w:hAnsi="Arial" w:cs="Arial"/>
-          <w:color w:val="4A4A49"/>
-        </w:rPr>
-      </w:pPr>
-      <w:r>
-        <w:rPr>
-          <w:rFonts w:ascii="Arial" w:hAnsi="Arial" w:cs="Arial"/>
-          <w:color w:val="4A4A49"/>
-        </w:rPr>
-        <w:t>The relationship between employers and employees is highly regulated and is becoming more</w:t>
-      </w:r>
-    </w:p>
-    <w:p>
-      <w:pPr>
-        <w:widowControl w:val="0"/>
-        <w:autoSpaceDE w:val="0"/>
-        <w:autoSpaceDN w:val="0"/>
-        <w:adjustRightInd w:val="0"/>
-        <w:rPr>
-          <w:rFonts w:ascii="Arial" w:hAnsi="Arial" w:cs="Arial"/>
-          <w:color w:val="4A4A49"/>
-        </w:rPr>
-      </w:pPr>
-      <w:proofErr w:type="gramStart"/>
-      <w:r>
-        <w:rPr>
-          <w:rFonts w:ascii="Arial" w:hAnsi="Arial" w:cs="Arial"/>
-          <w:color w:val="4A4A49"/>
-        </w:rPr>
-        <w:t>so</w:t>
-      </w:r>
-      <w:proofErr w:type="gramEnd"/>
-      <w:r>
-        <w:rPr>
-          <w:rFonts w:ascii="Arial" w:hAnsi="Arial" w:cs="Arial"/>
-          <w:color w:val="4A4A49"/>
-        </w:rPr>
-        <w:t xml:space="preserve"> with the enactment of complex laws and the issuance of far-reaching court decisions.</w:t>
-      </w:r>
-    </w:p>
-    <w:p>
-      <w:pPr>
-        <w:widowControl w:val="0"/>
-        <w:autoSpaceDE w:val="0"/>
-        <w:autoSpaceDN w:val="0"/>
-        <w:adjustRightInd w:val="0"/>
-        <w:rPr>
-          <w:rFonts w:ascii="Arial" w:hAnsi="Arial" w:cs="Arial"/>
-          <w:color w:val="4A4A49"/>
-        </w:rPr>
-      </w:pPr>
-      <w:proofErr w:type="spellStart"/>
-      <w:r>
-        <w:rPr>
-          <w:rFonts w:ascii="Arial" w:hAnsi="Arial" w:cs="Arial"/>
-          <w:color w:val="4A4A49"/>
-        </w:rPr>
-        <w:t>FordHarrison</w:t>
-      </w:r>
-      <w:proofErr w:type="spellEnd"/>
-      <w:r>
-        <w:rPr>
-          <w:rFonts w:ascii="Arial" w:hAnsi="Arial" w:cs="Arial"/>
-          <w:color w:val="4A4A49"/>
-        </w:rPr>
-        <w:t xml:space="preserve"> routinely advises clients on all matters affecting the employment relationship,</w:t>
-      </w:r>
-    </w:p>
-    <w:p>
-      <w:pPr>
-        <w:widowControl w:val="0"/>
-        <w:autoSpaceDE w:val="0"/>
-        <w:autoSpaceDN w:val="0"/>
-        <w:adjustRightInd w:val="0"/>
-        <w:rPr>
-          <w:rFonts w:ascii="Arial" w:hAnsi="Arial" w:cs="Arial"/>
-          <w:color w:val="4A4A49"/>
-        </w:rPr>
-      </w:pPr>
-      <w:proofErr w:type="gramStart"/>
-      <w:r>
-        <w:rPr>
-          <w:rFonts w:ascii="Arial" w:hAnsi="Arial" w:cs="Arial"/>
-          <w:color w:val="4A4A49"/>
-        </w:rPr>
-        <w:t>including</w:t>
-      </w:r>
-      <w:proofErr w:type="gramEnd"/>
-      <w:r>
-        <w:rPr>
-          <w:rFonts w:ascii="Arial" w:hAnsi="Arial" w:cs="Arial"/>
-          <w:color w:val="4A4A49"/>
-        </w:rPr>
-        <w:t xml:space="preserve"> recruitment, hiring, retention, discipline and termination issues. Our practical day-today</w:t>
-      </w:r>
-    </w:p>
-    <w:p>
-      <w:pPr>
-        <w:widowControl w:val="0"/>
-        <w:autoSpaceDE w:val="0"/>
-        <w:autoSpaceDN w:val="0"/>
-        <w:adjustRightInd w:val="0"/>
-        <w:rPr>
-          <w:rFonts w:ascii="Arial" w:hAnsi="Arial" w:cs="Arial"/>
-          <w:color w:val="4A4A49"/>
-        </w:rPr>
-      </w:pPr>
-      <w:proofErr w:type="gramStart"/>
-      <w:r>
-        <w:rPr>
-          <w:rFonts w:ascii="Arial" w:hAnsi="Arial" w:cs="Arial"/>
-          <w:color w:val="4A4A49"/>
-        </w:rPr>
-        <w:t>advice</w:t>
-      </w:r>
-      <w:proofErr w:type="gramEnd"/>
-      <w:r>
-        <w:rPr>
-          <w:rFonts w:ascii="Arial" w:hAnsi="Arial" w:cs="Arial"/>
-          <w:color w:val="4A4A49"/>
-        </w:rPr>
-        <w:t xml:space="preserve"> is geared toward helping clients achieve their operational and human resources goals while reducing the potential for disputes and lawsuits. Specifically, the firm’s counseling expertise includes the following:</w:t>
-      </w:r>
-    </w:p>
-    <w:p>
-      <w:pPr>
-        <w:widowControl w:val="0"/>
-        <w:autoSpaceDE w:val="0"/>
-        <w:autoSpaceDN w:val="0"/>
-        <w:adjustRightInd w:val="0"/>
-        <w:rPr>
           <w:rFonts w:cs="Arial"/>
           <w:color w:val="4A4A49"/>
         </w:rPr>
-      </w:pPr>
+        <w:t>and business goals, and minimizing the risk of successful claims;</w:t>
+      </w:r>
     </w:p>
     <w:p>
       <w:pPr>
@@ -1553,42 +1716,74 @@
       </w:pPr>
       <w:r>
         <w:rPr>
-          <w:rFonts w:cs="Arial"/>
-          <w:color w:val="4A4A49"/>
-        </w:rPr>
-        <w:t>Designing policies and practices that are consistent with our clients’ philosophies</w:t>
-      </w:r>
-      <w:r>
-        <w:rPr>
-          <w:rFonts w:cs="Arial"/>
-          <w:color w:val="000000"/>
-        </w:rPr>
-        <w:t xml:space="preserve"> </w:t>
-      </w:r>
-      <w:r>
-        <w:rPr>
-          <w:rFonts w:cs="Arial"/>
-          <w:color w:val="4A4A49"/>
-        </w:rPr>
-        <w:t>and business goals, and minimizing the risk of successful claims;</w:t>
-      </w:r>
-    </w:p>
-    <w:p>
-      <w:pPr>
-        <w:pStyle w:val="ListParagraph"/>
-        <w:widowControl w:val="0"/>
-        <w:numPr>
-          <w:ilvl w:val="0"/>
-          <w:numId w:val="1"/>
-        </w:numPr>
-        <w:autoSpaceDE w:val="0"/>
-        <w:autoSpaceDN w:val="0"/>
-        <w:adjustRightInd w:val="0"/>
-        <w:rPr>
-          <w:rFonts w:cs="Arial"/>
-          <w:color w:val="4A4A49"/>
-        </w:rPr>
-      </w:pPr>
+          <w:noProof/>
+        </w:rPr>
+        <w:drawing>
+          <wp:anchor distT="0" distB="0" distL="114300" distR="114300" simplePos="0" relativeHeight="251688960" behindDoc="0" locked="0" layoutInCell="1" allowOverlap="1" wp14:anchorId="3D831870" wp14:editId="4082CD04">
+            <wp:simplePos x="0" y="0"/>
+            <wp:positionH relativeFrom="column">
+              <wp:posOffset>-685800</wp:posOffset>
+            </wp:positionH>
+            <wp:positionV relativeFrom="paragraph">
+              <wp:posOffset>-1036320</wp:posOffset>
+            </wp:positionV>
+            <wp:extent cx="307340" cy="283210"/>
+            <wp:effectExtent l="0" t="0" r="0" b="0"/>
+            <wp:wrapThrough wrapText="bothSides">
+              <wp:wrapPolygon edited="0">
+                <wp:start x="12496" y="0"/>
+                <wp:lineTo x="0" y="9686"/>
+                <wp:lineTo x="0" y="19372"/>
+                <wp:lineTo x="10711" y="19372"/>
+                <wp:lineTo x="19636" y="7749"/>
+                <wp:lineTo x="19636" y="0"/>
+                <wp:lineTo x="12496" y="0"/>
+              </wp:wrapPolygon>
+            </wp:wrapThrough>
+            <wp:docPr id="9" name="quill.png"/>
+            <wp:cNvGraphicFramePr>
+              <a:graphicFrameLocks xmlns:a="http://schemas.openxmlformats.org/drawingml/2006/main" noChangeAspect="1"/>
+            </wp:cNvGraphicFramePr>
+            <a:graphic xmlns:a="http://schemas.openxmlformats.org/drawingml/2006/main">
+              <a:graphicData uri="http://schemas.openxmlformats.org/drawingml/2006/picture">
+                <pic:pic xmlns:pic="http://schemas.openxmlformats.org/drawingml/2006/picture">
+                  <pic:nvPicPr>
+                    <pic:cNvPr id="0" name="quill.png"/>
+                    <pic:cNvPicPr/>
+                  </pic:nvPicPr>
+                  <pic:blipFill>
+                    <a:blip r:embed="rId9" r:link="rId10">
+                      <a:extLst>
+                        <a:ext uri="{28A0092B-C50C-407E-A947-70E740481C1C}">
+                          <a14:useLocalDpi xmlns:a14="http://schemas.microsoft.com/office/drawing/2010/main" val="0"/>
+                        </a:ext>
+                      </a:extLst>
+                    </a:blip>
+                    <a:stretch>
+                      <a:fillRect/>
+                    </a:stretch>
+                  </pic:blipFill>
+                  <pic:spPr>
+                    <a:xfrm>
+                      <a:off x="0" y="0"/>
+                      <a:ext cx="307340" cy="283210"/>
+                    </a:xfrm>
+                    <a:prstGeom prst="rect">
+                      <a:avLst/>
+                    </a:prstGeom>
+                  </pic:spPr>
+                </pic:pic>
+              </a:graphicData>
+            </a:graphic>
+            <wp14:sizeRelH relativeFrom="page">
+              <wp14:pctWidth>0</wp14:pctWidth>
+            </wp14:sizeRelH>
+            <wp14:sizeRelV relativeFrom="page">
+              <wp14:pctHeight>0</wp14:pctHeight>
+            </wp14:sizeRelV>
+          </wp:anchor>
+        </w:drawing>
+      </w:r>
       <w:r>
         <w:rPr>
           <w:noProof/>
@@ -1596,13 +1791,13 @@
         <mc:AlternateContent>
           <mc:Choice Requires="wps">
             <w:drawing>
-              <wp:anchor distT="0" distB="0" distL="114300" distR="114300" simplePos="0" relativeHeight="251671552" behindDoc="0" locked="0" layoutInCell="1" allowOverlap="1" wp14:anchorId="724323D6" wp14:editId="144422F0">
+              <wp:anchor distT="0" distB="0" distL="114300" distR="114300" simplePos="0" relativeHeight="251671552" behindDoc="0" locked="0" layoutInCell="1" allowOverlap="1" wp14:anchorId="724323D6" wp14:editId="409F761B">
                 <wp:simplePos x="0" y="0"/>
                 <wp:positionH relativeFrom="column">
-                  <wp:posOffset>-800100</wp:posOffset>
+                  <wp:posOffset>-342900</wp:posOffset>
                 </wp:positionH>
                 <wp:positionV relativeFrom="paragraph">
-                  <wp:posOffset>-1211580</wp:posOffset>
+                  <wp:posOffset>-1036320</wp:posOffset>
                 </wp:positionV>
                 <wp:extent cx="2514600" cy="342900"/>
                 <wp:effectExtent l="0" t="0" r="0" b="12700"/>
@@ -1685,7 +1880,7 @@
           </mc:Choice>
           <mc:Fallback>
             <w:pict>
-              <v:shape id="Text Box 2129" o:spid="_x0000_s1030" type="#_x0000_t202" style="position:absolute;left:0;text-align:left;margin-left:-62.95pt;margin-top:-95.35pt;width:198pt;height:27pt;z-index:251671552;visibility:visible;mso-wrap-style:square;mso-wrap-distance-left:9pt;mso-wrap-distance-top:0;mso-wrap-distance-right:9pt;mso-wrap-distance-bottom:0;mso-position-horizontal:absolute;mso-position-horizontal-relative:text;mso-position-vertical:absolute;mso-position-vertical-relative:text;v-text-anchor:top" o:gfxdata="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" filled="f" stroked="f">
+              <v:shape id="Text Box 2129" o:spid="_x0000_s1030" type="#_x0000_t202" style="position:absolute;left:0;text-align:left;margin-left:-26.95pt;margin-top:-81.55pt;width:198pt;height:27pt;z-index:251671552;visibility:visible;mso-wrap-style:square;mso-wrap-distance-left:9pt;mso-wrap-distance-top:0;mso-wrap-distance-right:9pt;mso-wrap-distance-bottom:0;mso-position-horizontal:absolute;mso-position-horizontal-relative:text;mso-position-vertical:absolute;mso-position-vertical-relative:text;v-text-anchor:top" o:gfxdata="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" filled="f" stroked="f">
                 <v:textbox>
                   <w:txbxContent>
                     <w:p>
@@ -2165,7 +2360,7 @@
           </mc:Choice>
           <mc:Fallback>
             <w:pict>
-              <v:shape id="Text Box 29" o:spid="_x0000_s1031" type="#_x0000_t202" style="position:absolute;margin-left:-8.95pt;margin-top:75.3pt;width:459pt;height:162pt;z-index:251668480;visibility:visible;mso-wrap-style:square;mso-width-percent:0;mso-height-percent:0;mso-wrap-distance-left:9pt;mso-wrap-distance-top:0;mso-wrap-distance-right:9pt;mso-wrap-distance-bottom:0;mso-position-horizontal:absolute;mso-position-horizontal-relative:text;mso-position-vertical:absolute;mso-position-vertical-relative:text;mso-width-percent:0;mso-height-percent:0;mso-width-relative:margin;mso-height-relative:margin;v-text-anchor:top" o:gfxdata="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" filled="f" stroked="f">
+              <v:shape id="Text Box 29" o:spid="_x0000_s1031" type="#_x0000_t202" style="position:absolute;margin-left:-8.95pt;margin-top:75.3pt;width:459pt;height:162pt;z-index:251668480;visibility:visible;mso-wrap-style:square;mso-width-percent:0;mso-height-percent:0;mso-wrap-distance-left:9pt;mso-wrap-distance-top:0;mso-wrap-distance-right:9pt;mso-wrap-distance-bottom:0;mso-position-horizontal:absolute;mso-position-horizontal-relative:text;mso-position-vertical:absolute;mso-position-vertical-relative:text;mso-width-percent:0;mso-height-percent:0;mso-width-relative:margin;mso-height-relative:margin;v-text-anchor:top" o:gfxdata="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" filled="f" stroked="f">
                 <v:textbox>
                   <w:txbxContent>
                     <w:p>
@@ -2357,6 +2552,322 @@
         <mc:AlternateContent>
           <mc:Choice Requires="wps">
             <w:drawing>
+              <wp:anchor distT="0" distB="0" distL="114300" distR="114300" simplePos="0" relativeHeight="251675648" behindDoc="0" locked="0" layoutInCell="1" allowOverlap="1" wp14:anchorId="28151B01" wp14:editId="6796F20A">
+                <wp:simplePos x="0" y="0"/>
+                <wp:positionH relativeFrom="column">
+                  <wp:posOffset>-342900</wp:posOffset>
+                </wp:positionH>
+                <wp:positionV relativeFrom="paragraph">
+                  <wp:posOffset>-685800</wp:posOffset>
+                </wp:positionV>
+                <wp:extent cx="3086100" cy="342900"/>
+                <wp:effectExtent l="0" t="0" r="0" b="12700"/>
+                <wp:wrapSquare wrapText="bothSides"/>
+                <wp:docPr id="2142" name="Text Box 2142"/>
+                <wp:cNvGraphicFramePr/>
+                <a:graphic xmlns:a="http://schemas.openxmlformats.org/drawingml/2006/main">
+                  <a:graphicData uri="http://schemas.microsoft.com/office/word/2010/wordprocessingShape">
+                    <wps:wsp>
+                      <wps:cNvSpPr txBox="1"/>
+                      <wps:spPr>
+                        <a:xfrm>
+                          <a:off x="0" y="0"/>
+                          <a:ext cx="3086100" cy="342900"/>
+                        </a:xfrm>
+                        <a:prstGeom prst="rect">
+                          <a:avLst/>
+                        </a:prstGeom>
+                        <a:noFill/>
+                        <a:ln>
+                          <a:noFill/>
+                        </a:ln>
+                        <a:effectLst/>
+                        <a:extLst>
+                          <a:ext uri="{C572A759-6A51-4108-AA02-DFA0A04FC94B}">
+                            <ma14:wrappingTextBoxFlag xmlns:ma14="http://schemas.microsoft.com/office/mac/drawingml/2011/main"/>
+                          </a:ext>
+                        </a:extLst>
+                      </wps:spPr>
+                      <wps:style>
+                        <a:lnRef idx="0">
+                          <a:schemeClr val="accent1"/>
+                        </a:lnRef>
+                        <a:fillRef idx="0">
+                          <a:schemeClr val="accent1"/>
+                        </a:fillRef>
+                        <a:effectRef idx="0">
+                          <a:schemeClr val="accent1"/>
+                        </a:effectRef>
+                        <a:fontRef idx="minor">
+                          <a:schemeClr val="dk1"/>
+                        </a:fontRef>
+                      </wps:style>
+                      <wps:txbx>
+                        <w:txbxContent>
+                          <w:p>
+                            <w:pPr>
+                              <w:rPr>
+                                <w:rFonts w:ascii="Arial" w:hAnsi="Arial" w:cs="Arial"/>
+                                <w:b/>
+                                <w:color w:val="8B8D8E"/>
+                                <w:sz w:val="32"/>
+                                <w:szCs w:val="32"/>
+                              </w:rPr>
+                            </w:pPr>
+                            <w:r>
+                              <w:rPr>
+                                <w:rFonts w:ascii="Arial" w:hAnsi="Arial" w:cs="Arial"/>
+                                <w:b/>
+                                <w:color w:val="8B8D8E"/>
+                                <w:sz w:val="32"/>
+                                <w:szCs w:val="32"/>
+                              </w:rPr>
+                              <w:t>EDWARD B. CARLSTEDT</w:t>
+                            </w:r>
+                          </w:p>
+                        </w:txbxContent>
+                      </wps:txbx>
+                      <wps:bodyPr rot="0" spcFirstLastPara="0" vertOverflow="overflow" horzOverflow="overflow" vert="horz" wrap="square" lIns="91440" tIns="45720" rIns="91440" bIns="45720" numCol="1" spcCol="0" rtlCol="0" fromWordArt="0" anchor="t" anchorCtr="0" forceAA="0" compatLnSpc="1">
+                        <a:prstTxWarp prst="textNoShape">
+                          <a:avLst/>
+                        </a:prstTxWarp>
+                        <a:noAutofit/>
+                      </wps:bodyPr>
+                    </wps:wsp>
+                  </a:graphicData>
+                </a:graphic>
+                <wp14:sizeRelH relativeFrom="margin">
+                  <wp14:pctWidth>0</wp14:pctWidth>
+                </wp14:sizeRelH>
+              </wp:anchor>
+            </w:drawing>
+          </mc:Choice>
+          <mc:Fallback>
+            <w:pict>
+              <v:shape id="Text Box 2142" o:spid="_x0000_s1032" type="#_x0000_t202" style="position:absolute;left:0;text-align:left;margin-left:-26.95pt;margin-top:-53.95pt;width:243pt;height:27pt;z-index:251675648;visibility:visible;mso-wrap-style:square;mso-width-percent:0;mso-wrap-distance-left:9pt;mso-wrap-distance-top:0;mso-wrap-distance-right:9pt;mso-wrap-distance-bottom:0;mso-position-horizontal:absolute;mso-position-horizontal-relative:text;mso-position-vertical:absolute;mso-position-vertical-relative:text;mso-width-percent:0;mso-width-relative:margin;v-text-anchor:top" o:gfxdata="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" filled="f" stroked="f">
+                <v:textbox>
+                  <w:txbxContent>
+                    <w:p>
+                      <w:pPr>
+                        <w:rPr>
+                          <w:rFonts w:ascii="Arial" w:hAnsi="Arial" w:cs="Arial"/>
+                          <w:b/>
+                          <w:color w:val="8B8D8E"/>
+                          <w:sz w:val="32"/>
+                          <w:szCs w:val="32"/>
+                        </w:rPr>
+                      </w:pPr>
+                      <w:r>
+                        <w:rPr>
+                          <w:rFonts w:ascii="Arial" w:hAnsi="Arial" w:cs="Arial"/>
+                          <w:b/>
+                          <w:color w:val="8B8D8E"/>
+                          <w:sz w:val="32"/>
+                          <w:szCs w:val="32"/>
+                        </w:rPr>
+                        <w:t>EDWARD B. CARLSTEDT</w:t>
+                      </w:r>
+                    </w:p>
+                  </w:txbxContent>
+                </v:textbox>
+                <w10:wrap type="square"/>
+              </v:shape>
+            </w:pict>
+          </mc:Fallback>
+        </mc:AlternateContent>
+      </w:r>
+      <w:r>
+        <w:drawing>
+          <wp:anchor distT="0" distB="0" distL="114300" distR="114300" simplePos="0" relativeHeight="251692032" behindDoc="0" locked="0" layoutInCell="1" allowOverlap="1" wp14:anchorId="1EB96FEC" wp14:editId="444A5BD5">
+            <wp:simplePos x="0" y="0"/>
+            <wp:positionH relativeFrom="column">
+              <wp:posOffset>-714375</wp:posOffset>
+            </wp:positionH>
+            <wp:positionV relativeFrom="paragraph">
+              <wp:posOffset>-685800</wp:posOffset>
+            </wp:positionV>
+            <wp:extent cx="216535" cy="252095"/>
+            <wp:effectExtent l="0" t="0" r="12065" b="1905"/>
+            <wp:wrapThrough wrapText="bothSides">
+              <wp:wrapPolygon edited="0">
+                <wp:start x="2534" y="0"/>
+                <wp:lineTo x="0" y="13058"/>
+                <wp:lineTo x="0" y="19587"/>
+                <wp:lineTo x="20270" y="19587"/>
+                <wp:lineTo x="20270" y="13058"/>
+                <wp:lineTo x="17736" y="0"/>
+                <wp:lineTo x="2534" y="0"/>
+              </wp:wrapPolygon>
+            </wp:wrapThrough>
+            <wp:docPr id="12" name="user.png"/>
+            <wp:cNvGraphicFramePr>
+              <a:graphicFrameLocks xmlns:a="http://schemas.openxmlformats.org/drawingml/2006/main" noChangeAspect="1"/>
+            </wp:cNvGraphicFramePr>
+            <a:graphic xmlns:a="http://schemas.openxmlformats.org/drawingml/2006/main">
+              <a:graphicData uri="http://schemas.openxmlformats.org/drawingml/2006/picture">
+                <pic:pic xmlns:pic="http://schemas.openxmlformats.org/drawingml/2006/picture">
+                  <pic:nvPicPr>
+                    <pic:cNvPr id="0" name="user.png"/>
+                    <pic:cNvPicPr/>
+                  </pic:nvPicPr>
+                  <pic:blipFill>
+                    <a:blip r:embed="rId12">
+                      <a:extLst>
+                        <a:ext uri="{28A0092B-C50C-407E-A947-70E740481C1C}">
+                          <a14:useLocalDpi xmlns:a14="http://schemas.microsoft.com/office/drawing/2010/main" val="0"/>
+                        </a:ext>
+                      </a:extLst>
+                    </a:blip>
+                    <a:stretch>
+                      <a:fillRect/>
+                    </a:stretch>
+                  </pic:blipFill>
+                  <pic:spPr>
+                    <a:xfrm>
+                      <a:off x="0" y="0"/>
+                      <a:ext cx="216535" cy="252095"/>
+                    </a:xfrm>
+                    <a:prstGeom prst="rect">
+                      <a:avLst/>
+                    </a:prstGeom>
+                  </pic:spPr>
+                </pic:pic>
+              </a:graphicData>
+            </a:graphic>
+            <wp14:sizeRelH relativeFrom="page">
+              <wp14:pctWidth>0</wp14:pctWidth>
+            </wp14:sizeRelH>
+            <wp14:sizeRelV relativeFrom="page">
+              <wp14:pctHeight>0</wp14:pctHeight>
+            </wp14:sizeRelV>
+          </wp:anchor>
+        </w:drawing>
+      </w:r>
+      <w:r>
+        <w:rPr>
+          <w:rFonts w:cs="Arial"/>
+          <w:color w:val="4A4A49"/>
+        </w:rPr>
+        <w:drawing>
+          <wp:anchor distT="0" distB="0" distL="114300" distR="114300" simplePos="0" relativeHeight="251699200" behindDoc="0" locked="0" layoutInCell="1" allowOverlap="1" wp14:anchorId="0D687F6E" wp14:editId="394D5A88">
+            <wp:simplePos x="0" y="0"/>
+            <wp:positionH relativeFrom="column">
+              <wp:posOffset>-685800</wp:posOffset>
+            </wp:positionH>
+            <wp:positionV relativeFrom="paragraph">
+              <wp:posOffset>97387</wp:posOffset>
+            </wp:positionV>
+            <wp:extent cx="800100" cy="930836"/>
+            <wp:effectExtent l="0" t="0" r="0" b="9525"/>
+            <wp:wrapNone/>
+            <wp:docPr id="21" name="userwhite.png"/>
+            <wp:cNvGraphicFramePr>
+              <a:graphicFrameLocks xmlns:a="http://schemas.openxmlformats.org/drawingml/2006/main" noChangeAspect="1"/>
+            </wp:cNvGraphicFramePr>
+            <a:graphic xmlns:a="http://schemas.openxmlformats.org/drawingml/2006/main">
+              <a:graphicData uri="http://schemas.openxmlformats.org/drawingml/2006/picture">
+                <pic:pic xmlns:pic="http://schemas.openxmlformats.org/drawingml/2006/picture">
+                  <pic:nvPicPr>
+                    <pic:cNvPr id="0" name="userwhite.png"/>
+                    <pic:cNvPicPr/>
+                  </pic:nvPicPr>
+                  <pic:blipFill>
+                    <a:blip r:embed="rId13">
+                      <a:extLst>
+                        <a:ext uri="{28A0092B-C50C-407E-A947-70E740481C1C}">
+                          <a14:useLocalDpi xmlns:a14="http://schemas.microsoft.com/office/drawing/2010/main" val="0"/>
+                        </a:ext>
+                      </a:extLst>
+                    </a:blip>
+                    <a:stretch>
+                      <a:fillRect/>
+                    </a:stretch>
+                  </pic:blipFill>
+                  <pic:spPr>
+                    <a:xfrm>
+                      <a:off x="0" y="0"/>
+                      <a:ext cx="800616" cy="931436"/>
+                    </a:xfrm>
+                    <a:prstGeom prst="rect">
+                      <a:avLst/>
+                    </a:prstGeom>
+                  </pic:spPr>
+                </pic:pic>
+              </a:graphicData>
+            </a:graphic>
+            <wp14:sizeRelH relativeFrom="page">
+              <wp14:pctWidth>0</wp14:pctWidth>
+            </wp14:sizeRelH>
+            <wp14:sizeRelV relativeFrom="page">
+              <wp14:pctHeight>0</wp14:pctHeight>
+            </wp14:sizeRelV>
+          </wp:anchor>
+        </w:drawing>
+      </w:r>
+      <w:r>
+        <w:rPr>
+          <w:rFonts w:cs="Arial"/>
+        </w:rPr>
+        <w:drawing>
+          <wp:anchor distT="0" distB="0" distL="114300" distR="114300" simplePos="0" relativeHeight="251680768" behindDoc="0" locked="0" layoutInCell="1" allowOverlap="1" wp14:anchorId="50FBDB00" wp14:editId="02CA43AE">
+            <wp:simplePos x="0" y="0"/>
+            <wp:positionH relativeFrom="column">
+              <wp:posOffset>5257800</wp:posOffset>
+            </wp:positionH>
+            <wp:positionV relativeFrom="paragraph">
+              <wp:posOffset>0</wp:posOffset>
+            </wp:positionV>
+            <wp:extent cx="1143000" cy="1143000"/>
+            <wp:effectExtent l="0" t="0" r="0" b="0"/>
+            <wp:wrapNone/>
+            <wp:docPr id="2145" name="biopic.jpg"/>
+            <wp:cNvGraphicFramePr>
+              <a:graphicFrameLocks xmlns:a="http://schemas.openxmlformats.org/drawingml/2006/main" noChangeAspect="1"/>
+            </wp:cNvGraphicFramePr>
+            <a:graphic xmlns:a="http://schemas.openxmlformats.org/drawingml/2006/main">
+              <a:graphicData uri="http://schemas.openxmlformats.org/drawingml/2006/picture">
+                <pic:pic xmlns:pic="http://schemas.openxmlformats.org/drawingml/2006/picture">
+                  <pic:nvPicPr>
+                    <pic:cNvPr id="0" name="biopic.jpg"/>
+                    <pic:cNvPicPr/>
+                  </pic:nvPicPr>
+                  <pic:blipFill>
+                    <a:blip r:embed="rId14" r:link="rId15">
+                      <a:extLst>
+                        <a:ext uri="{28A0092B-C50C-407E-A947-70E740481C1C}">
+                          <a14:useLocalDpi xmlns:a14="http://schemas.microsoft.com/office/drawing/2010/main" val="0"/>
+                        </a:ext>
+                      </a:extLst>
+                    </a:blip>
+                    <a:stretch>
+                      <a:fillRect/>
+                    </a:stretch>
+                  </pic:blipFill>
+                  <pic:spPr>
+                    <a:xfrm>
+                      <a:off x="0" y="0"/>
+                      <a:ext cx="1143000" cy="1143000"/>
+                    </a:xfrm>
+                    <a:prstGeom prst="rect">
+                      <a:avLst/>
+                    </a:prstGeom>
+                  </pic:spPr>
+                </pic:pic>
+              </a:graphicData>
+            </a:graphic>
+            <wp14:sizeRelH relativeFrom="page">
+              <wp14:pctWidth>0</wp14:pctWidth>
+            </wp14:sizeRelH>
+            <wp14:sizeRelV relativeFrom="page">
+              <wp14:pctHeight>0</wp14:pctHeight>
+            </wp14:sizeRelV>
+          </wp:anchor>
+        </w:drawing>
+      </w:r>
+      <w:r>
+        <mc:AlternateContent>
+          <mc:Choice Requires="wps">
+            <w:drawing>
               <wp:anchor distT="0" distB="0" distL="114300" distR="114300" simplePos="0" relativeHeight="251678720" behindDoc="0" locked="0" layoutInCell="1" allowOverlap="1" wp14:anchorId="56674107" wp14:editId="0ADB1D6C">
                 <wp:simplePos x="0" y="0"/>
                 <wp:positionH relativeFrom="column">
@@ -2432,7 +2943,7 @@
         <mc:AlternateContent>
           <mc:Choice Requires="wps">
             <w:drawing>
-              <wp:anchor distT="0" distB="0" distL="114300" distR="114300" simplePos="0" relativeHeight="251681792" behindDoc="0" locked="0" layoutInCell="1" allowOverlap="1" wp14:anchorId="7E1CBA8F" wp14:editId="36056D5D">
+              <wp:anchor distT="0" distB="0" distL="114300" distR="114300" simplePos="0" relativeHeight="251681792" behindDoc="0" locked="0" layoutInCell="1" allowOverlap="1" wp14:anchorId="7E1CBA8F" wp14:editId="3F21995A">
                 <wp:simplePos x="0" y="0"/>
                 <wp:positionH relativeFrom="column">
                   <wp:posOffset>2400300</wp:posOffset>
@@ -2536,7 +3047,7 @@
                                 <w:color w:val="FFFFFF" w:themeColor="background1"/>
                               </w:rPr>
                             </w:pPr>
-                            <w:hyperlink r:id="rId9" w:history="1">
+                            <w:hyperlink r:id="rId16" w:history="1">
                               <w:r>
                                 <w:rPr>
                                   <w:rStyle w:val="Hyperlink"/>
@@ -2583,7 +3094,7 @@
           </mc:Choice>
           <mc:Fallback>
             <w:pict>
-              <v:shape id="Text Box 2146" o:spid="_x0000_s1032" type="#_x0000_t202" style="position:absolute;left:0;text-align:left;margin-left:189pt;margin-top:0;width:225pt;height:90pt;z-index:251681792;visibility:visible;mso-wrap-style:square;mso-height-percent:0;mso-wrap-distance-left:9pt;mso-wrap-distance-top:0;mso-wrap-distance-right:9pt;mso-wrap-distance-bottom:0;mso-position-horizontal:absolute;mso-position-horizontal-relative:text;mso-position-vertical:absolute;mso-position-vertical-relative:text;mso-height-percent:0;mso-height-relative:margin;v-text-anchor:top" o:gfxdata="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" filled="f" stroked="f">
+              <v:shape id="Text Box 2146" o:spid="_x0000_s1033" type="#_x0000_t202" style="position:absolute;left:0;text-align:left;margin-left:189pt;margin-top:0;width:225pt;height:90pt;z-index:251681792;visibility:visible;mso-wrap-style:square;mso-height-percent:0;mso-wrap-distance-left:9pt;mso-wrap-distance-top:0;mso-wrap-distance-right:9pt;mso-wrap-distance-bottom:0;mso-position-horizontal:absolute;mso-position-horizontal-relative:text;mso-position-vertical:absolute;mso-position-vertical-relative:text;mso-height-percent:0;mso-height-relative:margin;v-text-anchor:top" o:gfxdata="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" filled="f" stroked="f">
                 <v:textbox>
                   <w:txbxContent>
                     <w:p>
@@ -2638,7 +3149,7 @@
                           <w:color w:val="FFFFFF" w:themeColor="background1"/>
                         </w:rPr>
                       </w:pPr>
-                      <w:hyperlink r:id="rId10" w:history="1">
+                      <w:hyperlink r:id="rId17" w:history="1">
                         <w:r>
                           <w:rPr>
                             <w:rStyle w:val="Hyperlink"/>
@@ -2678,7 +3189,7 @@
         <mc:AlternateContent>
           <mc:Choice Requires="wps">
             <w:drawing>
-              <wp:anchor distT="0" distB="0" distL="114300" distR="114300" simplePos="0" relativeHeight="251679744" behindDoc="0" locked="0" layoutInCell="1" allowOverlap="1" wp14:anchorId="6AF01F5A" wp14:editId="02A1E54E">
+              <wp:anchor distT="0" distB="0" distL="114300" distR="114300" simplePos="0" relativeHeight="251679744" behindDoc="0" locked="0" layoutInCell="1" allowOverlap="1" wp14:anchorId="6AF01F5A" wp14:editId="08DDB8D2">
                 <wp:simplePos x="0" y="0"/>
                 <wp:positionH relativeFrom="column">
                   <wp:posOffset>-1143000</wp:posOffset>
@@ -2750,21 +3261,406 @@
         </mc:AlternateContent>
       </w:r>
       <w:r>
+        <w:t>B</w:t>
+      </w:r>
+      <w:r>
+        <w:t>ar Admissionsz</w:t>
+      </w:r>
+    </w:p>
+    <w:p>
+      <w:pPr>
+        <w:pStyle w:val="submenu"/>
+        <w:ind w:left="90" w:hanging="4"/>
+        <w:rPr>
+          <w:b w:val="0"/>
+        </w:rPr>
+      </w:pPr>
+      <w:r>
+        <w:rPr>
+          <w:b w:val="0"/>
+        </w:rPr>
+        <w:t>Tampa</w:t>
+      </w:r>
+    </w:p>
+    <w:p>
+      <w:pPr>
+        <w:pStyle w:val="submenu"/>
+        <w:ind w:left="90" w:hanging="4"/>
+        <w:rPr>
+          <w:b w:val="0"/>
+        </w:rPr>
+      </w:pPr>
+      <w:r>
+        <w:rPr>
+          <w:b w:val="0"/>
+        </w:rPr>
+        <w:t xml:space="preserve">California </w:t>
+      </w:r>
+    </w:p>
+    <w:p>
+      <w:pPr>
+        <w:pStyle w:val="submenu"/>
+        <w:ind w:left="90" w:hanging="4"/>
+        <w:rPr>
+          <w:b w:val="0"/>
+        </w:rPr>
+      </w:pPr>
+      <w:r>
+        <w:rPr>
+          <w:b w:val="0"/>
+        </w:rPr>
+        <w:t>Florida</w:t>
+      </w:r>
+    </w:p>
+    <w:p>
+      <w:pPr>
+        <w:pStyle w:val="BioListPg"/>
+      </w:pPr>
+      <w:r>
+        <w:t>Court</w:t>
+      </w:r>
+      <w:r>
+        <w:t xml:space="preserve"> Admissions</w:t>
+      </w:r>
+    </w:p>
+    <w:p>
+      <w:pPr>
+        <w:pStyle w:val="submenu"/>
+        <w:ind w:left="90" w:firstLine="0"/>
+        <w:rPr>
+          <w:b w:val="0"/>
+        </w:rPr>
+      </w:pPr>
+      <w:r>
+        <w:rPr>
+          <w:b w:val="0"/>
+        </w:rPr>
+        <w:t>U.S. District Court for the Southern District of Florida</w:t>
+      </w:r>
+    </w:p>
+    <w:p>
+      <w:pPr>
+        <w:pStyle w:val="submenu"/>
+        <w:ind w:left="90" w:firstLine="0"/>
+        <w:rPr>
+          <w:b w:val="0"/>
+        </w:rPr>
+      </w:pPr>
+      <w:r>
+        <w:rPr>
+          <w:b w:val="0"/>
+        </w:rPr>
+        <w:t>U</w:t>
+      </w:r>
+      <w:r>
+        <w:rPr>
+          <w:b w:val="0"/>
+        </w:rPr>
+        <w:t>.S. District Court for the Middle District of Florida</w:t>
+      </w:r>
+    </w:p>
+    <w:p>
+      <w:pPr>
+        <w:pStyle w:val="BioListPg"/>
+      </w:pPr>
+      <w:r>
+        <w:t>Education</w:t>
+      </w:r>
+    </w:p>
+    <w:p>
+      <w:pPr>
+        <w:pStyle w:val="submenu"/>
+        <w:ind w:left="90" w:firstLine="0"/>
+        <w:rPr>
+          <w:b w:val="0"/>
+        </w:rPr>
+      </w:pPr>
+      <w:r>
+        <w:rPr>
+          <w:b w:val="0"/>
+        </w:rPr>
+        <w:t>Setson University College of Law</w:t>
+      </w:r>
+    </w:p>
+    <w:p>
+      <w:pPr>
+        <w:pStyle w:val="submenu"/>
+        <w:ind w:left="90" w:firstLine="0"/>
+        <w:rPr>
+          <w:b w:val="0"/>
+        </w:rPr>
+      </w:pPr>
+      <w:r>
+        <w:rPr>
+          <w:b w:val="0"/>
+        </w:rPr>
+        <w:t xml:space="preserve">J.D. </w:t>
+      </w:r>
+      <w:r>
+        <w:rPr>
+          <w:b w:val="0"/>
+          <w:i/>
+        </w:rPr>
+        <w:t>Cum Laude</w:t>
+      </w:r>
+      <w:r>
+        <w:rPr>
+          <w:b w:val="0"/>
+        </w:rPr>
+        <w:t xml:space="preserve"> 1997</w:t>
+      </w:r>
+    </w:p>
+    <w:p>
+      <w:pPr>
+        <w:pStyle w:val="submenu"/>
+        <w:ind w:left="90" w:firstLine="0"/>
+        <w:rPr>
+          <w:b w:val="0"/>
+        </w:rPr>
+      </w:pPr>
+      <w:r>
+        <w:rPr>
+          <w:b w:val="0"/>
+        </w:rPr>
+        <w:t>University of Florida</w:t>
+      </w:r>
+    </w:p>
+    <w:p>
+      <w:pPr>
+        <w:pStyle w:val="submenu"/>
+        <w:ind w:left="90" w:firstLine="0"/>
+        <w:rPr>
+          <w:b w:val="0"/>
+        </w:rPr>
+      </w:pPr>
+      <w:r>
+        <w:rPr>
+          <w:b w:val="0"/>
+        </w:rPr>
+        <w:t>B.A., 1994</w:t>
+      </w:r>
+    </w:p>
+    <w:p>
+      <w:pPr>
+        <w:pStyle w:val="BioListPg"/>
+      </w:pPr>
+      <w:r>
+        <w:t>Court</w:t>
+      </w:r>
+      <w:r>
+        <w:t xml:space="preserve"> Admissions</w:t>
+      </w:r>
+    </w:p>
+    <w:p>
+      <w:pPr>
+        <w:pStyle w:val="submenu"/>
+        <w:ind w:left="90" w:firstLine="0"/>
+        <w:rPr>
+          <w:b w:val="0"/>
+        </w:rPr>
+      </w:pPr>
+      <w:r>
+        <w:rPr>
+          <w:b w:val="0"/>
+        </w:rPr>
+        <w:t>U.S. District Court for the Southern District of Florida</w:t>
+      </w:r>
+    </w:p>
+    <w:p>
+      <w:pPr>
+        <w:pStyle w:val="submenu"/>
+        <w:ind w:left="90" w:firstLine="0"/>
+        <w:rPr>
+          <w:b w:val="0"/>
+        </w:rPr>
+      </w:pPr>
+      <w:r>
+        <w:rPr>
+          <w:b w:val="0"/>
+        </w:rPr>
+        <w:t>U.S. District Court for the Middle District of Florida</w:t>
+      </w:r>
+    </w:p>
+    <w:p>
+      <w:pPr>
+        <w:rPr>
+          <w:b/>
+        </w:rPr>
+      </w:pPr>
+    </w:p>
+    <w:p>
+      <w:pPr>
+        <w:pStyle w:val="NameTitle0"/>
+        <w:framePr w:wrap="around"/>
+      </w:pPr>
+      <w:r>
+        <w:t>EDWARD B. CARLSTEDT</w:t>
+      </w:r>
+    </w:p>
+    <w:p>
+      <w:pPr>
+        <w:rPr>
+          <w:b/>
+          <w:color w:val="4A4A49"/>
+          <w:sz w:val="28"/>
+          <w:szCs w:val="28"/>
+        </w:rPr>
+      </w:pPr>
+      <w:r>
+        <w:rPr>
+          <w:b/>
+          <w:color w:val="4A4A49"/>
+          <w:sz w:val="28"/>
+          <w:szCs w:val="28"/>
+        </w:rPr>
+        <w:t xml:space="preserve">Ed </w:t>
+      </w:r>
+      <w:proofErr w:type="spellStart"/>
+      <w:r>
+        <w:rPr>
+          <w:b/>
+          <w:color w:val="4A4A49"/>
+          <w:sz w:val="28"/>
+          <w:szCs w:val="28"/>
+        </w:rPr>
+        <w:t>Carlstedt's</w:t>
+      </w:r>
+      <w:proofErr w:type="spellEnd"/>
+      <w:r>
+        <w:rPr>
+          <w:b/>
+          <w:color w:val="4A4A49"/>
+          <w:sz w:val="28"/>
+          <w:szCs w:val="28"/>
+        </w:rPr>
+        <w:t xml:space="preserve"> practice focuses on trade secret, </w:t>
+      </w:r>
+      <w:proofErr w:type="spellStart"/>
+      <w:r>
+        <w:rPr>
+          <w:b/>
+          <w:color w:val="4A4A49"/>
+          <w:sz w:val="28"/>
+          <w:szCs w:val="28"/>
+        </w:rPr>
+        <w:t>noncompete</w:t>
+      </w:r>
+      <w:proofErr w:type="spellEnd"/>
+      <w:r>
+        <w:rPr>
+          <w:b/>
+          <w:color w:val="4A4A49"/>
+          <w:sz w:val="28"/>
+          <w:szCs w:val="28"/>
+        </w:rPr>
+        <w:t xml:space="preserve"> and restrictive covenant disputes as well as representing management in employment law matters, including defending employers against harassment, discrimination and retaliation claims.</w:t>
+      </w:r>
+    </w:p>
+    <w:p>
+      <w:pPr>
+        <w:rPr>
+          <w:b/>
+          <w:color w:val="4A4A49"/>
+          <w:sz w:val="28"/>
+          <w:szCs w:val="28"/>
+        </w:rPr>
+      </w:pPr>
+    </w:p>
+    <w:p>
+      <w:pPr>
+        <w:rPr>
+          <w:rFonts w:ascii="Arial" w:hAnsi="Arial" w:cs="Arial"/>
+          <w:color w:val="4A4A49"/>
+        </w:rPr>
+      </w:pPr>
+      <w:r>
+        <w:rPr>
+          <w:rFonts w:ascii="Arial" w:hAnsi="Arial" w:cs="Arial"/>
+          <w:color w:val="4A4A49"/>
+        </w:rPr>
+        <w:t>Ed has extensive experience in matters involving trade secret,</w:t>
+      </w:r>
+    </w:p>
+    <w:p>
+      <w:pPr>
+        <w:rPr>
+          <w:rFonts w:ascii="Arial" w:hAnsi="Arial" w:cs="Arial"/>
+          <w:color w:val="4A4A49"/>
+        </w:rPr>
+      </w:pPr>
+      <w:proofErr w:type="gramStart"/>
+      <w:r>
+        <w:rPr>
+          <w:rFonts w:ascii="Arial" w:hAnsi="Arial" w:cs="Arial"/>
+          <w:color w:val="4A4A49"/>
+        </w:rPr>
+        <w:t>non</w:t>
+      </w:r>
+      <w:proofErr w:type="gramEnd"/>
+      <w:r>
+        <w:rPr>
+          <w:rFonts w:ascii="Arial" w:hAnsi="Arial" w:cs="Arial"/>
+          <w:color w:val="4A4A49"/>
+        </w:rPr>
+        <w:t>-compete and restrictive covenant related issue</w:t>
+      </w:r>
+      <w:bookmarkStart w:id="0" w:name="_GoBack"/>
+      <w:bookmarkEnd w:id="0"/>
+      <w:r>
+        <w:rPr>
+          <w:rFonts w:ascii="Arial" w:hAnsi="Arial" w:cs="Arial"/>
+          <w:color w:val="4A4A49"/>
+        </w:rPr>
+        <w:t>s, and has handled dozens of evidentiary hearings in federal and state</w:t>
+      </w:r>
+    </w:p>
+    <w:p>
+      <w:pPr>
+        <w:rPr>
+          <w:rFonts w:ascii="Arial" w:hAnsi="Arial" w:cs="Arial"/>
+          <w:color w:val="4A4A49"/>
+        </w:rPr>
+      </w:pPr>
+      <w:proofErr w:type="gramStart"/>
+      <w:r>
+        <w:rPr>
+          <w:rFonts w:ascii="Arial" w:hAnsi="Arial" w:cs="Arial"/>
+          <w:color w:val="4A4A49"/>
+        </w:rPr>
+        <w:t>courts</w:t>
+      </w:r>
+      <w:proofErr w:type="gramEnd"/>
+      <w:r>
+        <w:rPr>
+          <w:rFonts w:ascii="Arial" w:hAnsi="Arial" w:cs="Arial"/>
+          <w:color w:val="4A4A49"/>
+        </w:rPr>
+        <w:t xml:space="preserve"> in connection with such disputes. He has also defended employers in discrimination, harassment, medical leave, wage and hour and other complex litigation matters in state court, federal court, and arbitration proceedings. Ed</w:t>
+      </w:r>
+    </w:p>
+    <w:p>
+      <w:pPr>
+        <w:rPr>
+          <w:rFonts w:ascii="Arial" w:hAnsi="Arial" w:cs="Arial"/>
+          <w:color w:val="4A4A49"/>
+        </w:rPr>
+      </w:pPr>
+      <w:r>
         <mc:AlternateContent>
           <mc:Choice Requires="wps">
             <w:drawing>
-              <wp:anchor distT="0" distB="0" distL="114300" distR="114300" simplePos="0" relativeHeight="251675648" behindDoc="0" locked="0" layoutInCell="1" allowOverlap="1" wp14:anchorId="28151B01" wp14:editId="2813F89D">
+              <wp:anchor distT="0" distB="0" distL="114300" distR="114300" simplePos="0" relativeHeight="251705344" behindDoc="0" locked="0" layoutInCell="1" allowOverlap="1" wp14:anchorId="1664DC88" wp14:editId="7FAF2D48">
                 <wp:simplePos x="0" y="0"/>
                 <wp:positionH relativeFrom="column">
-                  <wp:posOffset>-800100</wp:posOffset>
+                  <wp:posOffset>-342900</wp:posOffset>
                 </wp:positionH>
                 <wp:positionV relativeFrom="paragraph">
-                  <wp:posOffset>-685800</wp:posOffset>
+                  <wp:posOffset>-1211580</wp:posOffset>
                 </wp:positionV>
                 <wp:extent cx="3086100" cy="342900"/>
                 <wp:effectExtent l="0" t="0" r="0" b="12700"/>
                 <wp:wrapSquare wrapText="bothSides"/>
-                <wp:docPr id="2142" name="Text Box 2142"/>
+                <wp:docPr id="24" name="Text Box 24"/>
                 <wp:cNvGraphicFramePr/>
                 <a:graphic xmlns:a="http://schemas.openxmlformats.org/drawingml/2006/main">
                   <a:graphicData uri="http://schemas.microsoft.com/office/word/2010/wordprocessingShape">
@@ -2845,7 +3741,7 @@
           </mc:Choice>
           <mc:Fallback>
             <w:pict>
-              <v:shape id="Text Box 2142" o:spid="_x0000_s1033" type="#_x0000_t202" style="position:absolute;left:0;text-align:left;margin-left:-62.95pt;margin-top:-53.95pt;width:243pt;height:27pt;z-index:251675648;visibility:visible;mso-wrap-style:square;mso-width-percent:0;mso-wrap-distance-left:9pt;mso-wrap-distance-top:0;mso-wrap-distance-right:9pt;mso-wrap-distance-bottom:0;mso-position-horizontal:absolute;mso-position-horizontal-relative:text;mso-position-vertical:absolute;mso-position-vertical-relative:text;mso-width-percent:0;mso-width-relative:margin;v-text-anchor:top" o:gfxdata="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" filled="f" stroked="f">
+              <v:shape id="Text Box 24" o:spid="_x0000_s1034" type="#_x0000_t202" style="position:absolute;margin-left:-26.95pt;margin-top:-95.35pt;width:243pt;height:27pt;z-index:251705344;visibility:visible;mso-wrap-style:square;mso-width-percent:0;mso-wrap-distance-left:9pt;mso-wrap-distance-top:0;mso-wrap-distance-right:9pt;mso-wrap-distance-bottom:0;mso-position-horizontal:absolute;mso-position-horizontal-relative:text;mso-position-vertical:absolute;mso-position-vertical-relative:text;mso-width-percent:0;mso-width-relative:margin;v-text-anchor:top" o:gfxdata="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" filled="f" stroked="f">
                 <v:textbox>
                   <w:txbxContent>
                     <w:p>
@@ -2878,250 +3774,29 @@
         </mc:AlternateContent>
       </w:r>
       <w:r>
-        <w:t>B</w:t>
-      </w:r>
-      <w:r>
-        <w:t>ar Admissions</w:t>
-      </w:r>
-    </w:p>
-    <w:p>
-      <w:pPr>
-        <w:pStyle w:val="submenu"/>
-        <w:ind w:left="90" w:hanging="4"/>
-        <w:rPr>
-          <w:b w:val="0"/>
-        </w:rPr>
-      </w:pPr>
-      <w:r>
-        <w:rPr>
-          <w:b w:val="0"/>
-        </w:rPr>
-        <w:t>Tampa</w:t>
-      </w:r>
-    </w:p>
-    <w:p>
-      <w:pPr>
-        <w:pStyle w:val="submenu"/>
-        <w:ind w:left="90" w:hanging="4"/>
-        <w:rPr>
-          <w:b w:val="0"/>
-        </w:rPr>
-      </w:pPr>
-      <w:r>
-        <w:rPr>
-          <w:b w:val="0"/>
-        </w:rPr>
-        <w:t xml:space="preserve">California </w:t>
-      </w:r>
-    </w:p>
-    <w:p>
-      <w:pPr>
-        <w:pStyle w:val="submenu"/>
-        <w:ind w:left="90" w:hanging="4"/>
-        <w:rPr>
-          <w:b w:val="0"/>
-        </w:rPr>
-      </w:pPr>
-      <w:r>
-        <w:rPr>
-          <w:b w:val="0"/>
-        </w:rPr>
-        <w:t>Florida</w:t>
-      </w:r>
-    </w:p>
-    <w:p>
-      <w:pPr>
-        <w:pStyle w:val="BioListPg"/>
-      </w:pPr>
-      <w:r>
-        <w:t>Court</w:t>
-      </w:r>
-      <w:r>
-        <w:t xml:space="preserve"> Admissions</w:t>
-      </w:r>
-    </w:p>
-    <w:p>
-      <w:pPr>
-        <w:pStyle w:val="submenu"/>
-        <w:ind w:left="90" w:firstLine="0"/>
-        <w:rPr>
-          <w:b w:val="0"/>
-        </w:rPr>
-      </w:pPr>
-      <w:r>
-        <w:rPr>
-          <w:b w:val="0"/>
-        </w:rPr>
-        <w:t>U.S. District Court for the Southern District of Florida</w:t>
-      </w:r>
-    </w:p>
-    <w:p>
-      <w:pPr>
-        <w:pStyle w:val="submenu"/>
-        <w:ind w:left="90" w:firstLine="0"/>
-        <w:rPr>
-          <w:b w:val="0"/>
-        </w:rPr>
-      </w:pPr>
-      <w:r>
-        <w:rPr>
-          <w:b w:val="0"/>
-        </w:rPr>
-        <w:t>U</w:t>
-      </w:r>
-      <w:r>
-        <w:rPr>
-          <w:b w:val="0"/>
-        </w:rPr>
-        <w:t>.S. District Court for the Middle District of Florida</w:t>
-      </w:r>
-    </w:p>
-    <w:p>
-      <w:pPr>
-        <w:pStyle w:val="BioListPg"/>
-      </w:pPr>
-      <w:r>
-        <w:t>Education</w:t>
-      </w:r>
-    </w:p>
-    <w:p>
-      <w:pPr>
-        <w:pStyle w:val="submenu"/>
-        <w:ind w:left="90" w:firstLine="0"/>
-        <w:rPr>
-          <w:b w:val="0"/>
-        </w:rPr>
-      </w:pPr>
-      <w:r>
-        <w:rPr>
-          <w:b w:val="0"/>
-        </w:rPr>
-        <w:t>Setson University College of Law</w:t>
-      </w:r>
-    </w:p>
-    <w:p>
-      <w:pPr>
-        <w:pStyle w:val="submenu"/>
-        <w:ind w:left="90" w:firstLine="0"/>
-        <w:rPr>
-          <w:b w:val="0"/>
-        </w:rPr>
-      </w:pPr>
-      <w:r>
-        <w:rPr>
-          <w:b w:val="0"/>
-        </w:rPr>
-        <w:t xml:space="preserve">J.D. </w:t>
-      </w:r>
-      <w:r>
-        <w:rPr>
-          <w:b w:val="0"/>
-          <w:i/>
-        </w:rPr>
-        <w:t>Cum Laude</w:t>
-      </w:r>
-      <w:r>
-        <w:rPr>
-          <w:b w:val="0"/>
-        </w:rPr>
-        <w:t xml:space="preserve"> 1997</w:t>
-      </w:r>
-    </w:p>
-    <w:p>
-      <w:pPr>
-        <w:pStyle w:val="submenu"/>
-        <w:ind w:left="90" w:firstLine="0"/>
-        <w:rPr>
-          <w:b w:val="0"/>
-        </w:rPr>
-      </w:pPr>
-      <w:r>
-        <w:rPr>
-          <w:b w:val="0"/>
-        </w:rPr>
-        <w:t>University of Florida</w:t>
-      </w:r>
-    </w:p>
-    <w:p>
-      <w:pPr>
-        <w:pStyle w:val="submenu"/>
-        <w:ind w:left="90" w:firstLine="0"/>
-        <w:rPr>
-          <w:b w:val="0"/>
-        </w:rPr>
-      </w:pPr>
-      <w:r>
-        <w:rPr>
-          <w:b w:val="0"/>
-        </w:rPr>
-        <w:t>B.A., 1994</w:t>
-      </w:r>
-    </w:p>
-    <w:p>
-      <w:pPr>
-        <w:pStyle w:val="BioListPg"/>
-      </w:pPr>
-      <w:r>
-        <w:t>Court</w:t>
-      </w:r>
-      <w:r>
-        <w:t xml:space="preserve"> Admissions</w:t>
-      </w:r>
-    </w:p>
-    <w:p>
-      <w:pPr>
-        <w:pStyle w:val="submenu"/>
-        <w:ind w:left="90" w:firstLine="0"/>
-        <w:rPr>
-          <w:b w:val="0"/>
-        </w:rPr>
-      </w:pPr>
-      <w:r>
-        <w:rPr>
-          <w:b w:val="0"/>
-        </w:rPr>
-        <w:t>U.S. District Court for the Southern District of Florida</w:t>
-      </w:r>
-    </w:p>
-    <w:p>
-      <w:pPr>
-        <w:pStyle w:val="submenu"/>
-        <w:ind w:left="90" w:firstLine="0"/>
-        <w:rPr>
-          <w:b w:val="0"/>
-        </w:rPr>
-      </w:pPr>
-      <w:r>
-        <w:rPr>
-          <w:b w:val="0"/>
-        </w:rPr>
-        <w:t>U.S. District Court for the Middle District of Florida</w:t>
-      </w:r>
-    </w:p>
-    <w:p>
-      <w:pPr>
-        <w:rPr>
-          <w:b/>
-        </w:rPr>
-      </w:pPr>
-      <w:r>
-        <w:rPr>
-          <w:rFonts w:ascii="Arial" w:hAnsi="Arial" w:cs="Arial"/>
-          <w:noProof/>
-        </w:rPr>
         <w:drawing>
-          <wp:anchor distT="0" distB="0" distL="114300" distR="114300" simplePos="0" relativeHeight="251680768" behindDoc="0" locked="0" layoutInCell="1" allowOverlap="1" wp14:anchorId="50FBDB00" wp14:editId="58D7ED39">
+          <wp:anchor distT="0" distB="0" distL="114300" distR="114300" simplePos="0" relativeHeight="251706368" behindDoc="0" locked="0" layoutInCell="1" allowOverlap="1" wp14:anchorId="0F2C4B40" wp14:editId="1CAEF9BB">
             <wp:simplePos x="0" y="0"/>
             <wp:positionH relativeFrom="column">
-              <wp:posOffset>2286000</wp:posOffset>
+              <wp:posOffset>-714375</wp:posOffset>
             </wp:positionH>
             <wp:positionV relativeFrom="paragraph">
-              <wp:posOffset>0</wp:posOffset>
+              <wp:posOffset>-1211580</wp:posOffset>
             </wp:positionV>
-            <wp:extent cx="1143000" cy="1143000"/>
-            <wp:effectExtent l="0" t="0" r="0" b="0"/>
-            <wp:wrapNone/>
-            <wp:docPr id="2145" name="biopic.jpg"/>
+            <wp:extent cx="216535" cy="252095"/>
+            <wp:effectExtent l="0" t="0" r="12065" b="1905"/>
+            <wp:wrapThrough wrapText="bothSides">
+              <wp:wrapPolygon edited="0">
+                <wp:start x="2534" y="0"/>
+                <wp:lineTo x="0" y="13058"/>
+                <wp:lineTo x="0" y="19587"/>
+                <wp:lineTo x="20270" y="19587"/>
+                <wp:lineTo x="20270" y="13058"/>
+                <wp:lineTo x="17736" y="0"/>
+                <wp:lineTo x="2534" y="0"/>
+              </wp:wrapPolygon>
+            </wp:wrapThrough>
+            <wp:docPr id="30" name="user.png"/>
             <wp:cNvGraphicFramePr>
               <a:graphicFrameLocks xmlns:a="http://schemas.openxmlformats.org/drawingml/2006/main" noChangeAspect="1"/>
             </wp:cNvGraphicFramePr>
@@ -3129,11 +3804,11 @@
               <a:graphicData uri="http://schemas.openxmlformats.org/drawingml/2006/picture">
                 <pic:pic xmlns:pic="http://schemas.openxmlformats.org/drawingml/2006/picture">
                   <pic:nvPicPr>
-                    <pic:cNvPr id="0" name="biopic.jpg"/>
+                    <pic:cNvPr id="0" name="user.png"/>
                     <pic:cNvPicPr/>
                   </pic:nvPicPr>
                   <pic:blipFill>
-                    <a:blip r:embed="rId11" r:link="rId12">
+                    <a:blip r:embed="rId12">
                       <a:extLst>
                         <a:ext uri="{28A0092B-C50C-407E-A947-70E740481C1C}">
                           <a14:useLocalDpi xmlns:a14="http://schemas.microsoft.com/office/drawing/2010/main" val="0"/>
@@ -3147,7 +3822,7 @@
                   <pic:spPr>
                     <a:xfrm>
                       <a:off x="0" y="0"/>
-                      <a:ext cx="1143000" cy="1143000"/>
+                      <a:ext cx="216535" cy="252095"/>
                     </a:xfrm>
                     <a:prstGeom prst="rect">
                       <a:avLst/>
@@ -3165,113 +3840,13 @@
           </wp:anchor>
         </w:drawing>
       </w:r>
-    </w:p>
-    <w:p>
-      <w:pPr>
-        <w:pStyle w:val="Nametitle"/>
-      </w:pPr>
-      <w:r>
-        <w:t>EDWARD B. CARLSTEDT</w:t>
-      </w:r>
-    </w:p>
-    <w:p>
-      <w:pPr>
-        <w:rPr>
-          <w:b/>
-          <w:color w:val="4A4A49"/>
-          <w:sz w:val="28"/>
-          <w:szCs w:val="28"/>
-        </w:rPr>
-      </w:pPr>
-      <w:r>
-        <w:rPr>
-          <w:b/>
-          <w:color w:val="4A4A49"/>
-          <w:sz w:val="28"/>
-          <w:szCs w:val="28"/>
-        </w:rPr>
-        <w:t xml:space="preserve">Ed </w:t>
-      </w:r>
-      <w:proofErr w:type="spellStart"/>
-      <w:r>
-        <w:rPr>
-          <w:b/>
-          <w:color w:val="4A4A49"/>
-          <w:sz w:val="28"/>
-          <w:szCs w:val="28"/>
-        </w:rPr>
-        <w:t>Carlstedt's</w:t>
-      </w:r>
-      <w:proofErr w:type="spellEnd"/>
-      <w:r>
-        <w:rPr>
-          <w:b/>
-          <w:color w:val="4A4A49"/>
-          <w:sz w:val="28"/>
-          <w:szCs w:val="28"/>
-        </w:rPr>
-        <w:t xml:space="preserve"> practice focuses on trade secret, </w:t>
-      </w:r>
-      <w:proofErr w:type="spellStart"/>
-      <w:r>
-        <w:rPr>
-          <w:b/>
-          <w:color w:val="4A4A49"/>
-          <w:sz w:val="28"/>
-          <w:szCs w:val="28"/>
-        </w:rPr>
-        <w:t>noncompete</w:t>
-      </w:r>
-      <w:proofErr w:type="spellEnd"/>
-      <w:r>
-        <w:rPr>
-          <w:b/>
-          <w:color w:val="4A4A49"/>
-          <w:sz w:val="28"/>
-          <w:szCs w:val="28"/>
-        </w:rPr>
-        <w:t xml:space="preserve"> and restrictive covenant disputes as well as representing management in employment law matters, including defending employers against harassment, discrimination and retaliation claims.</w:t>
-      </w:r>
-    </w:p>
-    <w:p>
-      <w:pPr>
-        <w:rPr>
-          <w:b/>
-          <w:color w:val="4A4A49"/>
-          <w:sz w:val="28"/>
-          <w:szCs w:val="28"/>
-        </w:rPr>
-      </w:pPr>
-    </w:p>
-    <w:p>
-      <w:pPr>
-        <w:rPr>
-          <w:rFonts w:ascii="Arial" w:hAnsi="Arial" w:cs="Arial"/>
-          <w:color w:val="4A4A49"/>
-        </w:rPr>
-      </w:pPr>
-      <w:r>
-        <w:rPr>
-          <w:rFonts w:ascii="Arial" w:hAnsi="Arial" w:cs="Arial"/>
-          <w:color w:val="4A4A49"/>
-        </w:rPr>
-        <w:t>Ed has extensive experience in matters involving trade secret,</w:t>
-      </w:r>
-    </w:p>
-    <w:p>
-      <w:pPr>
-        <w:rPr>
-          <w:rFonts w:ascii="Arial" w:hAnsi="Arial" w:cs="Arial"/>
-          <w:color w:val="4A4A49"/>
-        </w:rPr>
-      </w:pPr>
       <w:proofErr w:type="gramStart"/>
       <w:r>
         <w:rPr>
           <w:rFonts w:ascii="Arial" w:hAnsi="Arial" w:cs="Arial"/>
           <w:color w:val="4A4A49"/>
         </w:rPr>
-        <w:t>non</w:t>
+        <w:t>employment</w:t>
       </w:r>
       <w:proofErr w:type="gramEnd"/>
       <w:r>
@@ -3279,54 +3854,6 @@
           <w:rFonts w:ascii="Arial" w:hAnsi="Arial" w:cs="Arial"/>
           <w:color w:val="4A4A49"/>
         </w:rPr>
-        <w:t>-compete and restrictive covenant related issues, and has handled dozens of evidentiary hearings in federal and state</w:t>
-      </w:r>
-    </w:p>
-    <w:p>
-      <w:pPr>
-        <w:rPr>
-          <w:rFonts w:ascii="Arial" w:hAnsi="Arial" w:cs="Arial"/>
-          <w:color w:val="4A4A49"/>
-        </w:rPr>
-      </w:pPr>
-      <w:proofErr w:type="gramStart"/>
-      <w:r>
-        <w:rPr>
-          <w:rFonts w:ascii="Arial" w:hAnsi="Arial" w:cs="Arial"/>
-          <w:color w:val="4A4A49"/>
-        </w:rPr>
-        <w:t>courts</w:t>
-      </w:r>
-      <w:proofErr w:type="gramEnd"/>
-      <w:r>
-        <w:rPr>
-          <w:rFonts w:ascii="Arial" w:hAnsi="Arial" w:cs="Arial"/>
-          <w:color w:val="4A4A49"/>
-        </w:rPr>
-        <w:t xml:space="preserve"> in connection with such disputes. He has also defended employers in discrimination, harassment, medical leave, wage and hour and other complex litigation matters in state court, federal court, and arbitration proceedings. Ed</w:t>
-      </w:r>
-    </w:p>
-    <w:p>
-      <w:pPr>
-        <w:rPr>
-          <w:rFonts w:ascii="Arial" w:hAnsi="Arial" w:cs="Arial"/>
-          <w:color w:val="4A4A49"/>
-        </w:rPr>
-      </w:pPr>
-      <w:proofErr w:type="gramStart"/>
-      <w:r>
-        <w:rPr>
-          <w:rFonts w:ascii="Arial" w:hAnsi="Arial" w:cs="Arial"/>
-          <w:color w:val="4A4A49"/>
-        </w:rPr>
-        <w:t>employment</w:t>
-      </w:r>
-      <w:proofErr w:type="gramEnd"/>
-      <w:r>
-        <w:rPr>
-          <w:rFonts w:ascii="Arial" w:hAnsi="Arial" w:cs="Arial"/>
-          <w:color w:val="4A4A49"/>
-        </w:rPr>
         <w:t xml:space="preserve"> issues that arise on a day to day basis and reviews employment and restrictive covenant agreements.</w:t>
       </w:r>
     </w:p>
@@ -3336,15 +3863,246 @@
           <w:rFonts w:ascii="Arial" w:hAnsi="Arial" w:cs="Arial"/>
           <w:color w:val="4A4A49"/>
         </w:rPr>
+      </w:pPr>
+    </w:p>
+    <w:p>
+      <w:pPr>
+        <w:rPr>
+          <w:rFonts w:ascii="Arial" w:hAnsi="Arial" w:cs="Arial"/>
+          <w:color w:val="4A4A49"/>
+        </w:rPr>
+      </w:pPr>
+      <w:r>
+        <w:rPr>
+          <w:rFonts w:ascii="Arial" w:hAnsi="Arial" w:cs="Arial"/>
+          <w:color w:val="4A4A49"/>
+        </w:rPr>
+        <w:t>Ed served on the Tampa Connection Board of Directors and was the President of the Tampa Gator Club. He is also a Leadership Tampa Bay Alumnus.</w:t>
+      </w:r>
+    </w:p>
+    <w:p>
+      <w:pPr>
+        <w:pStyle w:val="v2header"/>
+        <w:framePr w:w="0" w:hSpace="0" w:vSpace="0" w:wrap="auto" w:vAnchor="margin" w:yAlign="inline"/>
+      </w:pPr>
+      <w:r>
+        <w:t>Representative Experience</w:t>
+      </w:r>
+    </w:p>
+    <w:p>
+      <w:pPr>
+        <w:pStyle w:val="ListParagraph"/>
+        <w:numPr>
+          <w:ilvl w:val="0"/>
+          <w:numId w:val="13"/>
+        </w:numPr>
+        <w:rPr>
+          <w:color w:val="4A4A49"/>
+        </w:rPr>
+      </w:pPr>
+      <w:r>
+        <w:t>Prosecuted numerous restrictive covenant and trade secret cases on behalf of publicly traded and private companies.</w:t>
+      </w:r>
+    </w:p>
+    <w:p>
+      <w:pPr>
+        <w:pStyle w:val="ListParagraph"/>
+        <w:numPr>
+          <w:ilvl w:val="0"/>
+          <w:numId w:val="13"/>
+        </w:numPr>
+      </w:pPr>
+      <w:r>
+        <w:t>Defend publicly traded and private companies.</w:t>
+      </w:r>
+    </w:p>
+    <w:p>
+      <w:pPr>
+        <w:pStyle w:val="ListParagraph"/>
+        <w:numPr>
+          <w:ilvl w:val="0"/>
+          <w:numId w:val="13"/>
+        </w:numPr>
+      </w:pPr>
+      <w:r>
+        <w:rPr>
+          <w:i/>
+        </w:rPr>
+        <w:t>Per Florida Bar rules, information on litigation and other legal successes has not been disclosed but is available upon request.</w:t>
+      </w:r>
+    </w:p>
+    <w:p>
+      <w:pPr>
+        <w:pStyle w:val="v2header"/>
+        <w:framePr w:w="0" w:hSpace="0" w:vSpace="0" w:wrap="auto" w:vAnchor="margin" w:yAlign="inline"/>
+      </w:pPr>
+      <w:r>
+        <w:t>Honors &amp; Awards</w:t>
+      </w:r>
+    </w:p>
+    <w:p>
+      <w:pPr>
+        <w:pStyle w:val="ListParagraph"/>
+        <w:numPr>
+          <w:ilvl w:val="0"/>
+          <w:numId w:val="13"/>
+        </w:numPr>
+      </w:pPr>
+      <w:r>
+        <w:t>AV® Preeminent Peer Review Rated by Martindale Hubbell.</w:t>
+      </w:r>
+    </w:p>
+    <w:p>
+      <w:pPr>
+        <w:pStyle w:val="ListParagraph"/>
+        <w:numPr>
+          <w:ilvl w:val="0"/>
+          <w:numId w:val="13"/>
+        </w:numPr>
+      </w:pPr>
+      <w:r>
+        <w:rPr>
+          <w:i/>
+        </w:rPr>
+        <w:t xml:space="preserve">Florida Trend </w:t>
+      </w:r>
+      <w:r>
+        <w:t>magazine, “Legal Elite” (2007, 2009, 2012, 2012, 2013, 2015)</w:t>
+      </w:r>
+    </w:p>
+    <w:p>
+      <w:pPr>
+        <w:pStyle w:val="ListParagraph"/>
+        <w:numPr>
+          <w:ilvl w:val="0"/>
+          <w:numId w:val="13"/>
+        </w:numPr>
+      </w:pPr>
+      <w:r>
+        <w:t xml:space="preserve">“Florida Super Lawyers,” </w:t>
+      </w:r>
+      <w:r>
+        <w:rPr>
+          <w:i/>
+        </w:rPr>
+        <w:t xml:space="preserve">Super Lawyers </w:t>
+      </w:r>
+      <w:r>
+        <w:t>magazine.</w:t>
+      </w:r>
+    </w:p>
+    <w:p>
+      <w:pPr>
+        <w:pStyle w:val="v2header"/>
+        <w:framePr w:w="0" w:hSpace="0" w:vSpace="0" w:wrap="auto" w:vAnchor="margin" w:yAlign="inline"/>
+      </w:pPr>
+      <w:r>
+        <w:t>Memberships</w:t>
+      </w:r>
+    </w:p>
+    <w:p>
+      <w:pPr>
+        <w:pStyle w:val="ListParagraph"/>
+        <w:numPr>
+          <w:ilvl w:val="0"/>
+          <w:numId w:val="13"/>
+        </w:numPr>
+        <w:rPr>
+          <w:color w:val="4A4A49"/>
+        </w:rPr>
+      </w:pPr>
+      <w:r>
+        <w:t>Prosecuted numerous restrictive covenant and trade secret cases on behalf of publicly traded and private companies.</w:t>
+      </w:r>
+    </w:p>
+    <w:p>
+      <w:pPr>
+        <w:pStyle w:val="ListParagraph"/>
+        <w:numPr>
+          <w:ilvl w:val="0"/>
+          <w:numId w:val="13"/>
+        </w:numPr>
+      </w:pPr>
+      <w:r>
+        <w:t>Defend publicly traded and private companies.</w:t>
+      </w:r>
+    </w:p>
+    <w:p>
+      <w:pPr>
+        <w:pStyle w:val="ListParagraph"/>
+        <w:numPr>
+          <w:ilvl w:val="0"/>
+          <w:numId w:val="13"/>
+        </w:numPr>
+      </w:pPr>
+      <w:r>
+        <w:rPr>
+          <w:i/>
+        </w:rPr>
+        <w:t>Per Florida Bar rules, information on litigation and other legal successes has not been disclosed but is available upon request.</w:t>
+      </w:r>
+    </w:p>
+    <w:p>
+      <w:pPr>
+        <w:pStyle w:val="v2header"/>
+        <w:framePr w:w="0" w:hSpace="0" w:vSpace="0" w:wrap="auto" w:vAnchor="margin" w:yAlign="inline"/>
+      </w:pPr>
+      <w:r>
+        <w:t>Events &amp; Presentations</w:t>
+      </w:r>
+    </w:p>
+    <w:p>
+      <w:pPr>
+        <w:pStyle w:val="ListParagraph"/>
+        <w:numPr>
+          <w:ilvl w:val="0"/>
+          <w:numId w:val="13"/>
+        </w:numPr>
+      </w:pPr>
+      <w:r>
+        <w:t>May 04, 2016 – “Labor &amp; Employment Law Update – Recent Developments and Planning for Expected Changes” – Complimentary Breakfast Briefing – Tampa, FL</w:t>
+      </w:r>
+    </w:p>
+    <w:p>
+      <w:pPr>
+        <w:pStyle w:val="ListParagraph"/>
+        <w:numPr>
+          <w:ilvl w:val="0"/>
+          <w:numId w:val="13"/>
+        </w:numPr>
+      </w:pPr>
+      <w:r>
+        <w:t>February 18, 2016 – 2016 Labor and employment Law Update – Complimentary Seminar and Reception for Corporate Counsel</w:t>
+      </w:r>
+    </w:p>
+    <w:p>
+      <w:pPr>
+        <w:pStyle w:val="ListParagraph"/>
+        <w:numPr>
+          <w:ilvl w:val="0"/>
+          <w:numId w:val="13"/>
+        </w:numPr>
+      </w:pPr>
+      <w:r>
+        <w:t>March 19, 2015 – “The EEOC’s 2015 Strategic Initiatives: How to Keep Your Company Out of the EEOC’s Crosshairs” – Tampa, FL</w:t>
+      </w:r>
+    </w:p>
+    <w:p>
+      <w:pPr>
+        <w:pStyle w:val="ListParagraph"/>
+        <w:numPr>
+          <w:ilvl w:val="0"/>
+          <w:numId w:val="13"/>
+        </w:numPr>
       </w:pPr>
       <w:r>
         <mc:AlternateContent>
           <mc:Choice Requires="wps">
             <w:drawing>
-              <wp:anchor distT="0" distB="0" distL="114300" distR="114300" simplePos="0" relativeHeight="251683840" behindDoc="0" locked="0" layoutInCell="1" allowOverlap="1" wp14:anchorId="23B3C8A5" wp14:editId="13047980">
+              <wp:anchor distT="0" distB="0" distL="114300" distR="114300" simplePos="0" relativeHeight="251708416" behindDoc="0" locked="0" layoutInCell="1" allowOverlap="1" wp14:anchorId="55A2B8D9" wp14:editId="6717CF57">
                 <wp:simplePos x="0" y="0"/>
                 <wp:positionH relativeFrom="column">
-                  <wp:posOffset>-800100</wp:posOffset>
+                  <wp:posOffset>-342900</wp:posOffset>
                 </wp:positionH>
                 <wp:positionV relativeFrom="paragraph">
                   <wp:posOffset>-1036320</wp:posOffset>
@@ -3352,7 +4110,7 @@
                 <wp:extent cx="3086100" cy="342900"/>
                 <wp:effectExtent l="0" t="0" r="0" b="12700"/>
                 <wp:wrapSquare wrapText="bothSides"/>
-                <wp:docPr id="2147" name="Text Box 2147"/>
+                <wp:docPr id="31" name="Text Box 31"/>
                 <wp:cNvGraphicFramePr/>
                 <a:graphic xmlns:a="http://schemas.openxmlformats.org/drawingml/2006/main">
                   <a:graphicData uri="http://schemas.microsoft.com/office/word/2010/wordprocessingShape">
@@ -3433,7 +4191,7 @@
           </mc:Choice>
           <mc:Fallback>
             <w:pict>
-              <v:shape id="Text Box 2147" o:spid="_x0000_s1034" type="#_x0000_t202" style="position:absolute;margin-left:-62.95pt;margin-top:-81.55pt;width:243pt;height:27pt;z-index:251683840;visibility:visible;mso-wrap-style:square;mso-width-percent:0;mso-wrap-distance-left:9pt;mso-wrap-distance-top:0;mso-wrap-distance-right:9pt;mso-wrap-distance-bottom:0;mso-position-horizontal:absolute;mso-position-horizontal-relative:text;mso-position-vertical:absolute;mso-position-vertical-relative:text;mso-width-percent:0;mso-width-relative:margin;v-text-anchor:top" o:gfxdata="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" filled="f" stroked="f">
+              <v:shape id="Text Box 31" o:spid="_x0000_s1035" type="#_x0000_t202" style="position:absolute;left:0;text-align:left;margin-left:-26.95pt;margin-top:-81.55pt;width:243pt;height:27pt;z-index:251708416;visibility:visible;mso-wrap-style:square;mso-width-percent:0;mso-wrap-distance-left:9pt;mso-wrap-distance-top:0;mso-wrap-distance-right:9pt;mso-wrap-distance-bottom:0;mso-position-horizontal:absolute;mso-position-horizontal-relative:text;mso-position-vertical:absolute;mso-position-vertical-relative:text;mso-width-percent:0;mso-width-relative:margin;v-text-anchor:top" o:gfxdata="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" filled="f" stroked="f">
                 <v:textbox>
                   <w:txbxContent>
                     <w:p>
@@ -3465,29 +4223,75 @@
           </mc:Fallback>
         </mc:AlternateContent>
       </w:r>
-    </w:p>
-    <w:p>
-      <w:pPr>
-        <w:rPr>
-          <w:rFonts w:ascii="Arial" w:hAnsi="Arial" w:cs="Arial"/>
-          <w:color w:val="4A4A49"/>
-        </w:rPr>
-      </w:pPr>
-      <w:r>
-        <w:rPr>
-          <w:rFonts w:ascii="Arial" w:hAnsi="Arial" w:cs="Arial"/>
-          <w:color w:val="4A4A49"/>
-        </w:rPr>
-        <w:t>Ed served on the Tampa Connection Board of Directors and was the President of the Tampa Gator Club. He is also a Leadership Tampa Bay Alumnus.</w:t>
-      </w:r>
-    </w:p>
-    <w:p>
-      <w:pPr>
-        <w:pStyle w:val="v2header"/>
-        <w:framePr w:w="0" w:hSpace="0" w:vSpace="0" w:wrap="auto" w:vAnchor="margin" w:yAlign="inline"/>
-      </w:pPr>
-      <w:r>
-        <w:t>Representative Experience</w:t>
+      <w:r>
+        <w:drawing>
+          <wp:anchor distT="0" distB="0" distL="114300" distR="114300" simplePos="0" relativeHeight="251709440" behindDoc="0" locked="0" layoutInCell="1" allowOverlap="1" wp14:anchorId="5E35CA63" wp14:editId="0D4B04F3">
+            <wp:simplePos x="0" y="0"/>
+            <wp:positionH relativeFrom="column">
+              <wp:posOffset>-685800</wp:posOffset>
+            </wp:positionH>
+            <wp:positionV relativeFrom="paragraph">
+              <wp:posOffset>-1036320</wp:posOffset>
+            </wp:positionV>
+            <wp:extent cx="216535" cy="252095"/>
+            <wp:effectExtent l="0" t="0" r="12065" b="1905"/>
+            <wp:wrapThrough wrapText="bothSides">
+              <wp:wrapPolygon edited="0">
+                <wp:start x="2534" y="0"/>
+                <wp:lineTo x="0" y="13058"/>
+                <wp:lineTo x="0" y="19587"/>
+                <wp:lineTo x="20270" y="19587"/>
+                <wp:lineTo x="20270" y="13058"/>
+                <wp:lineTo x="17736" y="0"/>
+                <wp:lineTo x="2534" y="0"/>
+              </wp:wrapPolygon>
+            </wp:wrapThrough>
+            <wp:docPr id="2112" name="user.png"/>
+            <wp:cNvGraphicFramePr>
+              <a:graphicFrameLocks xmlns:a="http://schemas.openxmlformats.org/drawingml/2006/main" noChangeAspect="1"/>
+            </wp:cNvGraphicFramePr>
+            <a:graphic xmlns:a="http://schemas.openxmlformats.org/drawingml/2006/main">
+              <a:graphicData uri="http://schemas.openxmlformats.org/drawingml/2006/picture">
+                <pic:pic xmlns:pic="http://schemas.openxmlformats.org/drawingml/2006/picture">
+                  <pic:nvPicPr>
+                    <pic:cNvPr id="0" name="user.png"/>
+                    <pic:cNvPicPr/>
+                  </pic:nvPicPr>
+                  <pic:blipFill>
+                    <a:blip r:embed="rId12">
+                      <a:extLst>
+                        <a:ext uri="{28A0092B-C50C-407E-A947-70E740481C1C}">
+                          <a14:useLocalDpi xmlns:a14="http://schemas.microsoft.com/office/drawing/2010/main" val="0"/>
+                        </a:ext>
+                      </a:extLst>
+                    </a:blip>
+                    <a:stretch>
+                      <a:fillRect/>
+                    </a:stretch>
+                  </pic:blipFill>
+                  <pic:spPr>
+                    <a:xfrm>
+                      <a:off x="0" y="0"/>
+                      <a:ext cx="216535" cy="252095"/>
+                    </a:xfrm>
+                    <a:prstGeom prst="rect">
+                      <a:avLst/>
+                    </a:prstGeom>
+                  </pic:spPr>
+                </pic:pic>
+              </a:graphicData>
+            </a:graphic>
+            <wp14:sizeRelH relativeFrom="page">
+              <wp14:pctWidth>0</wp14:pctWidth>
+            </wp14:sizeRelH>
+            <wp14:sizeRelV relativeFrom="page">
+              <wp14:pctHeight>0</wp14:pctHeight>
+            </wp14:sizeRelV>
+          </wp:anchor>
+        </w:drawing>
+      </w:r>
+      <w:r>
+        <w:t>February 04, 2015 – “Noncompetition and Restrictive Covenant Agreements in Florida” – Complimentary Webinar.</w:t>
       </w:r>
     </w:p>
     <w:p>
@@ -3497,12 +4301,9 @@
           <w:ilvl w:val="0"/>
           <w:numId w:val="13"/>
         </w:numPr>
-        <w:rPr>
-          <w:color w:val="4A4A49"/>
-        </w:rPr>
-      </w:pPr>
-      <w:r>
-        <w:t>Prosecuted numerous restrictive covenant and trade secret cases on behalf of publicly traded and private companies.</w:t>
+      </w:pPr>
+      <w:r>
+        <w:t>October 17, 2013 – ACC West Central Florida Employment Law Seminar – Tampa, FL</w:t>
       </w:r>
     </w:p>
     <w:p>
@@ -3514,341 +4315,6 @@
         </w:numPr>
       </w:pPr>
       <w:r>
-        <w:t>Defend publicly traded and private companies.</w:t>
-      </w:r>
-    </w:p>
-    <w:p>
-      <w:pPr>
-        <w:pStyle w:val="ListParagraph"/>
-        <w:numPr>
-          <w:ilvl w:val="0"/>
-          <w:numId w:val="13"/>
-        </w:numPr>
-      </w:pPr>
-      <w:r>
-        <w:rPr>
-          <w:i/>
-        </w:rPr>
-        <w:t>Per Florida Bar rules, information on litigation and other legal successes has not been disclosed but is available upon request.</w:t>
-      </w:r>
-    </w:p>
-    <w:p>
-      <w:pPr>
-        <w:pStyle w:val="v2header"/>
-        <w:framePr w:w="0" w:hSpace="0" w:vSpace="0" w:wrap="auto" w:vAnchor="margin" w:yAlign="inline"/>
-      </w:pPr>
-      <w:r>
-        <w:t>Honors &amp; Awards</w:t>
-      </w:r>
-    </w:p>
-    <w:p>
-      <w:pPr>
-        <w:pStyle w:val="ListParagraph"/>
-        <w:numPr>
-          <w:ilvl w:val="0"/>
-          <w:numId w:val="13"/>
-        </w:numPr>
-      </w:pPr>
-      <w:r>
-        <w:t>AV® Preeminent Peer Review Rated by Martindale Hubbell.</w:t>
-      </w:r>
-    </w:p>
-    <w:p>
-      <w:pPr>
-        <w:pStyle w:val="ListParagraph"/>
-        <w:numPr>
-          <w:ilvl w:val="0"/>
-          <w:numId w:val="13"/>
-        </w:numPr>
-      </w:pPr>
-      <w:r>
-        <w:rPr>
-          <w:i/>
-        </w:rPr>
-        <w:t xml:space="preserve">Florida Trend </w:t>
-      </w:r>
-      <w:r>
-        <w:t>magazine, “Legal Elite” (2007, 2009, 2012, 2012, 2013, 2015)</w:t>
-      </w:r>
-    </w:p>
-    <w:p>
-      <w:pPr>
-        <w:pStyle w:val="ListParagraph"/>
-        <w:numPr>
-          <w:ilvl w:val="0"/>
-          <w:numId w:val="13"/>
-        </w:numPr>
-      </w:pPr>
-      <w:r>
-        <w:t xml:space="preserve">“Florida Super Lawyers,” </w:t>
-      </w:r>
-      <w:r>
-        <w:rPr>
-          <w:i/>
-        </w:rPr>
-        <w:t xml:space="preserve">Super Lawyers </w:t>
-      </w:r>
-      <w:r>
-        <w:t>magazine.</w:t>
-      </w:r>
-    </w:p>
-    <w:p>
-      <w:pPr>
-        <w:pStyle w:val="v2header"/>
-        <w:framePr w:w="0" w:hSpace="0" w:vSpace="0" w:wrap="auto" w:vAnchor="margin" w:yAlign="inline"/>
-      </w:pPr>
-      <w:r>
-        <w:t>Memberships</w:t>
-      </w:r>
-    </w:p>
-    <w:p>
-      <w:pPr>
-        <w:pStyle w:val="ListParagraph"/>
-        <w:numPr>
-          <w:ilvl w:val="0"/>
-          <w:numId w:val="13"/>
-        </w:numPr>
-        <w:rPr>
-          <w:color w:val="4A4A49"/>
-        </w:rPr>
-      </w:pPr>
-      <w:r>
-        <w:t>Prosecuted numerous restrictive covenant and trade secret cases on behalf of publicly traded and private companies.</w:t>
-      </w:r>
-    </w:p>
-    <w:p>
-      <w:pPr>
-        <w:pStyle w:val="ListParagraph"/>
-        <w:numPr>
-          <w:ilvl w:val="0"/>
-          <w:numId w:val="13"/>
-        </w:numPr>
-      </w:pPr>
-      <w:r>
-        <w:t>Defend publicly traded and private companies.</w:t>
-      </w:r>
-    </w:p>
-    <w:p>
-      <w:pPr>
-        <w:pStyle w:val="ListParagraph"/>
-        <w:numPr>
-          <w:ilvl w:val="0"/>
-          <w:numId w:val="13"/>
-        </w:numPr>
-      </w:pPr>
-      <w:r>
-        <w:rPr>
-          <w:i/>
-        </w:rPr>
-        <w:t>Per Florida Bar rules, information on litigation and other legal successes has not been disclosed but is available upon request.</w:t>
-      </w:r>
-    </w:p>
-    <w:p>
-      <w:pPr>
-        <w:pStyle w:val="v2header"/>
-        <w:framePr w:w="0" w:hSpace="0" w:vSpace="0" w:wrap="auto" w:vAnchor="margin" w:yAlign="inline"/>
-      </w:pPr>
-      <w:r>
-        <w:t>Events &amp; Presentations</w:t>
-      </w:r>
-    </w:p>
-    <w:p>
-      <w:pPr>
-        <w:pStyle w:val="ListParagraph"/>
-        <w:numPr>
-          <w:ilvl w:val="0"/>
-          <w:numId w:val="13"/>
-        </w:numPr>
-      </w:pPr>
-      <w:r>
-        <w:t>May 04, 2016 – “Labor &amp; Employment Law Update – Recent Developments and Planning for Expected Changes” – Complimentary Breakfast Briefing – Tampa, FL</w:t>
-      </w:r>
-    </w:p>
-    <w:p>
-      <w:pPr>
-        <w:pStyle w:val="ListParagraph"/>
-        <w:numPr>
-          <w:ilvl w:val="0"/>
-          <w:numId w:val="13"/>
-        </w:numPr>
-      </w:pPr>
-      <w:r>
-        <w:t>February 18, 2016 – 2016 Labor and employment Law Update – Complimentary Seminar and Reception for Corporate Counsel</w:t>
-      </w:r>
-    </w:p>
-    <w:p>
-      <w:pPr>
-        <w:pStyle w:val="ListParagraph"/>
-        <w:numPr>
-          <w:ilvl w:val="0"/>
-          <w:numId w:val="13"/>
-        </w:numPr>
-      </w:pPr>
-      <w:r>
-        <w:t>March 19, 2015 – “The EEOC’s 2015 Strategic Initiatives: How to Keep Your Company Out of the EEOC’s Crosshairs” – Tampa, FL</w:t>
-      </w:r>
-    </w:p>
-    <w:p>
-      <w:pPr>
-        <w:pStyle w:val="ListParagraph"/>
-        <w:numPr>
-          <w:ilvl w:val="0"/>
-          <w:numId w:val="13"/>
-        </w:numPr>
-      </w:pPr>
-      <w:r>
-        <w:t>February 04, 2015 – “Noncompetition and Restrictive Covenant Agreements in Florida” – Complimentary Webinar.</w:t>
-      </w:r>
-    </w:p>
-    <w:p>
-      <w:pPr>
-        <w:pStyle w:val="ListParagraph"/>
-        <w:numPr>
-          <w:ilvl w:val="0"/>
-          <w:numId w:val="13"/>
-        </w:numPr>
-      </w:pPr>
-      <w:r>
-        <mc:AlternateContent>
-          <mc:Choice Requires="wps">
-            <w:drawing>
-              <wp:anchor distT="0" distB="0" distL="114300" distR="114300" simplePos="0" relativeHeight="251685888" behindDoc="0" locked="0" layoutInCell="1" allowOverlap="1" wp14:anchorId="16A9339E" wp14:editId="21A3FAF3">
-                <wp:simplePos x="0" y="0"/>
-                <wp:positionH relativeFrom="column">
-                  <wp:posOffset>-685800</wp:posOffset>
-                </wp:positionH>
-                <wp:positionV relativeFrom="paragraph">
-                  <wp:posOffset>-1036320</wp:posOffset>
-                </wp:positionV>
-                <wp:extent cx="3086100" cy="342900"/>
-                <wp:effectExtent l="0" t="0" r="0" b="12700"/>
-                <wp:wrapSquare wrapText="bothSides"/>
-                <wp:docPr id="2148" name="Text Box 2148"/>
-                <wp:cNvGraphicFramePr/>
-                <a:graphic xmlns:a="http://schemas.openxmlformats.org/drawingml/2006/main">
-                  <a:graphicData uri="http://schemas.microsoft.com/office/word/2010/wordprocessingShape">
-                    <wps:wsp>
-                      <wps:cNvSpPr txBox="1"/>
-                      <wps:spPr>
-                        <a:xfrm>
-                          <a:off x="0" y="0"/>
-                          <a:ext cx="3086100" cy="342900"/>
-                        </a:xfrm>
-                        <a:prstGeom prst="rect">
-                          <a:avLst/>
-                        </a:prstGeom>
-                        <a:noFill/>
-                        <a:ln>
-                          <a:noFill/>
-                        </a:ln>
-                        <a:effectLst/>
-                        <a:extLst>
-                          <a:ext uri="{C572A759-6A51-4108-AA02-DFA0A04FC94B}">
-                            <ma14:wrappingTextBoxFlag xmlns:ma14="http://schemas.microsoft.com/office/mac/drawingml/2011/main"/>
-                          </a:ext>
-                        </a:extLst>
-                      </wps:spPr>
-                      <wps:style>
-                        <a:lnRef idx="0">
-                          <a:schemeClr val="accent1"/>
-                        </a:lnRef>
-                        <a:fillRef idx="0">
-                          <a:schemeClr val="accent1"/>
-                        </a:fillRef>
-                        <a:effectRef idx="0">
-                          <a:schemeClr val="accent1"/>
-                        </a:effectRef>
-                        <a:fontRef idx="minor">
-                          <a:schemeClr val="dk1"/>
-                        </a:fontRef>
-                      </wps:style>
-                      <wps:txbx>
-                        <w:txbxContent>
-                          <w:p>
-                            <w:pPr>
-                              <w:rPr>
-                                <w:rFonts w:ascii="Arial" w:hAnsi="Arial" w:cs="Arial"/>
-                                <w:b/>
-                                <w:color w:val="8B8D8E"/>
-                                <w:sz w:val="32"/>
-                                <w:szCs w:val="32"/>
-                              </w:rPr>
-                            </w:pPr>
-                            <w:r>
-                              <w:rPr>
-                                <w:rFonts w:ascii="Arial" w:hAnsi="Arial" w:cs="Arial"/>
-                                <w:b/>
-                                <w:color w:val="8B8D8E"/>
-                                <w:sz w:val="32"/>
-                                <w:szCs w:val="32"/>
-                              </w:rPr>
-                              <w:t>EDWARD B. CARLSTEDT</w:t>
-                            </w:r>
-                          </w:p>
-                        </w:txbxContent>
-                      </wps:txbx>
-                      <wps:bodyPr rot="0" spcFirstLastPara="0" vertOverflow="overflow" horzOverflow="overflow" vert="horz" wrap="square" lIns="91440" tIns="45720" rIns="91440" bIns="45720" numCol="1" spcCol="0" rtlCol="0" fromWordArt="0" anchor="t" anchorCtr="0" forceAA="0" compatLnSpc="1">
-                        <a:prstTxWarp prst="textNoShape">
-                          <a:avLst/>
-                        </a:prstTxWarp>
-                        <a:noAutofit/>
-                      </wps:bodyPr>
-                    </wps:wsp>
-                  </a:graphicData>
-                </a:graphic>
-                <wp14:sizeRelH relativeFrom="margin">
-                  <wp14:pctWidth>0</wp14:pctWidth>
-                </wp14:sizeRelH>
-              </wp:anchor>
-            </w:drawing>
-          </mc:Choice>
-          <mc:Fallback>
-            <w:pict>
-              <v:shape id="Text Box 2148" o:spid="_x0000_s1035" type="#_x0000_t202" style="position:absolute;left:0;text-align:left;margin-left:-53.95pt;margin-top:-81.55pt;width:243pt;height:27pt;z-index:251685888;visibility:visible;mso-wrap-style:square;mso-width-percent:0;mso-wrap-distance-left:9pt;mso-wrap-distance-top:0;mso-wrap-distance-right:9pt;mso-wrap-distance-bottom:0;mso-position-horizontal:absolute;mso-position-horizontal-relative:text;mso-position-vertical:absolute;mso-position-vertical-relative:text;mso-width-percent:0;mso-width-relative:margin;v-text-anchor:top" o:gfxdata="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" filled="f" stroked="f">
-                <v:textbox>
-                  <w:txbxContent>
-                    <w:p>
-                      <w:pPr>
-                        <w:rPr>
-                          <w:rFonts w:ascii="Arial" w:hAnsi="Arial" w:cs="Arial"/>
-                          <w:b/>
-                          <w:color w:val="8B8D8E"/>
-                          <w:sz w:val="32"/>
-                          <w:szCs w:val="32"/>
-                        </w:rPr>
-                      </w:pPr>
-                      <w:r>
-                        <w:rPr>
-                          <w:rFonts w:ascii="Arial" w:hAnsi="Arial" w:cs="Arial"/>
-                          <w:b/>
-                          <w:color w:val="8B8D8E"/>
-                          <w:sz w:val="32"/>
-                          <w:szCs w:val="32"/>
-                        </w:rPr>
-                        <w:t>EDWARD B. CARLSTEDT</w:t>
-                      </w:r>
-                    </w:p>
-                  </w:txbxContent>
-                </v:textbox>
-                <w10:wrap type="square"/>
-              </v:shape>
-            </w:pict>
-          </mc:Fallback>
-        </mc:AlternateContent>
-      </w:r>
-      <w:r>
-        <w:t>October 17, 2013 – ACC West Central Florida Employment Law Seminar – Tampa, FL</w:t>
-      </w:r>
-    </w:p>
-    <w:p>
-      <w:pPr>
-        <w:pStyle w:val="ListParagraph"/>
-        <w:numPr>
-          <w:ilvl w:val="0"/>
-          <w:numId w:val="13"/>
-        </w:numPr>
-      </w:pPr>
-      <w:r>
         <w:t>March 07, 2013 – “Noncompetition and Restrictive Covenant Agreements in Florida”</w:t>
       </w:r>
     </w:p>
@@ -3956,15 +4422,12 @@
         <w:t>, Suite 900 Tampa, Florida 3360</w:t>
       </w:r>
     </w:p>
-    <w:p>
-      <w:bookmarkStart w:id="0" w:name="_GoBack"/>
-      <w:bookmarkEnd w:id="0"/>
-    </w:p>
+    <w:p/>
     <w:sectPr>
-      <w:headerReference w:type="default" r:id="rId13"/>
-      <w:footerReference w:type="default" r:id="rId14"/>
-      <w:headerReference w:type="first" r:id="rId15"/>
-      <w:footerReference w:type="first" r:id="rId16"/>
+      <w:headerReference w:type="default" r:id="rId18"/>
+      <w:footerReference w:type="default" r:id="rId19"/>
+      <w:headerReference w:type="first" r:id="rId20"/>
+      <w:footerReference w:type="first" r:id="rId21"/>
       <w:pgSz w:w="12240" w:h="15840"/>
       <w:pgMar w:top="1440" w:right="1800" w:bottom="2790" w:left="1800" w:header="720" w:footer="1580" w:gutter="0"/>
       <w:cols w:num="2" w:space="720"/>
@@ -4002,6 +4465,9 @@
       <w:ind w:left="-1260"/>
     </w:pPr>
     <w:r>
+      <w:rPr>
+        <w:noProof/>
+      </w:rPr>
       <w:drawing>
         <wp:inline distT="0" distB="0" distL="0" distR="0" wp14:anchorId="57CC8CBF" wp14:editId="5D406A81">
           <wp:extent cx="2286000" cy="457200"/>
@@ -4152,7 +4618,7 @@
                   <pic:cNvPicPr/>
                 </pic:nvPicPr>
                 <pic:blipFill>
-                  <a:blip r:link="rId1">
+                  <a:blip r:embed="rId1">
                     <a:extLst>
                       <a:ext uri="{28A0092B-C50C-407E-A947-70E740481C1C}">
                         <a14:useLocalDpi xmlns:a14="http://schemas.microsoft.com/office/drawing/2010/main" val="0"/>
@@ -4628,7 +5094,7 @@
               <v:stroke joinstyle="miter"/>
               <v:path gradientshapeok="t" o:connecttype="rect"/>
             </v:shapetype>
-            <v:shape id="Text Box 5" o:spid="_x0000_s1036" type="#_x0000_t202" style="position:absolute;margin-left:-71.95pt;margin-top:2in;width:297pt;height:27pt;z-index:251671552;visibility:visible;mso-wrap-style:square;mso-width-percent:0;mso-height-percent:0;mso-wrap-distance-left:9pt;mso-wrap-distance-top:0;mso-wrap-distance-right:9pt;mso-wrap-distance-bottom:0;mso-position-horizontal:absolute;mso-position-horizontal-relative:text;mso-position-vertical:absolute;mso-position-vertical-relative:text;mso-width-percent:0;mso-height-percent:0;mso-width-relative:margin;mso-height-relative:margin;v-text-anchor:top" o:gfxdata="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" filled="f" stroked="f">
+            <v:shape id="Text Box 5" o:spid="_x0000_s1036" type="#_x0000_t202" style="position:absolute;margin-left:-71.95pt;margin-top:2in;width:297pt;height:27pt;z-index:251671552;visibility:visible;mso-wrap-style:square;mso-width-percent:0;mso-height-percent:0;mso-wrap-distance-left:9pt;mso-wrap-distance-top:0;mso-wrap-distance-right:9pt;mso-wrap-distance-bottom:0;mso-position-horizontal:absolute;mso-position-horizontal-relative:text;mso-position-vertical:absolute;mso-position-vertical-relative:text;mso-width-percent:0;mso-height-percent:0;mso-width-relative:margin;mso-height-relative:margin;v-text-anchor:top" o:gfxdata="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" filled="f" stroked="f">
               <v:textbox>
                 <w:txbxContent>
                   <w:p>
@@ -4776,7 +5242,7 @@
         </mc:Choice>
         <mc:Fallback>
           <w:pict>
-            <v:shape id="Text Box 6" o:spid="_x0000_s1037" type="#_x0000_t202" style="position:absolute;margin-left:-71.95pt;margin-top:189pt;width:254.7pt;height:54pt;z-index:251672576;visibility:visible;mso-wrap-style:square;mso-width-percent:0;mso-height-percent:0;mso-wrap-distance-left:9pt;mso-wrap-distance-top:0;mso-wrap-distance-right:9pt;mso-wrap-distance-bottom:0;mso-position-horizontal:absolute;mso-position-horizontal-relative:text;mso-position-vertical:absolute;mso-position-vertical-relative:text;mso-width-percent:0;mso-height-percent:0;mso-width-relative:margin;mso-height-relative:margin;v-text-anchor:top" o:gfxdata="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" filled="f" stroked="f">
+            <v:shape id="Text Box 6" o:spid="_x0000_s1037" type="#_x0000_t202" style="position:absolute;margin-left:-71.95pt;margin-top:189pt;width:254.7pt;height:54pt;z-index:251672576;visibility:visible;mso-wrap-style:square;mso-width-percent:0;mso-height-percent:0;mso-wrap-distance-left:9pt;mso-wrap-distance-top:0;mso-wrap-distance-right:9pt;mso-wrap-distance-bottom:0;mso-position-horizontal:absolute;mso-position-horizontal-relative:text;mso-position-vertical:absolute;mso-position-vertical-relative:text;mso-width-percent:0;mso-height-percent:0;mso-width-relative:margin;mso-height-relative:margin;v-text-anchor:top" o:gfxdata="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" filled="f" stroked="f">
               <v:textbox>
                 <w:txbxContent>
                   <w:p>
@@ -5007,7 +5473,7 @@
         </mc:Choice>
         <mc:Fallback>
           <w:pict>
-            <v:shape id="Text Box 8" o:spid="_x0000_s1038" type="#_x0000_t202" style="position:absolute;margin-left:-71.95pt;margin-top:243pt;width:126pt;height:27pt;z-index:251674624;visibility:visible;mso-wrap-style:square;mso-width-percent:0;mso-height-percent:0;mso-wrap-distance-left:9pt;mso-wrap-distance-top:0;mso-wrap-distance-right:9pt;mso-wrap-distance-bottom:0;mso-position-horizontal:absolute;mso-position-horizontal-relative:text;mso-position-vertical:absolute;mso-position-vertical-relative:text;mso-width-percent:0;mso-height-percent:0;mso-width-relative:margin;mso-height-relative:margin;v-text-anchor:top" o:gfxdata="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" filled="f" stroked="f">
+            <v:shape id="Text Box 8" o:spid="_x0000_s1038" type="#_x0000_t202" style="position:absolute;margin-left:-71.95pt;margin-top:243pt;width:126pt;height:27pt;z-index:251674624;visibility:visible;mso-wrap-style:square;mso-width-percent:0;mso-height-percent:0;mso-wrap-distance-left:9pt;mso-wrap-distance-top:0;mso-wrap-distance-right:9pt;mso-wrap-distance-bottom:0;mso-position-horizontal:absolute;mso-position-horizontal-relative:text;mso-position-vertical:absolute;mso-position-vertical-relative:text;mso-width-percent:0;mso-height-percent:0;mso-width-relative:margin;mso-height-relative:margin;v-text-anchor:top" o:gfxdata="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" filled="f" stroked="f">
               <v:textbox>
                 <w:txbxContent>
                   <w:p>
@@ -6152,6 +6618,7 @@
   <w:style w:type="character" w:default="1" w:styleId="DefaultParagraphFont">
     <w:name w:val="Default Paragraph Font"/>
     <w:uiPriority w:val="1"/>
+    <w:semiHidden/>
     <w:unhideWhenUsed/>
   </w:style>
   <w:style w:type="table" w:default="1" w:styleId="TableNormal">
@@ -6449,6 +6916,18 @@
       <w:szCs w:val="28"/>
     </w:rPr>
   </w:style>
+  <w:style w:type="paragraph" w:customStyle="1" w:styleId="NameTitle0">
+    <w:name w:val="Name Title"/>
+    <w:basedOn w:val="v2header"/>
+    <w:qFormat/>
+    <w:rsid w:val="00342DA9"/>
+    <w:pPr>
+      <w:framePr w:wrap="around"/>
+      <w:pBdr>
+        <w:bottom w:val="single" w:sz="36" w:space="1" w:color="FF0000"/>
+      </w:pBdr>
+    </w:pPr>
+  </w:style>
 </w:styles>
 </file>
 
@@ -6611,6 +7090,7 @@
   <w:style w:type="character" w:default="1" w:styleId="DefaultParagraphFont">
     <w:name w:val="Default Paragraph Font"/>
     <w:uiPriority w:val="1"/>
+    <w:semiHidden/>
     <w:unhideWhenUsed/>
   </w:style>
   <w:style w:type="table" w:default="1" w:styleId="TableNormal">
@@ -6907,6 +7387,18 @@
       <w:sz w:val="28"/>
       <w:szCs w:val="28"/>
     </w:rPr>
+  </w:style>
+  <w:style w:type="paragraph" w:customStyle="1" w:styleId="NameTitle0">
+    <w:name w:val="Name Title"/>
+    <w:basedOn w:val="v2header"/>
+    <w:qFormat/>
+    <w:rsid w:val="00342DA9"/>
+    <w:pPr>
+      <w:framePr w:wrap="around"/>
+      <w:pBdr>
+        <w:bottom w:val="single" w:sz="36" w:space="1" w:color="FF0000"/>
+      </w:pBdr>
+    </w:pPr>
   </w:style>
 </w:styles>
 </file>
@@ -7236,7 +7728,7 @@
 </file>
 
 <file path=customXml/itemProps1.xml><?xml version="1.0" encoding="utf-8"?>
-<ds:datastoreItem xmlns:ds="http://schemas.openxmlformats.org/officeDocument/2006/customXml" ds:itemID="{F00EA2E7-6C55-3C44-884F-3C920EE37D2C}">
+<ds:datastoreItem xmlns:ds="http://schemas.openxmlformats.org/officeDocument/2006/customXml" ds:itemID="{22EDB920-0333-FB47-A7C0-646872F3122F}">
   <ds:schemaRefs>
     <ds:schemaRef ds:uri="http://schemas.openxmlformats.org/officeDocument/2006/bibliography"/>
   </ds:schemaRefs>

</xml_diff>

<commit_message>
3 color schemes done. Might rethink the gold...
</commit_message>
<xml_diff>
--- a/EPC template v3.docx
+++ b/EPC template v3.docx
@@ -1155,19 +1155,223 @@
       <w:r>
         <w:rPr>
           <w:rFonts w:ascii="Arial" w:hAnsi="Arial" w:cs="Arial"/>
+          <w:color w:val="4A4A49"/>
+        </w:rPr>
+        <w:t>With our geographic coverage, our firm is familiar with all of the local EEOC offices and state Fair Employment Practices offices before which our clients appear. We have strong relationships with the</w:t>
+      </w:r>
+      <w:r>
+        <w:rPr>
+          <w:rFonts w:ascii="Arial" w:hAnsi="Arial" w:cs="Arial"/>
+        </w:rPr>
+        <w:t xml:space="preserve"> </w:t>
+      </w:r>
+      <w:r>
+        <w:rPr>
+          <w:rFonts w:ascii="Arial" w:hAnsi="Arial" w:cs="Arial"/>
+          <w:color w:val="4A4A49"/>
+        </w:rPr>
+        <w:t>attorneys and investigators in those offices. These relationships bode well</w:t>
+      </w:r>
+      <w:r>
+        <w:rPr>
+          <w:color w:val="4A4A49"/>
+        </w:rPr>
+        <w:t xml:space="preserve"> </w:t>
+      </w:r>
+      <w:r>
+        <w:rPr>
+          <w:rFonts w:ascii="Arial" w:hAnsi="Arial" w:cs="Arial"/>
+          <w:color w:val="4A4A49"/>
+        </w:rPr>
+        <w:t>for our clients as we continue to build our brand around these guidelines to help our clients.</w:t>
+      </w:r>
+    </w:p>
+    <w:p>
+      <w:pPr>
+        <w:pStyle w:val="v2header"/>
+        <w:framePr w:w="0" w:hSpace="0" w:vSpace="0" w:wrap="auto" w:vAnchor="margin" w:yAlign="inline"/>
+      </w:pPr>
+      <w:proofErr w:type="spellStart"/>
+      <w:r>
+        <w:t>Counceling</w:t>
+      </w:r>
+      <w:proofErr w:type="spellEnd"/>
+    </w:p>
+    <w:p>
+      <w:pPr>
+        <w:widowControl w:val="0"/>
+        <w:autoSpaceDE w:val="0"/>
+        <w:autoSpaceDN w:val="0"/>
+        <w:adjustRightInd w:val="0"/>
+        <w:rPr>
+          <w:rFonts w:ascii="Arial" w:hAnsi="Arial" w:cs="Arial"/>
+          <w:color w:val="4A4A49"/>
+        </w:rPr>
+      </w:pPr>
+      <w:r>
+        <w:rPr>
+          <w:rFonts w:ascii="Arial" w:hAnsi="Arial" w:cs="Arial"/>
+          <w:color w:val="4A4A49"/>
+        </w:rPr>
+        <w:t>The relationship between employers and employees is highly regulated and is becoming more</w:t>
+      </w:r>
+    </w:p>
+    <w:p>
+      <w:pPr>
+        <w:widowControl w:val="0"/>
+        <w:autoSpaceDE w:val="0"/>
+        <w:autoSpaceDN w:val="0"/>
+        <w:adjustRightInd w:val="0"/>
+        <w:rPr>
+          <w:rFonts w:ascii="Arial" w:hAnsi="Arial" w:cs="Arial"/>
+          <w:color w:val="4A4A49"/>
+        </w:rPr>
+      </w:pPr>
+      <w:proofErr w:type="gramStart"/>
+      <w:r>
+        <w:rPr>
+          <w:rFonts w:ascii="Arial" w:hAnsi="Arial" w:cs="Arial"/>
+          <w:color w:val="4A4A49"/>
+        </w:rPr>
+        <w:t>so</w:t>
+      </w:r>
+      <w:proofErr w:type="gramEnd"/>
+      <w:r>
+        <w:rPr>
+          <w:rFonts w:ascii="Arial" w:hAnsi="Arial" w:cs="Arial"/>
+          <w:color w:val="4A4A49"/>
+        </w:rPr>
+        <w:t xml:space="preserve"> with the enactment of complex laws and the issuance of far-reaching court decisions.</w:t>
+      </w:r>
+    </w:p>
+    <w:p>
+      <w:pPr>
+        <w:widowControl w:val="0"/>
+        <w:autoSpaceDE w:val="0"/>
+        <w:autoSpaceDN w:val="0"/>
+        <w:adjustRightInd w:val="0"/>
+        <w:rPr>
+          <w:rFonts w:ascii="Arial" w:hAnsi="Arial" w:cs="Arial"/>
+          <w:color w:val="4A4A49"/>
+        </w:rPr>
+      </w:pPr>
+      <w:proofErr w:type="spellStart"/>
+      <w:r>
+        <w:rPr>
+          <w:rFonts w:ascii="Arial" w:hAnsi="Arial" w:cs="Arial"/>
+          <w:color w:val="4A4A49"/>
+        </w:rPr>
+        <w:t>FordHarrison</w:t>
+      </w:r>
+      <w:proofErr w:type="spellEnd"/>
+      <w:r>
+        <w:rPr>
+          <w:rFonts w:ascii="Arial" w:hAnsi="Arial" w:cs="Arial"/>
+          <w:color w:val="4A4A49"/>
+        </w:rPr>
+        <w:t xml:space="preserve"> routinely advises clients on all matters affecting the employment relationship,</w:t>
+      </w:r>
+    </w:p>
+    <w:p>
+      <w:pPr>
+        <w:widowControl w:val="0"/>
+        <w:autoSpaceDE w:val="0"/>
+        <w:autoSpaceDN w:val="0"/>
+        <w:adjustRightInd w:val="0"/>
+        <w:rPr>
+          <w:rFonts w:ascii="Arial" w:hAnsi="Arial" w:cs="Arial"/>
+          <w:color w:val="4A4A49"/>
+        </w:rPr>
+      </w:pPr>
+      <w:proofErr w:type="gramStart"/>
+      <w:r>
+        <w:rPr>
+          <w:rFonts w:ascii="Arial" w:hAnsi="Arial" w:cs="Arial"/>
+          <w:color w:val="4A4A49"/>
+        </w:rPr>
+        <w:t>including</w:t>
+      </w:r>
+      <w:proofErr w:type="gramEnd"/>
+      <w:r>
+        <w:rPr>
+          <w:rFonts w:ascii="Arial" w:hAnsi="Arial" w:cs="Arial"/>
+          <w:color w:val="4A4A49"/>
+        </w:rPr>
+        <w:t xml:space="preserve"> recruitment, hiring, retention, discipline and termination issues. Our practical day-today</w:t>
+      </w:r>
+    </w:p>
+    <w:p>
+      <w:pPr>
+        <w:widowControl w:val="0"/>
+        <w:autoSpaceDE w:val="0"/>
+        <w:autoSpaceDN w:val="0"/>
+        <w:adjustRightInd w:val="0"/>
+        <w:rPr>
+          <w:rFonts w:ascii="Arial" w:hAnsi="Arial" w:cs="Arial"/>
+          <w:color w:val="4A4A49"/>
+        </w:rPr>
+      </w:pPr>
+      <w:proofErr w:type="gramStart"/>
+      <w:r>
+        <w:rPr>
+          <w:rFonts w:ascii="Arial" w:hAnsi="Arial" w:cs="Arial"/>
+          <w:color w:val="4A4A49"/>
+        </w:rPr>
+        <w:t>advice</w:t>
+      </w:r>
+      <w:proofErr w:type="gramEnd"/>
+      <w:r>
+        <w:rPr>
+          <w:rFonts w:ascii="Arial" w:hAnsi="Arial" w:cs="Arial"/>
+          <w:color w:val="4A4A49"/>
+        </w:rPr>
+        <w:t xml:space="preserve"> is geared toward helping clients achieve their operational and human resources goals while reducing the potential for disputes and lawsuits. Specifically, the firm’s counseling expertise includes the following:</w:t>
+      </w:r>
+    </w:p>
+    <w:p>
+      <w:pPr>
+        <w:widowControl w:val="0"/>
+        <w:autoSpaceDE w:val="0"/>
+        <w:autoSpaceDN w:val="0"/>
+        <w:adjustRightInd w:val="0"/>
+        <w:rPr>
+          <w:rFonts w:cs="Arial"/>
+          <w:color w:val="4A4A49"/>
+        </w:rPr>
+      </w:pPr>
+    </w:p>
+    <w:p>
+      <w:pPr>
+        <w:pStyle w:val="ListParagraph"/>
+        <w:widowControl w:val="0"/>
+        <w:numPr>
+          <w:ilvl w:val="0"/>
+          <w:numId w:val="1"/>
+        </w:numPr>
+        <w:autoSpaceDE w:val="0"/>
+        <w:autoSpaceDN w:val="0"/>
+        <w:adjustRightInd w:val="0"/>
+        <w:rPr>
+          <w:rFonts w:cs="Arial"/>
+          <w:color w:val="4A4A49"/>
+        </w:rPr>
+      </w:pPr>
+      <w:r>
+        <w:rPr>
+          <w:rFonts w:cs="Arial"/>
           <w:noProof/>
           <w:color w:val="4A4A49"/>
         </w:rPr>
         <mc:AlternateContent>
           <mc:Choice Requires="wps">
             <w:drawing>
-              <wp:anchor distT="0" distB="0" distL="114300" distR="114300" simplePos="0" relativeHeight="251662336" behindDoc="0" locked="0" layoutInCell="1" allowOverlap="1" wp14:anchorId="552A27A9" wp14:editId="6E7B5EF9">
+              <wp:anchor distT="0" distB="0" distL="114300" distR="114300" simplePos="0" relativeHeight="251662336" behindDoc="0" locked="0" layoutInCell="1" allowOverlap="1" wp14:anchorId="552A27A9" wp14:editId="6FFAF19F">
                 <wp:simplePos x="0" y="0"/>
                 <wp:positionH relativeFrom="column">
-                  <wp:posOffset>-1143000</wp:posOffset>
+                  <wp:posOffset>-4114800</wp:posOffset>
                 </wp:positionH>
                 <wp:positionV relativeFrom="paragraph">
-                  <wp:posOffset>1424305</wp:posOffset>
+                  <wp:posOffset>838835</wp:posOffset>
                 </wp:positionV>
                 <wp:extent cx="7772400" cy="1485900"/>
                 <wp:effectExtent l="0" t="0" r="0" b="12700"/>
@@ -1236,7 +1440,7 @@
           </mc:Choice>
           <mc:Fallback>
             <w:pict>
-              <v:rect id="Rectangle 20" o:spid="_x0000_s1026" style="position:absolute;margin-left:-89.95pt;margin-top:112.15pt;width:612pt;height:117pt;z-index:251662336;visibility:visible;mso-wrap-style:square;mso-width-percent:0;mso-height-percent:0;mso-wrap-distance-left:9pt;mso-wrap-distance-top:0;mso-wrap-distance-right:9pt;mso-wrap-distance-bottom:0;mso-position-horizontal:absolute;mso-position-horizontal-relative:text;mso-position-vertical:absolute;mso-position-vertical-relative:text;mso-width-percent:0;mso-height-percent:0;mso-width-relative:margin;mso-height-relative:margin;v-text-anchor:middle" o:gfxdata="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" fillcolor="#8b8d8e" stroked="f">
+              <v:rect id="Rectangle 20" o:spid="_x0000_s1026" style="position:absolute;margin-left:-323.95pt;margin-top:66.05pt;width:612pt;height:117pt;z-index:251662336;visibility:visible;mso-wrap-style:square;mso-width-percent:0;mso-height-percent:0;mso-wrap-distance-left:9pt;mso-wrap-distance-top:0;mso-wrap-distance-right:9pt;mso-wrap-distance-bottom:0;mso-position-horizontal:absolute;mso-position-horizontal-relative:text;mso-position-vertical:absolute;mso-position-vertical-relative:text;mso-width-percent:0;mso-height-percent:0;mso-width-relative:margin;mso-height-relative:margin;v-text-anchor:middle" o:gfxdata="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" fillcolor="#8b8d8e" stroked="f">
                 <w10:wrap type="through"/>
               </v:rect>
             </w:pict>
@@ -1245,223 +1449,19 @@
       </w:r>
       <w:r>
         <w:rPr>
-          <w:rFonts w:ascii="Arial" w:hAnsi="Arial" w:cs="Arial"/>
-          <w:color w:val="4A4A49"/>
-        </w:rPr>
-        <w:t>With our geographic coverage, our firm is familiar with all of the local EEOC offices and state Fair Employment Practices offices before which our clients appear. We have strong relationships with the</w:t>
-      </w:r>
-      <w:r>
-        <w:rPr>
-          <w:rFonts w:ascii="Arial" w:hAnsi="Arial" w:cs="Arial"/>
-        </w:rPr>
-        <w:t xml:space="preserve"> </w:t>
-      </w:r>
-      <w:r>
-        <w:rPr>
-          <w:rFonts w:ascii="Arial" w:hAnsi="Arial" w:cs="Arial"/>
-          <w:color w:val="4A4A49"/>
-        </w:rPr>
-        <w:t>attorneys and investigators in those offices. These relationships bode well</w:t>
-      </w:r>
-      <w:r>
-        <w:rPr>
-          <w:color w:val="4A4A49"/>
-        </w:rPr>
-        <w:t xml:space="preserve"> </w:t>
-      </w:r>
-      <w:r>
-        <w:rPr>
-          <w:rFonts w:ascii="Arial" w:hAnsi="Arial" w:cs="Arial"/>
-          <w:color w:val="4A4A49"/>
-        </w:rPr>
-        <w:t>for our clients as we continue to build our brand around these guidelines to help our clients.</w:t>
-      </w:r>
-    </w:p>
-    <w:p>
-      <w:pPr>
-        <w:pStyle w:val="v2header"/>
-        <w:framePr w:w="0" w:hSpace="0" w:vSpace="0" w:wrap="auto" w:vAnchor="margin" w:yAlign="inline"/>
-      </w:pPr>
-      <w:proofErr w:type="spellStart"/>
-      <w:r>
-        <w:t>Counceling</w:t>
-      </w:r>
-      <w:proofErr w:type="spellEnd"/>
-    </w:p>
-    <w:p>
-      <w:pPr>
-        <w:widowControl w:val="0"/>
-        <w:autoSpaceDE w:val="0"/>
-        <w:autoSpaceDN w:val="0"/>
-        <w:adjustRightInd w:val="0"/>
-        <w:rPr>
-          <w:rFonts w:ascii="Arial" w:hAnsi="Arial" w:cs="Arial"/>
-          <w:color w:val="4A4A49"/>
-        </w:rPr>
-      </w:pPr>
-      <w:r>
-        <w:rPr>
-          <w:rFonts w:ascii="Arial" w:hAnsi="Arial" w:cs="Arial"/>
-          <w:color w:val="4A4A49"/>
-        </w:rPr>
-        <w:t>The relationship between employers and employees is highly regulated and is becoming more</w:t>
-      </w:r>
-    </w:p>
-    <w:p>
-      <w:pPr>
-        <w:widowControl w:val="0"/>
-        <w:autoSpaceDE w:val="0"/>
-        <w:autoSpaceDN w:val="0"/>
-        <w:adjustRightInd w:val="0"/>
-        <w:rPr>
-          <w:rFonts w:ascii="Arial" w:hAnsi="Arial" w:cs="Arial"/>
-          <w:color w:val="4A4A49"/>
-        </w:rPr>
-      </w:pPr>
-      <w:proofErr w:type="gramStart"/>
-      <w:r>
-        <w:rPr>
-          <w:rFonts w:ascii="Arial" w:hAnsi="Arial" w:cs="Arial"/>
-          <w:color w:val="4A4A49"/>
-        </w:rPr>
-        <w:t>so</w:t>
-      </w:r>
-      <w:proofErr w:type="gramEnd"/>
-      <w:r>
-        <w:rPr>
-          <w:rFonts w:ascii="Arial" w:hAnsi="Arial" w:cs="Arial"/>
-          <w:color w:val="4A4A49"/>
-        </w:rPr>
-        <w:t xml:space="preserve"> with the enactment of complex laws and the issuance of far-reaching court decisions.</w:t>
-      </w:r>
-    </w:p>
-    <w:p>
-      <w:pPr>
-        <w:widowControl w:val="0"/>
-        <w:autoSpaceDE w:val="0"/>
-        <w:autoSpaceDN w:val="0"/>
-        <w:adjustRightInd w:val="0"/>
-        <w:rPr>
-          <w:rFonts w:ascii="Arial" w:hAnsi="Arial" w:cs="Arial"/>
-          <w:color w:val="4A4A49"/>
-        </w:rPr>
-      </w:pPr>
-      <w:proofErr w:type="spellStart"/>
-      <w:r>
-        <w:rPr>
-          <w:rFonts w:ascii="Arial" w:hAnsi="Arial" w:cs="Arial"/>
-          <w:color w:val="4A4A49"/>
-        </w:rPr>
-        <w:t>FordHarrison</w:t>
-      </w:r>
-      <w:proofErr w:type="spellEnd"/>
-      <w:r>
-        <w:rPr>
-          <w:rFonts w:ascii="Arial" w:hAnsi="Arial" w:cs="Arial"/>
-          <w:color w:val="4A4A49"/>
-        </w:rPr>
-        <w:t xml:space="preserve"> routinely advises clients on all matters affecting the employment relationship,</w:t>
-      </w:r>
-    </w:p>
-    <w:p>
-      <w:pPr>
-        <w:widowControl w:val="0"/>
-        <w:autoSpaceDE w:val="0"/>
-        <w:autoSpaceDN w:val="0"/>
-        <w:adjustRightInd w:val="0"/>
-        <w:rPr>
-          <w:rFonts w:ascii="Arial" w:hAnsi="Arial" w:cs="Arial"/>
-          <w:color w:val="4A4A49"/>
-        </w:rPr>
-      </w:pPr>
-      <w:proofErr w:type="gramStart"/>
-      <w:r>
-        <w:rPr>
-          <w:rFonts w:ascii="Arial" w:hAnsi="Arial" w:cs="Arial"/>
-          <w:color w:val="4A4A49"/>
-        </w:rPr>
-        <w:t>including</w:t>
-      </w:r>
-      <w:proofErr w:type="gramEnd"/>
-      <w:r>
-        <w:rPr>
-          <w:rFonts w:ascii="Arial" w:hAnsi="Arial" w:cs="Arial"/>
-          <w:color w:val="4A4A49"/>
-        </w:rPr>
-        <w:t xml:space="preserve"> recruitment, hiring, retention, discipline and termination issues. Our practical day-today</w:t>
-      </w:r>
-    </w:p>
-    <w:p>
-      <w:pPr>
-        <w:widowControl w:val="0"/>
-        <w:autoSpaceDE w:val="0"/>
-        <w:autoSpaceDN w:val="0"/>
-        <w:adjustRightInd w:val="0"/>
-        <w:rPr>
-          <w:rFonts w:ascii="Arial" w:hAnsi="Arial" w:cs="Arial"/>
-          <w:color w:val="4A4A49"/>
-        </w:rPr>
-      </w:pPr>
-      <w:proofErr w:type="gramStart"/>
-      <w:r>
-        <w:rPr>
-          <w:rFonts w:ascii="Arial" w:hAnsi="Arial" w:cs="Arial"/>
-          <w:color w:val="4A4A49"/>
-        </w:rPr>
-        <w:t>advice</w:t>
-      </w:r>
-      <w:proofErr w:type="gramEnd"/>
-      <w:r>
-        <w:rPr>
-          <w:rFonts w:ascii="Arial" w:hAnsi="Arial" w:cs="Arial"/>
-          <w:color w:val="4A4A49"/>
-        </w:rPr>
-        <w:t xml:space="preserve"> is geared toward helping clients achieve their operational and human resources goals while reducing the potential for disputes and lawsuits. Specifically, the firm’s counseling expertise includes the following:</w:t>
-      </w:r>
-    </w:p>
-    <w:p>
-      <w:pPr>
-        <w:widowControl w:val="0"/>
-        <w:autoSpaceDE w:val="0"/>
-        <w:autoSpaceDN w:val="0"/>
-        <w:adjustRightInd w:val="0"/>
-        <w:rPr>
-          <w:rFonts w:cs="Arial"/>
-          <w:color w:val="4A4A49"/>
-        </w:rPr>
-      </w:pPr>
-    </w:p>
-    <w:p>
-      <w:pPr>
-        <w:pStyle w:val="ListParagraph"/>
-        <w:widowControl w:val="0"/>
-        <w:numPr>
-          <w:ilvl w:val="0"/>
-          <w:numId w:val="1"/>
-        </w:numPr>
-        <w:autoSpaceDE w:val="0"/>
-        <w:autoSpaceDN w:val="0"/>
-        <w:adjustRightInd w:val="0"/>
-        <w:rPr>
-          <w:rFonts w:cs="Arial"/>
-          <w:color w:val="4A4A49"/>
-        </w:rPr>
-      </w:pPr>
-      <w:r>
-        <w:rPr>
           <w:noProof/>
           <w:color w:val="4A4A49"/>
         </w:rPr>
         <mc:AlternateContent>
           <mc:Choice Requires="wps">
             <w:drawing>
-              <wp:anchor distT="0" distB="0" distL="114300" distR="114300" simplePos="0" relativeHeight="251664384" behindDoc="0" locked="0" layoutInCell="1" allowOverlap="1" wp14:anchorId="39B0BA05" wp14:editId="1152F8E3">
+              <wp:anchor distT="0" distB="0" distL="114300" distR="114300" simplePos="0" relativeHeight="251664384" behindDoc="0" locked="0" layoutInCell="1" allowOverlap="1" wp14:anchorId="39B0BA05" wp14:editId="463B6769">
                 <wp:simplePos x="0" y="0"/>
                 <wp:positionH relativeFrom="column">
                   <wp:posOffset>-3086100</wp:posOffset>
                 </wp:positionH>
                 <wp:positionV relativeFrom="paragraph">
-                  <wp:posOffset>1179195</wp:posOffset>
+                  <wp:posOffset>1035685</wp:posOffset>
                 </wp:positionV>
                 <wp:extent cx="5829300" cy="2057400"/>
                 <wp:effectExtent l="0" t="0" r="0" b="0"/>
@@ -1597,7 +1597,7 @@
           </mc:Choice>
           <mc:Fallback>
             <w:pict>
-              <v:shape id="Text Box 26" o:spid="_x0000_s1029" type="#_x0000_t202" style="position:absolute;left:0;text-align:left;margin-left:-242.95pt;margin-top:92.85pt;width:459pt;height:162pt;z-index:251664384;visibility:visible;mso-wrap-style:square;mso-width-percent:0;mso-height-percent:0;mso-wrap-distance-left:9pt;mso-wrap-distance-top:0;mso-wrap-distance-right:9pt;mso-wrap-distance-bottom:0;mso-position-horizontal:absolute;mso-position-horizontal-relative:text;mso-position-vertical:absolute;mso-position-vertical-relative:text;mso-width-percent:0;mso-height-percent:0;mso-width-relative:margin;mso-height-relative:margin;v-text-anchor:top" o:gfxdata="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" filled="f" stroked="f">
+              <v:shape id="Text Box 26" o:spid="_x0000_s1029" type="#_x0000_t202" style="position:absolute;left:0;text-align:left;margin-left:-242.95pt;margin-top:81.55pt;width:459pt;height:162pt;z-index:251664384;visibility:visible;mso-wrap-style:square;mso-width-percent:0;mso-height-percent:0;mso-wrap-distance-left:9pt;mso-wrap-distance-top:0;mso-wrap-distance-right:9pt;mso-wrap-distance-bottom:0;mso-position-horizontal:absolute;mso-position-horizontal-relative:text;mso-position-vertical:absolute;mso-position-vertical-relative:text;mso-width-percent:0;mso-height-percent:0;mso-width-relative:margin;mso-height-relative:margin;v-text-anchor:top" o:gfxdata="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" filled="f" stroked="f">
                 <v:textbox>
                   <w:txbxContent>
                     <w:p>
@@ -2045,7 +2045,331 @@
         <mc:AlternateContent>
           <mc:Choice Requires="wps">
             <w:drawing>
-              <wp:anchor distT="0" distB="0" distL="114300" distR="114300" simplePos="0" relativeHeight="251666432" behindDoc="0" locked="0" layoutInCell="1" allowOverlap="1" wp14:anchorId="410CE2E6" wp14:editId="41FE4551">
+              <wp:anchor distT="0" distB="0" distL="114300" distR="114300" simplePos="0" relativeHeight="251667456" behindDoc="0" locked="0" layoutInCell="1" allowOverlap="1" wp14:anchorId="32169839" wp14:editId="42B73C92">
+                <wp:simplePos x="0" y="0"/>
+                <wp:positionH relativeFrom="column">
+                  <wp:posOffset>-1143000</wp:posOffset>
+                </wp:positionH>
+                <wp:positionV relativeFrom="paragraph">
+                  <wp:posOffset>966470</wp:posOffset>
+                </wp:positionV>
+                <wp:extent cx="7772400" cy="1485900"/>
+                <wp:effectExtent l="0" t="0" r="0" b="12700"/>
+                <wp:wrapThrough wrapText="bothSides">
+                  <wp:wrapPolygon edited="0">
+                    <wp:start x="0" y="0"/>
+                    <wp:lineTo x="0" y="21415"/>
+                    <wp:lineTo x="21529" y="21415"/>
+                    <wp:lineTo x="21529" y="0"/>
+                    <wp:lineTo x="0" y="0"/>
+                  </wp:wrapPolygon>
+                </wp:wrapThrough>
+                <wp:docPr id="28" name="Rectangle 28"/>
+                <wp:cNvGraphicFramePr/>
+                <a:graphic xmlns:a="http://schemas.openxmlformats.org/drawingml/2006/main">
+                  <a:graphicData uri="http://schemas.microsoft.com/office/word/2010/wordprocessingShape">
+                    <wps:wsp>
+                      <wps:cNvSpPr/>
+                      <wps:spPr>
+                        <a:xfrm>
+                          <a:off x="0" y="0"/>
+                          <a:ext cx="7772400" cy="1485900"/>
+                        </a:xfrm>
+                        <a:prstGeom prst="rect">
+                          <a:avLst/>
+                        </a:prstGeom>
+                        <a:solidFill>
+                          <a:srgbClr val="8B8D8E"/>
+                        </a:solidFill>
+                        <a:ln>
+                          <a:noFill/>
+                        </a:ln>
+                        <a:effectLst/>
+                      </wps:spPr>
+                      <wps:style>
+                        <a:lnRef idx="1">
+                          <a:schemeClr val="accent1"/>
+                        </a:lnRef>
+                        <a:fillRef idx="3">
+                          <a:schemeClr val="accent1"/>
+                        </a:fillRef>
+                        <a:effectRef idx="2">
+                          <a:schemeClr val="accent1"/>
+                        </a:effectRef>
+                        <a:fontRef idx="minor">
+                          <a:schemeClr val="lt1"/>
+                        </a:fontRef>
+                      </wps:style>
+                      <wps:bodyPr rot="0" spcFirstLastPara="0" vertOverflow="overflow" horzOverflow="overflow" vert="horz" wrap="square" lIns="91440" tIns="45720" rIns="91440" bIns="45720" numCol="1" spcCol="0" rtlCol="0" fromWordArt="0" anchor="ctr" anchorCtr="0" forceAA="0" compatLnSpc="1">
+                        <a:prstTxWarp prst="textNoShape">
+                          <a:avLst/>
+                        </a:prstTxWarp>
+                        <a:noAutofit/>
+                      </wps:bodyPr>
+                    </wps:wsp>
+                  </a:graphicData>
+                </a:graphic>
+                <wp14:sizeRelH relativeFrom="margin">
+                  <wp14:pctWidth>0</wp14:pctWidth>
+                </wp14:sizeRelH>
+                <wp14:sizeRelV relativeFrom="margin">
+                  <wp14:pctHeight>0</wp14:pctHeight>
+                </wp14:sizeRelV>
+              </wp:anchor>
+            </w:drawing>
+          </mc:Choice>
+          <mc:Fallback>
+            <w:pict>
+              <v:rect id="Rectangle 28" o:spid="_x0000_s1026" style="position:absolute;margin-left:-89.95pt;margin-top:76.1pt;width:612pt;height:117pt;z-index:251667456;visibility:visible;mso-wrap-style:square;mso-width-percent:0;mso-height-percent:0;mso-wrap-distance-left:9pt;mso-wrap-distance-top:0;mso-wrap-distance-right:9pt;mso-wrap-distance-bottom:0;mso-position-horizontal:absolute;mso-position-horizontal-relative:text;mso-position-vertical:absolute;mso-position-vertical-relative:text;mso-width-percent:0;mso-height-percent:0;mso-width-relative:margin;mso-height-relative:margin;v-text-anchor:middle" o:gfxdata="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" fillcolor="#8b8d8e" stroked="f">
+                <w10:wrap type="through"/>
+              </v:rect>
+            </w:pict>
+          </mc:Fallback>
+        </mc:AlternateContent>
+      </w:r>
+      <w:r>
+        <w:rPr>
+          <w:noProof/>
+          <w:color w:val="4A4A49"/>
+        </w:rPr>
+        <mc:AlternateContent>
+          <mc:Choice Requires="wps">
+            <w:drawing>
+              <wp:anchor distT="0" distB="0" distL="114300" distR="114300" simplePos="0" relativeHeight="251668480" behindDoc="0" locked="0" layoutInCell="1" allowOverlap="1" wp14:anchorId="066CF2CA" wp14:editId="5306B0BE">
+                <wp:simplePos x="0" y="0"/>
+                <wp:positionH relativeFrom="column">
+                  <wp:posOffset>-114300</wp:posOffset>
+                </wp:positionH>
+                <wp:positionV relativeFrom="paragraph">
+                  <wp:posOffset>1163320</wp:posOffset>
+                </wp:positionV>
+                <wp:extent cx="5829300" cy="2057400"/>
+                <wp:effectExtent l="0" t="0" r="0" b="0"/>
+                <wp:wrapSquare wrapText="bothSides"/>
+                <wp:docPr id="29" name="Text Box 29"/>
+                <wp:cNvGraphicFramePr/>
+                <a:graphic xmlns:a="http://schemas.openxmlformats.org/drawingml/2006/main">
+                  <a:graphicData uri="http://schemas.microsoft.com/office/word/2010/wordprocessingShape">
+                    <wps:wsp>
+                      <wps:cNvSpPr txBox="1"/>
+                      <wps:spPr>
+                        <a:xfrm>
+                          <a:off x="0" y="0"/>
+                          <a:ext cx="5829300" cy="2057400"/>
+                        </a:xfrm>
+                        <a:prstGeom prst="rect">
+                          <a:avLst/>
+                        </a:prstGeom>
+                        <a:noFill/>
+                        <a:ln>
+                          <a:noFill/>
+                        </a:ln>
+                        <a:effectLst/>
+                        <a:extLst>
+                          <a:ext uri="{C572A759-6A51-4108-AA02-DFA0A04FC94B}">
+                            <ma14:wrappingTextBoxFlag xmlns:ma14="http://schemas.microsoft.com/office/mac/drawingml/2011/main"/>
+                          </a:ext>
+                        </a:extLst>
+                      </wps:spPr>
+                      <wps:style>
+                        <a:lnRef idx="0">
+                          <a:schemeClr val="accent1"/>
+                        </a:lnRef>
+                        <a:fillRef idx="0">
+                          <a:schemeClr val="accent1"/>
+                        </a:fillRef>
+                        <a:effectRef idx="0">
+                          <a:schemeClr val="accent1"/>
+                        </a:effectRef>
+                        <a:fontRef idx="minor">
+                          <a:schemeClr val="dk1"/>
+                        </a:fontRef>
+                      </wps:style>
+                      <wps:txbx>
+                        <w:txbxContent>
+                          <w:p>
+                            <w:pPr>
+                              <w:widowControl w:val="0"/>
+                              <w:autoSpaceDE w:val="0"/>
+                              <w:autoSpaceDN w:val="0"/>
+                              <w:adjustRightInd w:val="0"/>
+                              <w:jc w:val="center"/>
+                              <w:rPr>
+                                <w:rFonts w:ascii="Arial" w:hAnsi="Arial" w:cs="Arial"/>
+                                <w:b/>
+                                <w:color w:val="FFFFFF" w:themeColor="background1"/>
+                                <w:sz w:val="32"/>
+                                <w:szCs w:val="32"/>
+                              </w:rPr>
+                            </w:pPr>
+                            <w:bookmarkStart w:id="0" w:name="_GoBack"/>
+                            <w:proofErr w:type="spellStart"/>
+                            <w:r>
+                              <w:rPr>
+                                <w:rFonts w:ascii="Arial" w:hAnsi="Arial" w:cs="Arial"/>
+                                <w:b/>
+                                <w:color w:val="FFFFFF" w:themeColor="background1"/>
+                                <w:sz w:val="32"/>
+                                <w:szCs w:val="32"/>
+                              </w:rPr>
+                              <w:t>FordHarrison’s</w:t>
+                            </w:r>
+                            <w:proofErr w:type="spellEnd"/>
+                            <w:r>
+                              <w:rPr>
+                                <w:rFonts w:ascii="Arial" w:hAnsi="Arial" w:cs="Arial"/>
+                                <w:b/>
+                                <w:color w:val="FFFFFF" w:themeColor="background1"/>
+                                <w:sz w:val="32"/>
+                                <w:szCs w:val="32"/>
+                              </w:rPr>
+                              <w:t xml:space="preserve"> legal practice focuses solely on employment law and litigation, labor relations, employee benefits and executive compensation, and business immigration. </w:t>
+                            </w:r>
+                            <w:proofErr w:type="gramStart"/>
+                            <w:r>
+                              <w:rPr>
+                                <w:rFonts w:ascii="Arial" w:hAnsi="Arial" w:cs="Arial"/>
+                                <w:b/>
+                                <w:color w:val="FFFFFF" w:themeColor="background1"/>
+                                <w:sz w:val="32"/>
+                                <w:szCs w:val="32"/>
+                              </w:rPr>
+                              <w:t>Management</w:t>
+                            </w:r>
+                            <w:r>
+                              <w:rPr>
+                                <w:rFonts w:ascii="Arial" w:hAnsi="Arial" w:cs="Arial"/>
+                                <w:b/>
+                                <w:color w:val="FFFFFF" w:themeColor="background1"/>
+                                <w:sz w:val="32"/>
+                                <w:szCs w:val="32"/>
+                              </w:rPr>
+                              <w:t xml:space="preserve"> consulting services.</w:t>
+                            </w:r>
+                            <w:proofErr w:type="gramEnd"/>
+                          </w:p>
+                          <w:p>
+                            <w:pPr>
+                              <w:rPr>
+                                <w:rFonts w:ascii="Arial" w:hAnsi="Arial" w:cs="Arial"/>
+                                <w:color w:val="FFFFFF" w:themeColor="background1"/>
+                              </w:rPr>
+                            </w:pPr>
+                          </w:p>
+                          <w:bookmarkEnd w:id="0"/>
+                        </w:txbxContent>
+                      </wps:txbx>
+                      <wps:bodyPr rot="0" spcFirstLastPara="0" vertOverflow="overflow" horzOverflow="overflow" vert="horz" wrap="square" lIns="91440" tIns="45720" rIns="91440" bIns="45720" numCol="1" spcCol="0" rtlCol="0" fromWordArt="0" anchor="t" anchorCtr="0" forceAA="0" compatLnSpc="1">
+                        <a:prstTxWarp prst="textNoShape">
+                          <a:avLst/>
+                        </a:prstTxWarp>
+                        <a:noAutofit/>
+                      </wps:bodyPr>
+                    </wps:wsp>
+                  </a:graphicData>
+                </a:graphic>
+                <wp14:sizeRelH relativeFrom="margin">
+                  <wp14:pctWidth>0</wp14:pctWidth>
+                </wp14:sizeRelH>
+                <wp14:sizeRelV relativeFrom="margin">
+                  <wp14:pctHeight>0</wp14:pctHeight>
+                </wp14:sizeRelV>
+              </wp:anchor>
+            </w:drawing>
+          </mc:Choice>
+          <mc:Fallback>
+            <w:pict>
+              <v:shape id="Text Box 29" o:spid="_x0000_s1031" type="#_x0000_t202" style="position:absolute;margin-left:-8.95pt;margin-top:91.6pt;width:459pt;height:162pt;z-index:251668480;visibility:visible;mso-wrap-style:square;mso-width-percent:0;mso-height-percent:0;mso-wrap-distance-left:9pt;mso-wrap-distance-top:0;mso-wrap-distance-right:9pt;mso-wrap-distance-bottom:0;mso-position-horizontal:absolute;mso-position-horizontal-relative:text;mso-position-vertical:absolute;mso-position-vertical-relative:text;mso-width-percent:0;mso-height-percent:0;mso-width-relative:margin;mso-height-relative:margin;v-text-anchor:top" o:gfxdata="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" filled="f" stroked="f">
+                <v:textbox>
+                  <w:txbxContent>
+                    <w:p>
+                      <w:pPr>
+                        <w:widowControl w:val="0"/>
+                        <w:autoSpaceDE w:val="0"/>
+                        <w:autoSpaceDN w:val="0"/>
+                        <w:adjustRightInd w:val="0"/>
+                        <w:jc w:val="center"/>
+                        <w:rPr>
+                          <w:rFonts w:ascii="Arial" w:hAnsi="Arial" w:cs="Arial"/>
+                          <w:b/>
+                          <w:color w:val="FFFFFF" w:themeColor="background1"/>
+                          <w:sz w:val="32"/>
+                          <w:szCs w:val="32"/>
+                        </w:rPr>
+                      </w:pPr>
+                      <w:bookmarkStart w:id="1" w:name="_GoBack"/>
+                      <w:proofErr w:type="spellStart"/>
+                      <w:r>
+                        <w:rPr>
+                          <w:rFonts w:ascii="Arial" w:hAnsi="Arial" w:cs="Arial"/>
+                          <w:b/>
+                          <w:color w:val="FFFFFF" w:themeColor="background1"/>
+                          <w:sz w:val="32"/>
+                          <w:szCs w:val="32"/>
+                        </w:rPr>
+                        <w:t>FordHarrison’s</w:t>
+                      </w:r>
+                      <w:proofErr w:type="spellEnd"/>
+                      <w:r>
+                        <w:rPr>
+                          <w:rFonts w:ascii="Arial" w:hAnsi="Arial" w:cs="Arial"/>
+                          <w:b/>
+                          <w:color w:val="FFFFFF" w:themeColor="background1"/>
+                          <w:sz w:val="32"/>
+                          <w:szCs w:val="32"/>
+                        </w:rPr>
+                        <w:t xml:space="preserve"> legal practice focuses solely on employment law and litigation, labor relations, employee benefits and executive compensation, and business immigration. </w:t>
+                      </w:r>
+                      <w:proofErr w:type="gramStart"/>
+                      <w:r>
+                        <w:rPr>
+                          <w:rFonts w:ascii="Arial" w:hAnsi="Arial" w:cs="Arial"/>
+                          <w:b/>
+                          <w:color w:val="FFFFFF" w:themeColor="background1"/>
+                          <w:sz w:val="32"/>
+                          <w:szCs w:val="32"/>
+                        </w:rPr>
+                        <w:t>Management</w:t>
+                      </w:r>
+                      <w:r>
+                        <w:rPr>
+                          <w:rFonts w:ascii="Arial" w:hAnsi="Arial" w:cs="Arial"/>
+                          <w:b/>
+                          <w:color w:val="FFFFFF" w:themeColor="background1"/>
+                          <w:sz w:val="32"/>
+                          <w:szCs w:val="32"/>
+                        </w:rPr>
+                        <w:t xml:space="preserve"> consulting services.</w:t>
+                      </w:r>
+                      <w:proofErr w:type="gramEnd"/>
+                    </w:p>
+                    <w:p>
+                      <w:pPr>
+                        <w:rPr>
+                          <w:rFonts w:ascii="Arial" w:hAnsi="Arial" w:cs="Arial"/>
+                          <w:color w:val="FFFFFF" w:themeColor="background1"/>
+                        </w:rPr>
+                      </w:pPr>
+                    </w:p>
+                    <w:bookmarkEnd w:id="1"/>
+                  </w:txbxContent>
+                </v:textbox>
+                <w10:wrap type="square"/>
+              </v:shape>
+            </w:pict>
+          </mc:Fallback>
+        </mc:AlternateContent>
+      </w:r>
+      <w:r>
+        <w:rPr>
+          <w:rFonts w:ascii="Arial" w:hAnsi="Arial" w:cs="Arial"/>
+          <w:noProof/>
+          <w:color w:val="4A4A49"/>
+        </w:rPr>
+        <mc:AlternateContent>
+          <mc:Choice Requires="wps">
+            <w:drawing>
+              <wp:anchor distT="0" distB="0" distL="114300" distR="114300" simplePos="0" relativeHeight="251666432" behindDoc="0" locked="0" layoutInCell="1" allowOverlap="1" wp14:anchorId="410CE2E6" wp14:editId="7ECA1C48">
                 <wp:simplePos x="0" y="0"/>
                 <wp:positionH relativeFrom="column">
                   <wp:posOffset>-1143000</wp:posOffset>
@@ -2115,326 +2439,6 @@
               <v:rect id="Rectangle 27" o:spid="_x0000_s1026" style="position:absolute;margin-left:-89.95pt;margin-top:41.8pt;width:612pt;height:135pt;z-index:251666432;visibility:visible;mso-wrap-style:square;mso-width-percent:0;mso-height-percent:0;mso-wrap-distance-left:9pt;mso-wrap-distance-top:0;mso-wrap-distance-right:9pt;mso-wrap-distance-bottom:0;mso-position-horizontal:absolute;mso-position-horizontal-relative:text;mso-position-vertical:absolute;mso-position-vertical-relative:text;mso-width-percent:0;mso-height-percent:0;mso-width-relative:margin;mso-height-relative:margin;v-text-anchor:middle" o:gfxdata="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" fillcolor="white [3212]" stroked="f">
                 <w10:wrap type="topAndBottom"/>
               </v:rect>
-            </w:pict>
-          </mc:Fallback>
-        </mc:AlternateContent>
-      </w:r>
-      <w:r>
-        <w:rPr>
-          <w:rFonts w:ascii="Arial" w:hAnsi="Arial" w:cs="Arial"/>
-          <w:noProof/>
-          <w:color w:val="4A4A49"/>
-        </w:rPr>
-        <mc:AlternateContent>
-          <mc:Choice Requires="wps">
-            <w:drawing>
-              <wp:anchor distT="0" distB="0" distL="114300" distR="114300" simplePos="0" relativeHeight="251667456" behindDoc="0" locked="0" layoutInCell="1" allowOverlap="1" wp14:anchorId="32169839" wp14:editId="4D72A3AF">
-                <wp:simplePos x="0" y="0"/>
-                <wp:positionH relativeFrom="column">
-                  <wp:posOffset>-1143000</wp:posOffset>
-                </wp:positionH>
-                <wp:positionV relativeFrom="paragraph">
-                  <wp:posOffset>759460</wp:posOffset>
-                </wp:positionV>
-                <wp:extent cx="7772400" cy="1485900"/>
-                <wp:effectExtent l="0" t="0" r="0" b="12700"/>
-                <wp:wrapThrough wrapText="bothSides">
-                  <wp:wrapPolygon edited="0">
-                    <wp:start x="0" y="0"/>
-                    <wp:lineTo x="0" y="21415"/>
-                    <wp:lineTo x="21529" y="21415"/>
-                    <wp:lineTo x="21529" y="0"/>
-                    <wp:lineTo x="0" y="0"/>
-                  </wp:wrapPolygon>
-                </wp:wrapThrough>
-                <wp:docPr id="28" name="Rectangle 28"/>
-                <wp:cNvGraphicFramePr/>
-                <a:graphic xmlns:a="http://schemas.openxmlformats.org/drawingml/2006/main">
-                  <a:graphicData uri="http://schemas.microsoft.com/office/word/2010/wordprocessingShape">
-                    <wps:wsp>
-                      <wps:cNvSpPr/>
-                      <wps:spPr>
-                        <a:xfrm>
-                          <a:off x="0" y="0"/>
-                          <a:ext cx="7772400" cy="1485900"/>
-                        </a:xfrm>
-                        <a:prstGeom prst="rect">
-                          <a:avLst/>
-                        </a:prstGeom>
-                        <a:solidFill>
-                          <a:srgbClr val="8B8D8E"/>
-                        </a:solidFill>
-                        <a:ln>
-                          <a:noFill/>
-                        </a:ln>
-                        <a:effectLst/>
-                      </wps:spPr>
-                      <wps:style>
-                        <a:lnRef idx="1">
-                          <a:schemeClr val="accent1"/>
-                        </a:lnRef>
-                        <a:fillRef idx="3">
-                          <a:schemeClr val="accent1"/>
-                        </a:fillRef>
-                        <a:effectRef idx="2">
-                          <a:schemeClr val="accent1"/>
-                        </a:effectRef>
-                        <a:fontRef idx="minor">
-                          <a:schemeClr val="lt1"/>
-                        </a:fontRef>
-                      </wps:style>
-                      <wps:bodyPr rot="0" spcFirstLastPara="0" vertOverflow="overflow" horzOverflow="overflow" vert="horz" wrap="square" lIns="91440" tIns="45720" rIns="91440" bIns="45720" numCol="1" spcCol="0" rtlCol="0" fromWordArt="0" anchor="ctr" anchorCtr="0" forceAA="0" compatLnSpc="1">
-                        <a:prstTxWarp prst="textNoShape">
-                          <a:avLst/>
-                        </a:prstTxWarp>
-                        <a:noAutofit/>
-                      </wps:bodyPr>
-                    </wps:wsp>
-                  </a:graphicData>
-                </a:graphic>
-                <wp14:sizeRelH relativeFrom="margin">
-                  <wp14:pctWidth>0</wp14:pctWidth>
-                </wp14:sizeRelH>
-                <wp14:sizeRelV relativeFrom="margin">
-                  <wp14:pctHeight>0</wp14:pctHeight>
-                </wp14:sizeRelV>
-              </wp:anchor>
-            </w:drawing>
-          </mc:Choice>
-          <mc:Fallback>
-            <w:pict>
-              <v:rect id="Rectangle 28" o:spid="_x0000_s1026" style="position:absolute;margin-left:-89.95pt;margin-top:59.8pt;width:612pt;height:117pt;z-index:251667456;visibility:visible;mso-wrap-style:square;mso-width-percent:0;mso-height-percent:0;mso-wrap-distance-left:9pt;mso-wrap-distance-top:0;mso-wrap-distance-right:9pt;mso-wrap-distance-bottom:0;mso-position-horizontal:absolute;mso-position-horizontal-relative:text;mso-position-vertical:absolute;mso-position-vertical-relative:text;mso-width-percent:0;mso-height-percent:0;mso-width-relative:margin;mso-height-relative:margin;v-text-anchor:middle" o:gfxdata="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" fillcolor="#8b8d8e" stroked="f">
-                <w10:wrap type="through"/>
-              </v:rect>
-            </w:pict>
-          </mc:Fallback>
-        </mc:AlternateContent>
-      </w:r>
-      <w:r>
-        <w:rPr>
-          <w:noProof/>
-          <w:color w:val="4A4A49"/>
-        </w:rPr>
-        <mc:AlternateContent>
-          <mc:Choice Requires="wps">
-            <w:drawing>
-              <wp:anchor distT="0" distB="0" distL="114300" distR="114300" simplePos="0" relativeHeight="251668480" behindDoc="0" locked="0" layoutInCell="1" allowOverlap="1" wp14:anchorId="066CF2CA" wp14:editId="2B3939FF">
-                <wp:simplePos x="0" y="0"/>
-                <wp:positionH relativeFrom="column">
-                  <wp:posOffset>-114300</wp:posOffset>
-                </wp:positionH>
-                <wp:positionV relativeFrom="paragraph">
-                  <wp:posOffset>956310</wp:posOffset>
-                </wp:positionV>
-                <wp:extent cx="5829300" cy="2057400"/>
-                <wp:effectExtent l="0" t="0" r="0" b="0"/>
-                <wp:wrapSquare wrapText="bothSides"/>
-                <wp:docPr id="29" name="Text Box 29"/>
-                <wp:cNvGraphicFramePr/>
-                <a:graphic xmlns:a="http://schemas.openxmlformats.org/drawingml/2006/main">
-                  <a:graphicData uri="http://schemas.microsoft.com/office/word/2010/wordprocessingShape">
-                    <wps:wsp>
-                      <wps:cNvSpPr txBox="1"/>
-                      <wps:spPr>
-                        <a:xfrm>
-                          <a:off x="0" y="0"/>
-                          <a:ext cx="5829300" cy="2057400"/>
-                        </a:xfrm>
-                        <a:prstGeom prst="rect">
-                          <a:avLst/>
-                        </a:prstGeom>
-                        <a:noFill/>
-                        <a:ln>
-                          <a:noFill/>
-                        </a:ln>
-                        <a:effectLst/>
-                        <a:extLst>
-                          <a:ext uri="{C572A759-6A51-4108-AA02-DFA0A04FC94B}">
-                            <ma14:wrappingTextBoxFlag xmlns:ma14="http://schemas.microsoft.com/office/mac/drawingml/2011/main"/>
-                          </a:ext>
-                        </a:extLst>
-                      </wps:spPr>
-                      <wps:style>
-                        <a:lnRef idx="0">
-                          <a:schemeClr val="accent1"/>
-                        </a:lnRef>
-                        <a:fillRef idx="0">
-                          <a:schemeClr val="accent1"/>
-                        </a:fillRef>
-                        <a:effectRef idx="0">
-                          <a:schemeClr val="accent1"/>
-                        </a:effectRef>
-                        <a:fontRef idx="minor">
-                          <a:schemeClr val="dk1"/>
-                        </a:fontRef>
-                      </wps:style>
-                      <wps:txbx>
-                        <w:txbxContent>
-                          <w:p>
-                            <w:pPr>
-                              <w:widowControl w:val="0"/>
-                              <w:autoSpaceDE w:val="0"/>
-                              <w:autoSpaceDN w:val="0"/>
-                              <w:adjustRightInd w:val="0"/>
-                              <w:jc w:val="center"/>
-                              <w:rPr>
-                                <w:rFonts w:ascii="Arial" w:hAnsi="Arial" w:cs="Arial"/>
-                                <w:b/>
-                                <w:color w:val="FFFFFF" w:themeColor="background1"/>
-                                <w:sz w:val="32"/>
-                                <w:szCs w:val="32"/>
-                              </w:rPr>
-                            </w:pPr>
-                            <w:proofErr w:type="spellStart"/>
-                            <w:r>
-                              <w:rPr>
-                                <w:rFonts w:ascii="Arial" w:hAnsi="Arial" w:cs="Arial"/>
-                                <w:b/>
-                                <w:color w:val="FFFFFF" w:themeColor="background1"/>
-                                <w:sz w:val="32"/>
-                                <w:szCs w:val="32"/>
-                              </w:rPr>
-                              <w:t>FordHarrison’s</w:t>
-                            </w:r>
-                            <w:proofErr w:type="spellEnd"/>
-                            <w:r>
-                              <w:rPr>
-                                <w:rFonts w:ascii="Arial" w:hAnsi="Arial" w:cs="Arial"/>
-                                <w:b/>
-                                <w:color w:val="FFFFFF" w:themeColor="background1"/>
-                                <w:sz w:val="32"/>
-                                <w:szCs w:val="32"/>
-                              </w:rPr>
-                              <w:t xml:space="preserve"> legal practice focuses solely on employment law and litigation, labor relations, employee benefits and executive compensation, and business immigration. </w:t>
-                            </w:r>
-                            <w:proofErr w:type="gramStart"/>
-                            <w:r>
-                              <w:rPr>
-                                <w:rFonts w:ascii="Arial" w:hAnsi="Arial" w:cs="Arial"/>
-                                <w:b/>
-                                <w:color w:val="FFFFFF" w:themeColor="background1"/>
-                                <w:sz w:val="32"/>
-                                <w:szCs w:val="32"/>
-                              </w:rPr>
-                              <w:t>Management</w:t>
-                            </w:r>
-                            <w:r>
-                              <w:rPr>
-                                <w:rFonts w:ascii="Arial" w:hAnsi="Arial" w:cs="Arial"/>
-                                <w:b/>
-                                <w:color w:val="FFFFFF" w:themeColor="background1"/>
-                                <w:sz w:val="32"/>
-                                <w:szCs w:val="32"/>
-                              </w:rPr>
-                              <w:t xml:space="preserve"> consulting services.</w:t>
-                            </w:r>
-                            <w:proofErr w:type="gramEnd"/>
-                          </w:p>
-                          <w:p>
-                            <w:pPr>
-                              <w:rPr>
-                                <w:rFonts w:ascii="Arial" w:hAnsi="Arial" w:cs="Arial"/>
-                                <w:color w:val="FFFFFF" w:themeColor="background1"/>
-                              </w:rPr>
-                            </w:pPr>
-                          </w:p>
-                        </w:txbxContent>
-                      </wps:txbx>
-                      <wps:bodyPr rot="0" spcFirstLastPara="0" vertOverflow="overflow" horzOverflow="overflow" vert="horz" wrap="square" lIns="91440" tIns="45720" rIns="91440" bIns="45720" numCol="1" spcCol="0" rtlCol="0" fromWordArt="0" anchor="t" anchorCtr="0" forceAA="0" compatLnSpc="1">
-                        <a:prstTxWarp prst="textNoShape">
-                          <a:avLst/>
-                        </a:prstTxWarp>
-                        <a:noAutofit/>
-                      </wps:bodyPr>
-                    </wps:wsp>
-                  </a:graphicData>
-                </a:graphic>
-                <wp14:sizeRelH relativeFrom="margin">
-                  <wp14:pctWidth>0</wp14:pctWidth>
-                </wp14:sizeRelH>
-                <wp14:sizeRelV relativeFrom="margin">
-                  <wp14:pctHeight>0</wp14:pctHeight>
-                </wp14:sizeRelV>
-              </wp:anchor>
-            </w:drawing>
-          </mc:Choice>
-          <mc:Fallback>
-            <w:pict>
-              <v:shape id="Text Box 29" o:spid="_x0000_s1031" type="#_x0000_t202" style="position:absolute;margin-left:-8.95pt;margin-top:75.3pt;width:459pt;height:162pt;z-index:251668480;visibility:visible;mso-wrap-style:square;mso-width-percent:0;mso-height-percent:0;mso-wrap-distance-left:9pt;mso-wrap-distance-top:0;mso-wrap-distance-right:9pt;mso-wrap-distance-bottom:0;mso-position-horizontal:absolute;mso-position-horizontal-relative:text;mso-position-vertical:absolute;mso-position-vertical-relative:text;mso-width-percent:0;mso-height-percent:0;mso-width-relative:margin;mso-height-relative:margin;v-text-anchor:top" o:gfxdata="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" filled="f" stroked="f">
-                <v:textbox>
-                  <w:txbxContent>
-                    <w:p>
-                      <w:pPr>
-                        <w:widowControl w:val="0"/>
-                        <w:autoSpaceDE w:val="0"/>
-                        <w:autoSpaceDN w:val="0"/>
-                        <w:adjustRightInd w:val="0"/>
-                        <w:jc w:val="center"/>
-                        <w:rPr>
-                          <w:rFonts w:ascii="Arial" w:hAnsi="Arial" w:cs="Arial"/>
-                          <w:b/>
-                          <w:color w:val="FFFFFF" w:themeColor="background1"/>
-                          <w:sz w:val="32"/>
-                          <w:szCs w:val="32"/>
-                        </w:rPr>
-                      </w:pPr>
-                      <w:proofErr w:type="spellStart"/>
-                      <w:r>
-                        <w:rPr>
-                          <w:rFonts w:ascii="Arial" w:hAnsi="Arial" w:cs="Arial"/>
-                          <w:b/>
-                          <w:color w:val="FFFFFF" w:themeColor="background1"/>
-                          <w:sz w:val="32"/>
-                          <w:szCs w:val="32"/>
-                        </w:rPr>
-                        <w:t>FordHarrison’s</w:t>
-                      </w:r>
-                      <w:proofErr w:type="spellEnd"/>
-                      <w:r>
-                        <w:rPr>
-                          <w:rFonts w:ascii="Arial" w:hAnsi="Arial" w:cs="Arial"/>
-                          <w:b/>
-                          <w:color w:val="FFFFFF" w:themeColor="background1"/>
-                          <w:sz w:val="32"/>
-                          <w:szCs w:val="32"/>
-                        </w:rPr>
-                        <w:t xml:space="preserve"> legal practice focuses solely on employment law and litigation, labor relations, employee benefits and executive compensation, and business immigration. </w:t>
-                      </w:r>
-                      <w:proofErr w:type="gramStart"/>
-                      <w:r>
-                        <w:rPr>
-                          <w:rFonts w:ascii="Arial" w:hAnsi="Arial" w:cs="Arial"/>
-                          <w:b/>
-                          <w:color w:val="FFFFFF" w:themeColor="background1"/>
-                          <w:sz w:val="32"/>
-                          <w:szCs w:val="32"/>
-                        </w:rPr>
-                        <w:t>Management</w:t>
-                      </w:r>
-                      <w:r>
-                        <w:rPr>
-                          <w:rFonts w:ascii="Arial" w:hAnsi="Arial" w:cs="Arial"/>
-                          <w:b/>
-                          <w:color w:val="FFFFFF" w:themeColor="background1"/>
-                          <w:sz w:val="32"/>
-                          <w:szCs w:val="32"/>
-                        </w:rPr>
-                        <w:t xml:space="preserve"> consulting services.</w:t>
-                      </w:r>
-                      <w:proofErr w:type="gramEnd"/>
-                    </w:p>
-                    <w:p>
-                      <w:pPr>
-                        <w:rPr>
-                          <w:rFonts w:ascii="Arial" w:hAnsi="Arial" w:cs="Arial"/>
-                          <w:color w:val="FFFFFF" w:themeColor="background1"/>
-                        </w:rPr>
-                      </w:pPr>
-                    </w:p>
-                  </w:txbxContent>
-                </v:textbox>
-                <w10:wrap type="square"/>
-              </v:shape>
             </w:pict>
           </mc:Fallback>
         </mc:AlternateContent>
@@ -3602,16 +3606,7 @@
           <w:rFonts w:ascii="Arial" w:hAnsi="Arial" w:cs="Arial"/>
           <w:color w:val="4A4A49"/>
         </w:rPr>
-        <w:t>-compete and restrictive covenant related issue</w:t>
-      </w:r>
-      <w:bookmarkStart w:id="0" w:name="_GoBack"/>
-      <w:bookmarkEnd w:id="0"/>
-      <w:r>
-        <w:rPr>
-          <w:rFonts w:ascii="Arial" w:hAnsi="Arial" w:cs="Arial"/>
-          <w:color w:val="4A4A49"/>
-        </w:rPr>
-        <w:t>s, and has handled dozens of evidentiary hearings in federal and state</w:t>
+        <w:t>-compete and restrictive covenant related issues, and has handled dozens of evidentiary hearings in federal and state</w:t>
       </w:r>
     </w:p>
     <w:p>
@@ -7728,7 +7723,7 @@
 </file>
 
 <file path=customXml/itemProps1.xml><?xml version="1.0" encoding="utf-8"?>
-<ds:datastoreItem xmlns:ds="http://schemas.openxmlformats.org/officeDocument/2006/customXml" ds:itemID="{22EDB920-0333-FB47-A7C0-646872F3122F}">
+<ds:datastoreItem xmlns:ds="http://schemas.openxmlformats.org/officeDocument/2006/customXml" ds:itemID="{E3A614A7-C2DC-0A4A-A4CE-5E8539D4AC12}">
   <ds:schemaRefs>
     <ds:schemaRef ds:uri="http://schemas.openxmlformats.org/officeDocument/2006/bibliography"/>
   </ds:schemaRefs>

</xml_diff>

<commit_message>
added some new changes
</commit_message>
<xml_diff>
--- a/EPC template v3.docx
+++ b/EPC template v3.docx
@@ -33,6 +33,7 @@
         <w:framePr w:w="0" w:hSpace="0" w:vSpace="0" w:wrap="auto" w:vAnchor="margin" w:yAlign="inline"/>
         <w:jc w:val="both"/>
       </w:pPr>
+      <w:bookmarkStart w:id="0" w:name="_GoBack"/>
       <w:r>
         <w:rPr>
           <w:noProof/>
@@ -41,7 +42,7 @@
         <mc:AlternateContent>
           <mc:Choice Requires="wps">
             <w:drawing>
-              <wp:anchor distT="0" distB="0" distL="114300" distR="114300" simplePos="0" relativeHeight="251656189" behindDoc="1" locked="0" layoutInCell="1" allowOverlap="1" wp14:anchorId="3E4993A0" wp14:editId="0AEFB79C">
+              <wp:anchor distT="0" distB="0" distL="114300" distR="114300" simplePos="0" relativeHeight="251656189" behindDoc="1" locked="0" layoutInCell="1" allowOverlap="1" wp14:anchorId="3E4993A0" wp14:editId="246ABB64">
                 <wp:simplePos x="0" y="0"/>
                 <wp:positionH relativeFrom="column">
                   <wp:posOffset>-1143000</wp:posOffset>
@@ -115,6 +116,7 @@
           </mc:Fallback>
         </mc:AlternateContent>
       </w:r>
+      <w:bookmarkEnd w:id="0"/>
       <w:r>
         <w:rPr>
           <w:noProof/>
@@ -2293,7 +2295,7 @@
         <mc:AlternateContent>
           <mc:Choice Requires="wps">
             <w:drawing>
-              <wp:anchor distT="0" distB="0" distL="114300" distR="114300" simplePos="0" relativeHeight="251667456" behindDoc="0" locked="0" layoutInCell="1" allowOverlap="1" wp14:anchorId="32169839" wp14:editId="0ED0185C">
+              <wp:anchor distT="0" distB="0" distL="114300" distR="114300" simplePos="0" relativeHeight="251667456" behindDoc="0" locked="0" layoutInCell="1" allowOverlap="1" wp14:anchorId="32169839" wp14:editId="4451B01C">
                 <wp:simplePos x="0" y="0"/>
                 <wp:positionH relativeFrom="column">
                   <wp:posOffset>-1143000</wp:posOffset>
@@ -2492,7 +2494,7 @@
     <w:tbl>
       <w:tblPr>
         <w:tblStyle w:val="TableGrid"/>
-        <w:tblW w:w="5608" w:type="pct"/>
+        <w:tblW w:w="4945" w:type="pct"/>
         <w:tblInd w:w="-378" w:type="dxa"/>
         <w:tblBorders>
           <w:top w:val="nil"/>
@@ -2506,9 +2508,8 @@
         <w:tblLook w:val="04A0" w:firstRow="1" w:lastRow="0" w:firstColumn="1" w:lastColumn="0" w:noHBand="0" w:noVBand="1"/>
       </w:tblPr>
       <w:tblGrid>
-        <w:gridCol w:w="252"/>
-        <w:gridCol w:w="2628"/>
-        <w:gridCol w:w="7020"/>
+        <w:gridCol w:w="2520"/>
+        <w:gridCol w:w="6210"/>
       </w:tblGrid>
       <w:tr>
         <w:trPr>
@@ -2516,9 +2517,9 @@
         </w:trPr>
         <w:tc>
           <w:tcPr>
-            <w:tcW w:w="252" w:type="dxa"/>
+            <w:tcW w:w="2520" w:type="dxa"/>
             <w:tcBorders>
-              <w:right w:val="single" w:sz="12" w:space="0" w:color="F51E01"/>
+              <w:right w:val="nil"/>
             </w:tcBorders>
             <w:shd w:val="clear" w:color="auto" w:fill="F2F2F2" w:themeFill="background1" w:themeFillShade="F2"/>
             <w:tcMar>
@@ -2539,16 +2540,16 @@
               <mc:AlternateContent>
                 <mc:Choice Requires="wps">
                   <w:drawing>
-                    <wp:anchor distT="0" distB="0" distL="114300" distR="114300" simplePos="0" relativeHeight="251728896" behindDoc="1" locked="0" layoutInCell="1" allowOverlap="1" wp14:anchorId="4C836477" wp14:editId="4F2E28CE">
+                    <wp:anchor distT="0" distB="0" distL="114300" distR="114300" simplePos="0" relativeHeight="251739136" behindDoc="0" locked="0" layoutInCell="1" allowOverlap="1" wp14:anchorId="4C836477" wp14:editId="2C6B1818">
                       <wp:simplePos x="0" y="0"/>
                       <wp:positionH relativeFrom="column">
-                        <wp:posOffset>-1017270</wp:posOffset>
+                        <wp:posOffset>-788670</wp:posOffset>
                       </wp:positionH>
                       <wp:positionV relativeFrom="paragraph">
-                        <wp:posOffset>-228600</wp:posOffset>
+                        <wp:posOffset>-115570</wp:posOffset>
                       </wp:positionV>
-                      <wp:extent cx="7772400" cy="1986915"/>
-                      <wp:effectExtent l="0" t="0" r="0" b="0"/>
+                      <wp:extent cx="7658100" cy="2287270"/>
+                      <wp:effectExtent l="0" t="0" r="12700" b="0"/>
                       <wp:wrapNone/>
                       <wp:docPr id="2126" name="Rectangle 2126"/>
                       <wp:cNvGraphicFramePr/>
@@ -2559,7 +2560,7 @@
                             <wps:spPr>
                               <a:xfrm flipV="1">
                                 <a:off x="0" y="0"/>
-                                <a:ext cx="7772400" cy="1986915"/>
+                                <a:ext cx="7658100" cy="2287270"/>
                               </a:xfrm>
                               <a:prstGeom prst="rect">
                                 <a:avLst/>
@@ -2606,177 +2607,19 @@
                 </mc:Choice>
                 <mc:Fallback>
                   <w:pict>
-                    <v:rect id="Rectangle 2126" o:spid="_x0000_s1026" style="position:absolute;margin-left:-80.05pt;margin-top:-17.95pt;width:612pt;height:156.45pt;flip:y;z-index:-251587584;visibility:visible;mso-wrap-style:square;mso-width-percent:0;mso-height-percent:0;mso-wrap-distance-left:9pt;mso-wrap-distance-top:0;mso-wrap-distance-right:9pt;mso-wrap-distance-bottom:0;mso-position-horizontal:absolute;mso-position-horizontal-relative:text;mso-position-vertical:absolute;mso-position-vertical-relative:text;mso-width-percent:0;mso-height-percent:0;mso-width-relative:margin;mso-height-relative:margin;v-text-anchor:middle" o:gfxdata="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" fillcolor="white [3212]" stroked="f"/>
+                    <v:rect id="Rectangle 2126" o:spid="_x0000_s1026" style="position:absolute;margin-left:-62.05pt;margin-top:-9.05pt;width:603pt;height:180.1pt;flip:y;z-index:251739136;visibility:visible;mso-wrap-style:square;mso-width-percent:0;mso-height-percent:0;mso-wrap-distance-left:9pt;mso-wrap-distance-top:0;mso-wrap-distance-right:9pt;mso-wrap-distance-bottom:0;mso-position-horizontal:absolute;mso-position-horizontal-relative:text;mso-position-vertical:absolute;mso-position-vertical-relative:text;mso-width-percent:0;mso-height-percent:0;mso-width-relative:margin;mso-height-relative:margin;v-text-anchor:middle" o:gfxdata="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" fillcolor="white [3212]" stroked="f"/>
                   </w:pict>
                 </mc:Fallback>
               </mc:AlternateContent>
             </w:r>
             <w:r>
               <w:rPr>
-                <w:noProof/>
-              </w:rPr>
-              <mc:AlternateContent>
-                <mc:Choice Requires="wps">
-                  <w:drawing>
-                    <wp:anchor distT="0" distB="0" distL="114300" distR="114300" simplePos="0" relativeHeight="251726848" behindDoc="0" locked="0" layoutInCell="1" allowOverlap="1" wp14:anchorId="2A620D1B" wp14:editId="11DD0DAD">
-                      <wp:simplePos x="0" y="0"/>
-                      <wp:positionH relativeFrom="column">
-                        <wp:posOffset>251460</wp:posOffset>
-                      </wp:positionH>
-                      <wp:positionV relativeFrom="paragraph">
-                        <wp:posOffset>1120775</wp:posOffset>
-                      </wp:positionV>
-                      <wp:extent cx="3798570" cy="517525"/>
-                      <wp:effectExtent l="0" t="0" r="0" b="0"/>
-                      <wp:wrapSquare wrapText="bothSides"/>
-                      <wp:docPr id="2125" name="Text Box 2125"/>
-                      <wp:cNvGraphicFramePr/>
-                      <a:graphic xmlns:a="http://schemas.openxmlformats.org/drawingml/2006/main">
-                        <a:graphicData uri="http://schemas.microsoft.com/office/word/2010/wordprocessingShape">
-                          <wps:wsp>
-                            <wps:cNvSpPr txBox="1"/>
-                            <wps:spPr>
-                              <a:xfrm>
-                                <a:off x="0" y="0"/>
-                                <a:ext cx="3798570" cy="517525"/>
-                              </a:xfrm>
-                              <a:prstGeom prst="rect">
-                                <a:avLst/>
-                              </a:prstGeom>
-                              <a:noFill/>
-                              <a:ln>
-                                <a:noFill/>
-                              </a:ln>
-                              <a:effectLst/>
-                              <a:extLst>
-                                <a:ext uri="{C572A759-6A51-4108-AA02-DFA0A04FC94B}">
-                                  <ma14:wrappingTextBoxFlag xmlns:ma14="http://schemas.microsoft.com/office/mac/drawingml/2011/main"/>
-                                </a:ext>
-                              </a:extLst>
-                            </wps:spPr>
-                            <wps:style>
-                              <a:lnRef idx="0">
-                                <a:schemeClr val="accent1"/>
-                              </a:lnRef>
-                              <a:fillRef idx="0">
-                                <a:schemeClr val="accent1"/>
-                              </a:fillRef>
-                              <a:effectRef idx="0">
-                                <a:schemeClr val="accent1"/>
-                              </a:effectRef>
-                              <a:fontRef idx="minor">
-                                <a:schemeClr val="dk1"/>
-                              </a:fontRef>
-                            </wps:style>
-                            <wps:txbx>
-                              <w:txbxContent>
-                                <w:p>
-                                  <w:pPr>
-                                    <w:rPr>
-                                      <w:rFonts w:ascii="Arial" w:hAnsi="Arial" w:cs="Arial"/>
-                                      <w:b/>
-                                      <w:color w:val="8B8D8E"/>
-                                      <w:sz w:val="56"/>
-                                      <w:szCs w:val="56"/>
-                                    </w:rPr>
-                                  </w:pPr>
-                                  <w:r>
-                                    <w:rPr>
-                                      <w:rFonts w:ascii="Arial" w:hAnsi="Arial" w:cs="Arial"/>
-                                      <w:b/>
-                                      <w:color w:val="8B8D8E"/>
-                                      <w:sz w:val="56"/>
-                                      <w:szCs w:val="56"/>
-                                    </w:rPr>
-                                    <w:t xml:space="preserve">Edward B </w:t>
-                                  </w:r>
-                                  <w:proofErr w:type="spellStart"/>
-                                  <w:r>
-                                    <w:rPr>
-                                      <w:rFonts w:ascii="Arial" w:hAnsi="Arial" w:cs="Arial"/>
-                                      <w:b/>
-                                      <w:color w:val="8B8D8E"/>
-                                      <w:sz w:val="56"/>
-                                      <w:szCs w:val="56"/>
-                                    </w:rPr>
-                                    <w:t>Carlstedt</w:t>
-                                  </w:r>
-                                  <w:proofErr w:type="spellEnd"/>
-                                </w:p>
-                              </w:txbxContent>
-                            </wps:txbx>
-                            <wps:bodyPr rot="0" spcFirstLastPara="0" vertOverflow="overflow" horzOverflow="overflow" vert="horz" wrap="square" lIns="91440" tIns="45720" rIns="91440" bIns="45720" numCol="1" spcCol="0" rtlCol="0" fromWordArt="0" anchor="t" anchorCtr="0" forceAA="0" compatLnSpc="1">
-                              <a:prstTxWarp prst="textNoShape">
-                                <a:avLst/>
-                              </a:prstTxWarp>
-                              <a:noAutofit/>
-                            </wps:bodyPr>
-                          </wps:wsp>
-                        </a:graphicData>
-                      </a:graphic>
-                      <wp14:sizeRelH relativeFrom="margin">
-                        <wp14:pctWidth>0</wp14:pctWidth>
-                      </wp14:sizeRelH>
-                      <wp14:sizeRelV relativeFrom="margin">
-                        <wp14:pctHeight>0</wp14:pctHeight>
-                      </wp14:sizeRelV>
-                    </wp:anchor>
-                  </w:drawing>
-                </mc:Choice>
-                <mc:Fallback>
-                  <w:pict>
-                    <v:shape id="Text Box 2125" o:spid="_x0000_s1032" type="#_x0000_t202" style="position:absolute;left:0;text-align:left;margin-left:19.8pt;margin-top:88.25pt;width:299.1pt;height:40.75pt;z-index:251726848;visibility:visible;mso-wrap-style:square;mso-width-percent:0;mso-height-percent:0;mso-wrap-distance-left:9pt;mso-wrap-distance-top:0;mso-wrap-distance-right:9pt;mso-wrap-distance-bottom:0;mso-position-horizontal:absolute;mso-position-horizontal-relative:text;mso-position-vertical:absolute;mso-position-vertical-relative:text;mso-width-percent:0;mso-height-percent:0;mso-width-relative:margin;mso-height-relative:margin;v-text-anchor:top" o:gfxdata="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" filled="f" stroked="f">
-                      <v:textbox>
-                        <w:txbxContent>
-                          <w:p>
-                            <w:pPr>
-                              <w:rPr>
-                                <w:rFonts w:ascii="Arial" w:hAnsi="Arial" w:cs="Arial"/>
-                                <w:b/>
-                                <w:color w:val="8B8D8E"/>
-                                <w:sz w:val="56"/>
-                                <w:szCs w:val="56"/>
-                              </w:rPr>
-                            </w:pPr>
-                            <w:r>
-                              <w:rPr>
-                                <w:rFonts w:ascii="Arial" w:hAnsi="Arial" w:cs="Arial"/>
-                                <w:b/>
-                                <w:color w:val="8B8D8E"/>
-                                <w:sz w:val="56"/>
-                                <w:szCs w:val="56"/>
-                              </w:rPr>
-                              <w:t xml:space="preserve">Edward B </w:t>
-                            </w:r>
-                            <w:proofErr w:type="spellStart"/>
-                            <w:r>
-                              <w:rPr>
-                                <w:rFonts w:ascii="Arial" w:hAnsi="Arial" w:cs="Arial"/>
-                                <w:b/>
-                                <w:color w:val="8B8D8E"/>
-                                <w:sz w:val="56"/>
-                                <w:szCs w:val="56"/>
-                              </w:rPr>
-                              <w:t>Carlstedt</w:t>
-                            </w:r>
-                            <w:proofErr w:type="spellEnd"/>
-                          </w:p>
-                        </w:txbxContent>
-                      </v:textbox>
-                      <w10:wrap type="square"/>
-                    </v:shape>
-                  </w:pict>
-                </mc:Fallback>
-              </mc:AlternateContent>
-            </w:r>
-            <w:r>
-              <w:rPr>
                 <w:rFonts w:ascii="Arial" w:hAnsi="Arial" w:cs="Arial"/>
                 <w:noProof/>
                 <w:color w:val="4A4A49"/>
               </w:rPr>
               <w:drawing>
-                <wp:anchor distT="0" distB="0" distL="114300" distR="114300" simplePos="0" relativeHeight="251710464" behindDoc="0" locked="0" layoutInCell="1" allowOverlap="1" wp14:anchorId="080259F5" wp14:editId="6D6C2E17">
+                <wp:anchor distT="0" distB="0" distL="114300" distR="114300" simplePos="0" relativeHeight="251736064" behindDoc="0" locked="0" layoutInCell="1" allowOverlap="1" wp14:anchorId="080259F5" wp14:editId="5E6CB5DC">
                   <wp:simplePos x="0" y="0"/>
                   <wp:positionH relativeFrom="column">
                     <wp:posOffset>-433070</wp:posOffset>
@@ -2840,7 +2683,7 @@
               <mc:AlternateContent>
                 <mc:Choice Requires="wps">
                   <w:drawing>
-                    <wp:anchor distT="0" distB="0" distL="114300" distR="114300" simplePos="0" relativeHeight="251709440" behindDoc="0" locked="0" layoutInCell="1" allowOverlap="1" wp14:anchorId="196736BE" wp14:editId="275FFB08">
+                    <wp:anchor distT="0" distB="0" distL="114300" distR="114300" simplePos="0" relativeHeight="251735040" behindDoc="0" locked="0" layoutInCell="1" allowOverlap="1" wp14:anchorId="196736BE" wp14:editId="275FFB08">
                       <wp:simplePos x="0" y="0"/>
                       <wp:positionH relativeFrom="column">
                         <wp:posOffset>-102870</wp:posOffset>
@@ -2941,7 +2784,7 @@
                 </mc:Choice>
                 <mc:Fallback>
                   <w:pict>
-                    <v:shape id="Text Box 2115" o:spid="_x0000_s1033" type="#_x0000_t202" style="position:absolute;left:0;text-align:left;margin-left:-8.05pt;margin-top:-53.95pt;width:198pt;height:27pt;z-index:251709440;visibility:visible;mso-wrap-style:square;mso-wrap-distance-left:9pt;mso-wrap-distance-top:0;mso-wrap-distance-right:9pt;mso-wrap-distance-bottom:0;mso-position-horizontal:absolute;mso-position-horizontal-relative:text;mso-position-vertical:absolute;mso-position-vertical-relative:text;v-text-anchor:top" o:gfxdata="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" filled="f" stroked="f">
+                    <v:shape id="Text Box 2115" o:spid="_x0000_s1032" type="#_x0000_t202" style="position:absolute;left:0;text-align:left;margin-left:-8.05pt;margin-top:-53.95pt;width:198pt;height:27pt;z-index:251735040;visibility:visible;mso-wrap-style:square;mso-wrap-distance-left:9pt;mso-wrap-distance-top:0;mso-wrap-distance-right:9pt;mso-wrap-distance-bottom:0;mso-position-horizontal:absolute;mso-position-horizontal-relative:text;mso-position-vertical:absolute;mso-position-vertical-relative:text;v-text-anchor:top" o:gfxdata="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" filled="f" stroked="f">
                       <v:textbox>
                         <w:txbxContent>
                           <w:p>
@@ -2999,78 +2842,21 @@
             <w:pPr>
               <w:ind w:right="-114"/>
             </w:pPr>
-            <w:r>
-              <w:rPr>
-                <w:noProof/>
-              </w:rPr>
-              <w:drawing>
-                <wp:anchor distT="0" distB="0" distL="114300" distR="114300" simplePos="0" relativeHeight="251707392" behindDoc="0" locked="0" layoutInCell="1" allowOverlap="1" wp14:anchorId="0474E4B3" wp14:editId="340151A4">
-                  <wp:simplePos x="0" y="0"/>
-                  <wp:positionH relativeFrom="page">
-                    <wp:posOffset>57150</wp:posOffset>
-                  </wp:positionH>
-                  <wp:positionV relativeFrom="page">
-                    <wp:posOffset>1943100</wp:posOffset>
-                  </wp:positionV>
-                  <wp:extent cx="1771650" cy="1771650"/>
-                  <wp:effectExtent l="50800" t="50800" r="57150" b="57150"/>
-                  <wp:wrapNone/>
-                  <wp:docPr id="23" name="Picture 1"/>
-                  <wp:cNvGraphicFramePr>
-                    <a:graphicFrameLocks xmlns:a="http://schemas.openxmlformats.org/drawingml/2006/main" noChangeAspect="1"/>
-                  </wp:cNvGraphicFramePr>
-                  <a:graphic xmlns:a="http://schemas.openxmlformats.org/drawingml/2006/main">
-                    <a:graphicData uri="http://schemas.openxmlformats.org/drawingml/2006/picture">
-                      <pic:pic xmlns:pic="http://schemas.openxmlformats.org/drawingml/2006/picture">
-                        <pic:nvPicPr>
-                          <pic:cNvPr id="0" name="Picture 1"/>
-                          <pic:cNvPicPr>
-                            <a:picLocks noChangeAspect="1" noChangeArrowheads="1"/>
-                          </pic:cNvPicPr>
-                        </pic:nvPicPr>
-                        <pic:blipFill>
-                          <a:blip r:embed="rId13">
-                            <a:extLst>
-                              <a:ext uri="{28A0092B-C50C-407E-A947-70E740481C1C}">
-                                <a14:useLocalDpi xmlns:a14="http://schemas.microsoft.com/office/drawing/2010/main" val="0"/>
-                              </a:ext>
-                            </a:extLst>
-                          </a:blip>
-                          <a:srcRect/>
-                          <a:stretch>
-                            <a:fillRect/>
-                          </a:stretch>
-                        </pic:blipFill>
-                        <pic:spPr bwMode="auto">
-                          <a:xfrm>
-                            <a:off x="0" y="0"/>
-                            <a:ext cx="1771650" cy="1771650"/>
-                          </a:xfrm>
-                          <a:prstGeom prst="rect">
-                            <a:avLst/>
-                          </a:prstGeom>
-                          <a:noFill/>
-                          <a:ln w="50800">
-                            <a:solidFill>
-                              <a:srgbClr val="FFFFFF"/>
-                            </a:solidFill>
-                            <a:miter lim="800000"/>
-                            <a:headEnd/>
-                            <a:tailEnd/>
-                          </a:ln>
-                        </pic:spPr>
-                      </pic:pic>
-                    </a:graphicData>
-                  </a:graphic>
-                  <wp14:sizeRelH relativeFrom="page">
-                    <wp14:pctWidth>0</wp14:pctWidth>
-                  </wp14:sizeRelH>
-                  <wp14:sizeRelV relativeFrom="page">
-                    <wp14:pctHeight>0</wp14:pctHeight>
-                  </wp14:sizeRelV>
-                </wp:anchor>
-              </w:drawing>
-            </w:r>
+          </w:p>
+          <w:p>
+            <w:pPr>
+              <w:ind w:right="-114"/>
+            </w:pPr>
+          </w:p>
+          <w:p>
+            <w:pPr>
+              <w:ind w:right="-114"/>
+            </w:pPr>
+          </w:p>
+          <w:p>
+            <w:pPr>
+              <w:ind w:right="-114"/>
+            </w:pPr>
             <w:r>
               <w:rPr>
                 <w:rFonts w:ascii="Arial" w:hAnsi="Arial" w:cs="Arial"/>
@@ -3080,15 +2866,15 @@
               <mc:AlternateContent>
                 <mc:Choice Requires="wps">
                   <w:drawing>
-                    <wp:anchor distT="0" distB="0" distL="114300" distR="114300" simplePos="0" relativeHeight="251723776" behindDoc="0" locked="0" layoutInCell="1" allowOverlap="1" wp14:anchorId="1D61508F" wp14:editId="4E304023">
+                    <wp:anchor distT="0" distB="0" distL="114300" distR="114300" simplePos="0" relativeHeight="251740160" behindDoc="0" locked="0" layoutInCell="1" allowOverlap="1" wp14:anchorId="1D61508F" wp14:editId="669C54EA">
                       <wp:simplePos x="0" y="0"/>
                       <wp:positionH relativeFrom="column">
                         <wp:posOffset>-902970</wp:posOffset>
                       </wp:positionH>
                       <wp:positionV relativeFrom="paragraph">
-                        <wp:posOffset>1055533</wp:posOffset>
+                        <wp:posOffset>541655</wp:posOffset>
                       </wp:positionV>
-                      <wp:extent cx="5857592" cy="45719"/>
+                      <wp:extent cx="5857240" cy="45085"/>
                       <wp:effectExtent l="0" t="0" r="10160" b="5715"/>
                       <wp:wrapNone/>
                       <wp:docPr id="24" name="Rectangle 24"/>
@@ -3100,7 +2886,7 @@
                             <wps:spPr>
                               <a:xfrm flipV="1">
                                 <a:off x="0" y="0"/>
-                                <a:ext cx="5857592" cy="45719"/>
+                                <a:ext cx="5857240" cy="45085"/>
                               </a:xfrm>
                               <a:prstGeom prst="rect">
                                 <a:avLst/>
@@ -3147,59 +2933,397 @@
                 </mc:Choice>
                 <mc:Fallback>
                   <w:pict>
-                    <v:rect id="Rectangle 24" o:spid="_x0000_s1026" style="position:absolute;margin-left:-71.05pt;margin-top:83.1pt;width:461.25pt;height:3.6pt;flip:y;z-index:251723776;visibility:visible;mso-wrap-style:square;mso-width-percent:0;mso-height-percent:0;mso-wrap-distance-left:9pt;mso-wrap-distance-top:0;mso-wrap-distance-right:9pt;mso-wrap-distance-bottom:0;mso-position-horizontal:absolute;mso-position-horizontal-relative:text;mso-position-vertical:absolute;mso-position-vertical-relative:text;mso-width-percent:0;mso-height-percent:0;mso-width-relative:margin;mso-height-relative:margin;v-text-anchor:middle" o:gfxdata="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" fillcolor="red" stroked="f"/>
+                    <v:rect id="Rectangle 24" o:spid="_x0000_s1026" style="position:absolute;margin-left:-71.05pt;margin-top:42.65pt;width:461.2pt;height:3.55pt;flip:y;z-index:251740160;visibility:visible;mso-wrap-style:square;mso-width-percent:0;mso-height-percent:0;mso-wrap-distance-left:9pt;mso-wrap-distance-top:0;mso-wrap-distance-right:9pt;mso-wrap-distance-bottom:0;mso-position-horizontal:absolute;mso-position-horizontal-relative:text;mso-position-vertical:absolute;mso-position-vertical-relative:text;mso-width-percent:0;mso-height-percent:0;mso-width-relative:margin;mso-height-relative:margin;v-text-anchor:middle" o:gfxdata="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" fillcolor="red" stroked="f"/>
                   </w:pict>
                 </mc:Fallback>
               </mc:AlternateContent>
             </w:r>
-          </w:p>
-        </w:tc>
-        <w:tc>
-          <w:tcPr>
-            <w:tcW w:w="2628" w:type="dxa"/>
-            <w:tcBorders>
-              <w:left w:val="single" w:sz="12" w:space="0" w:color="F51E01"/>
-            </w:tcBorders>
-            <w:shd w:val="clear" w:color="auto" w:fill="F2F2F2" w:themeFill="background1" w:themeFillShade="F2"/>
-          </w:tcPr>
-          <w:p>
-            <w:r>
-              <w:br/>
-            </w:r>
-            <w:r>
-              <w:br/>
-            </w:r>
-            <w:r>
-              <w:br/>
-            </w:r>
-            <w:r>
-              <w:br/>
-            </w:r>
-            <w:r>
-              <w:br/>
-            </w:r>
+            <w:r>
+              <w:rPr>
+                <w:noProof/>
+              </w:rPr>
+              <mc:AlternateContent>
+                <mc:Choice Requires="wps">
+                  <w:drawing>
+                    <wp:anchor distT="0" distB="0" distL="114300" distR="114300" simplePos="0" relativeHeight="251742208" behindDoc="0" locked="0" layoutInCell="1" allowOverlap="1" wp14:anchorId="2A620D1B" wp14:editId="20A149E3">
+                      <wp:simplePos x="0" y="0"/>
+                      <wp:positionH relativeFrom="column">
+                        <wp:posOffset>-129540</wp:posOffset>
+                      </wp:positionH>
+                      <wp:positionV relativeFrom="paragraph">
+                        <wp:posOffset>71120</wp:posOffset>
+                      </wp:positionV>
+                      <wp:extent cx="3798570" cy="517525"/>
+                      <wp:effectExtent l="0" t="0" r="0" b="0"/>
+                      <wp:wrapNone/>
+                      <wp:docPr id="2125" name="Text Box 2125"/>
+                      <wp:cNvGraphicFramePr/>
+                      <a:graphic xmlns:a="http://schemas.openxmlformats.org/drawingml/2006/main">
+                        <a:graphicData uri="http://schemas.microsoft.com/office/word/2010/wordprocessingShape">
+                          <wps:wsp>
+                            <wps:cNvSpPr txBox="1"/>
+                            <wps:spPr>
+                              <a:xfrm>
+                                <a:off x="0" y="0"/>
+                                <a:ext cx="3798570" cy="517525"/>
+                              </a:xfrm>
+                              <a:prstGeom prst="rect">
+                                <a:avLst/>
+                              </a:prstGeom>
+                              <a:noFill/>
+                              <a:ln>
+                                <a:noFill/>
+                              </a:ln>
+                              <a:effectLst/>
+                              <a:extLst>
+                                <a:ext uri="{C572A759-6A51-4108-AA02-DFA0A04FC94B}">
+                                  <ma14:wrappingTextBoxFlag xmlns:ma14="http://schemas.microsoft.com/office/mac/drawingml/2011/main"/>
+                                </a:ext>
+                              </a:extLst>
+                            </wps:spPr>
+                            <wps:style>
+                              <a:lnRef idx="0">
+                                <a:schemeClr val="accent1"/>
+                              </a:lnRef>
+                              <a:fillRef idx="0">
+                                <a:schemeClr val="accent1"/>
+                              </a:fillRef>
+                              <a:effectRef idx="0">
+                                <a:schemeClr val="accent1"/>
+                              </a:effectRef>
+                              <a:fontRef idx="minor">
+                                <a:schemeClr val="dk1"/>
+                              </a:fontRef>
+                            </wps:style>
+                            <wps:txbx>
+                              <w:txbxContent>
+                                <w:p>
+                                  <w:pPr>
+                                    <w:rPr>
+                                      <w:rFonts w:ascii="Arial" w:hAnsi="Arial" w:cs="Arial"/>
+                                      <w:b/>
+                                      <w:color w:val="8B8D8E"/>
+                                      <w:sz w:val="56"/>
+                                      <w:szCs w:val="56"/>
+                                    </w:rPr>
+                                  </w:pPr>
+                                  <w:r>
+                                    <w:rPr>
+                                      <w:rFonts w:ascii="Arial" w:hAnsi="Arial" w:cs="Arial"/>
+                                      <w:b/>
+                                      <w:color w:val="8B8D8E"/>
+                                      <w:sz w:val="56"/>
+                                      <w:szCs w:val="56"/>
+                                    </w:rPr>
+                                    <w:t xml:space="preserve">Edward B </w:t>
+                                  </w:r>
+                                  <w:proofErr w:type="spellStart"/>
+                                  <w:r>
+                                    <w:rPr>
+                                      <w:rFonts w:ascii="Arial" w:hAnsi="Arial" w:cs="Arial"/>
+                                      <w:b/>
+                                      <w:color w:val="8B8D8E"/>
+                                      <w:sz w:val="56"/>
+                                      <w:szCs w:val="56"/>
+                                    </w:rPr>
+                                    <w:t>Carlstedt</w:t>
+                                  </w:r>
+                                  <w:proofErr w:type="spellEnd"/>
+                                </w:p>
+                              </w:txbxContent>
+                            </wps:txbx>
+                            <wps:bodyPr rot="0" spcFirstLastPara="0" vertOverflow="overflow" horzOverflow="overflow" vert="horz" wrap="square" lIns="91440" tIns="45720" rIns="91440" bIns="45720" numCol="1" spcCol="0" rtlCol="0" fromWordArt="0" anchor="t" anchorCtr="0" forceAA="0" compatLnSpc="1">
+                              <a:prstTxWarp prst="textNoShape">
+                                <a:avLst/>
+                              </a:prstTxWarp>
+                              <a:noAutofit/>
+                            </wps:bodyPr>
+                          </wps:wsp>
+                        </a:graphicData>
+                      </a:graphic>
+                      <wp14:sizeRelH relativeFrom="margin">
+                        <wp14:pctWidth>0</wp14:pctWidth>
+                      </wp14:sizeRelH>
+                      <wp14:sizeRelV relativeFrom="margin">
+                        <wp14:pctHeight>0</wp14:pctHeight>
+                      </wp14:sizeRelV>
+                    </wp:anchor>
+                  </w:drawing>
+                </mc:Choice>
+                <mc:Fallback>
+                  <w:pict>
+                    <v:shape id="Text Box 2125" o:spid="_x0000_s1033" type="#_x0000_t202" style="position:absolute;margin-left:-10.15pt;margin-top:5.6pt;width:299.1pt;height:40.75pt;z-index:251742208;visibility:visible;mso-wrap-style:square;mso-width-percent:0;mso-height-percent:0;mso-wrap-distance-left:9pt;mso-wrap-distance-top:0;mso-wrap-distance-right:9pt;mso-wrap-distance-bottom:0;mso-position-horizontal:absolute;mso-position-horizontal-relative:text;mso-position-vertical:absolute;mso-position-vertical-relative:text;mso-width-percent:0;mso-height-percent:0;mso-width-relative:margin;mso-height-relative:margin;v-text-anchor:top" o:gfxdata="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" filled="f" stroked="f">
+                      <v:textbox>
+                        <w:txbxContent>
+                          <w:p>
+                            <w:pPr>
+                              <w:rPr>
+                                <w:rFonts w:ascii="Arial" w:hAnsi="Arial" w:cs="Arial"/>
+                                <w:b/>
+                                <w:color w:val="8B8D8E"/>
+                                <w:sz w:val="56"/>
+                                <w:szCs w:val="56"/>
+                              </w:rPr>
+                            </w:pPr>
+                            <w:r>
+                              <w:rPr>
+                                <w:rFonts w:ascii="Arial" w:hAnsi="Arial" w:cs="Arial"/>
+                                <w:b/>
+                                <w:color w:val="8B8D8E"/>
+                                <w:sz w:val="56"/>
+                                <w:szCs w:val="56"/>
+                              </w:rPr>
+                              <w:t xml:space="preserve">Edward B </w:t>
+                            </w:r>
+                            <w:proofErr w:type="spellStart"/>
+                            <w:r>
+                              <w:rPr>
+                                <w:rFonts w:ascii="Arial" w:hAnsi="Arial" w:cs="Arial"/>
+                                <w:b/>
+                                <w:color w:val="8B8D8E"/>
+                                <w:sz w:val="56"/>
+                                <w:szCs w:val="56"/>
+                              </w:rPr>
+                              <w:t>Carlstedt</w:t>
+                            </w:r>
+                            <w:proofErr w:type="spellEnd"/>
+                          </w:p>
+                        </w:txbxContent>
+                      </v:textbox>
+                    </v:shape>
+                  </w:pict>
+                </mc:Fallback>
+              </mc:AlternateContent>
+            </w:r>
+          </w:p>
+          <w:p>
+            <w:pPr>
+              <w:ind w:right="-114"/>
+            </w:pPr>
+          </w:p>
+          <w:p>
+            <w:pPr>
+              <w:ind w:right="-114"/>
+            </w:pPr>
+          </w:p>
+          <w:p>
+            <w:pPr>
+              <w:ind w:right="-114"/>
+            </w:pPr>
+          </w:p>
+          <w:p>
+            <w:pPr>
+              <w:ind w:right="-114"/>
+            </w:pPr>
+          </w:p>
+          <w:p>
+            <w:pPr>
+              <w:ind w:right="-114"/>
+            </w:pPr>
+          </w:p>
+          <w:p>
+            <w:pPr>
+              <w:ind w:right="-114"/>
+            </w:pPr>
+            <w:r>
+              <w:rPr>
+                <w:noProof/>
+              </w:rPr>
+              <w:drawing>
+                <wp:anchor distT="0" distB="0" distL="114300" distR="114300" simplePos="0" relativeHeight="251734016" behindDoc="0" locked="0" layoutInCell="1" allowOverlap="1" wp14:anchorId="0474E4B3" wp14:editId="353781A3">
+                  <wp:simplePos x="0" y="0"/>
+                  <wp:positionH relativeFrom="page">
+                    <wp:posOffset>57150</wp:posOffset>
+                  </wp:positionH>
+                  <wp:positionV relativeFrom="page">
+                    <wp:posOffset>2171700</wp:posOffset>
+                  </wp:positionV>
+                  <wp:extent cx="1485900" cy="1485900"/>
+                  <wp:effectExtent l="50800" t="50800" r="63500" b="63500"/>
+                  <wp:wrapNone/>
+                  <wp:docPr id="23" name="Picture 1"/>
+                  <wp:cNvGraphicFramePr>
+                    <a:graphicFrameLocks xmlns:a="http://schemas.openxmlformats.org/drawingml/2006/main" noChangeAspect="1"/>
+                  </wp:cNvGraphicFramePr>
+                  <a:graphic xmlns:a="http://schemas.openxmlformats.org/drawingml/2006/main">
+                    <a:graphicData uri="http://schemas.openxmlformats.org/drawingml/2006/picture">
+                      <pic:pic xmlns:pic="http://schemas.openxmlformats.org/drawingml/2006/picture">
+                        <pic:nvPicPr>
+                          <pic:cNvPr id="0" name="Picture 1"/>
+                          <pic:cNvPicPr>
+                            <a:picLocks noChangeAspect="1" noChangeArrowheads="1"/>
+                          </pic:cNvPicPr>
+                        </pic:nvPicPr>
+                        <pic:blipFill>
+                          <a:blip r:embed="rId13">
+                            <a:extLst>
+                              <a:ext uri="{28A0092B-C50C-407E-A947-70E740481C1C}">
+                                <a14:useLocalDpi xmlns:a14="http://schemas.microsoft.com/office/drawing/2010/main" val="0"/>
+                              </a:ext>
+                            </a:extLst>
+                          </a:blip>
+                          <a:srcRect/>
+                          <a:stretch>
+                            <a:fillRect/>
+                          </a:stretch>
+                        </pic:blipFill>
+                        <pic:spPr bwMode="auto">
+                          <a:xfrm>
+                            <a:off x="0" y="0"/>
+                            <a:ext cx="1485900" cy="1485900"/>
+                          </a:xfrm>
+                          <a:prstGeom prst="rect">
+                            <a:avLst/>
+                          </a:prstGeom>
+                          <a:noFill/>
+                          <a:ln w="50800">
+                            <a:solidFill>
+                              <a:srgbClr val="FFFFFF"/>
+                            </a:solidFill>
+                            <a:miter lim="800000"/>
+                            <a:headEnd/>
+                            <a:tailEnd/>
+                          </a:ln>
+                        </pic:spPr>
+                      </pic:pic>
+                    </a:graphicData>
+                  </a:graphic>
+                  <wp14:sizeRelH relativeFrom="page">
+                    <wp14:pctWidth>0</wp14:pctWidth>
+                  </wp14:sizeRelH>
+                  <wp14:sizeRelV relativeFrom="page">
+                    <wp14:pctHeight>0</wp14:pctHeight>
+                  </wp14:sizeRelV>
+                </wp:anchor>
+              </w:drawing>
+            </w:r>
+          </w:p>
+          <w:p>
+            <w:pPr>
+              <w:ind w:right="-114"/>
+            </w:pPr>
+          </w:p>
+          <w:p>
+            <w:pPr>
+              <w:ind w:right="-114"/>
+            </w:pPr>
+          </w:p>
+          <w:p>
+            <w:pPr>
+              <w:ind w:right="-114"/>
+            </w:pPr>
+          </w:p>
+          <w:p>
+            <w:pPr>
+              <w:ind w:right="-114"/>
+            </w:pPr>
+          </w:p>
+          <w:p>
+            <w:pPr>
+              <w:ind w:right="-114"/>
+            </w:pPr>
+          </w:p>
+          <w:p>
+            <w:pPr>
+              <w:ind w:right="-114"/>
+            </w:pPr>
+          </w:p>
+          <w:p>
+            <w:pPr>
+              <w:ind w:right="-114"/>
+            </w:pPr>
+          </w:p>
+          <w:p>
+            <w:pPr>
+              <w:ind w:right="-114"/>
+            </w:pPr>
           </w:p>
           <w:p>
             <w:pPr>
               <w:pStyle w:val="Heading3"/>
               <w:ind w:right="-114"/>
               <w:rPr>
-                <w:sz w:val="24"/>
-                <w:szCs w:val="22"/>
-              </w:rPr>
-            </w:pPr>
+                <w:noProof/>
+                <w:sz w:val="20"/>
+                <w:szCs w:val="20"/>
+              </w:rPr>
+            </w:pPr>
+            <w:r>
+              <w:rPr>
+                <w:sz w:val="20"/>
+                <w:szCs w:val="20"/>
+              </w:rPr>
+              <w:t>Bar Admissions</w:t>
+            </w:r>
+          </w:p>
+          <w:p>
+            <w:pPr>
+              <w:ind w:right="-114"/>
+              <w:rPr>
+                <w:sz w:val="20"/>
+                <w:szCs w:val="20"/>
+              </w:rPr>
+            </w:pPr>
+            <w:r>
+              <w:rPr>
+                <w:sz w:val="20"/>
+                <w:szCs w:val="20"/>
+              </w:rPr>
+              <w:t>Florida</w:t>
+            </w:r>
           </w:p>
           <w:p>
             <w:pPr>
               <w:pStyle w:val="Heading3"/>
               <w:ind w:right="-114"/>
               <w:rPr>
-                <w:sz w:val="20"/>
-                <w:szCs w:val="20"/>
-              </w:rPr>
-            </w:pPr>
-          </w:p>
-          <w:p/>
+                <w:noProof/>
+                <w:sz w:val="20"/>
+                <w:szCs w:val="20"/>
+              </w:rPr>
+            </w:pPr>
+            <w:r>
+              <w:rPr>
+                <w:sz w:val="20"/>
+                <w:szCs w:val="20"/>
+              </w:rPr>
+              <w:t>Court Admissions</w:t>
+            </w:r>
+          </w:p>
+          <w:p>
+            <w:pPr>
+              <w:ind w:right="-114"/>
+              <w:rPr>
+                <w:noProof/>
+                <w:sz w:val="20"/>
+                <w:szCs w:val="20"/>
+              </w:rPr>
+            </w:pPr>
+            <w:r>
+              <w:rPr>
+                <w:sz w:val="20"/>
+                <w:szCs w:val="20"/>
+              </w:rPr>
+              <w:t>U.S. District Court for the Middle District of Florida</w:t>
+            </w:r>
+          </w:p>
+          <w:p>
+            <w:pPr>
+              <w:ind w:right="-114"/>
+              <w:rPr>
+                <w:noProof/>
+                <w:sz w:val="20"/>
+                <w:szCs w:val="20"/>
+              </w:rPr>
+            </w:pPr>
+            <w:r>
+              <w:rPr>
+                <w:sz w:val="20"/>
+                <w:szCs w:val="20"/>
+              </w:rPr>
+              <w:t>U.S. District Court for the Southern District of Florida</w:t>
+            </w:r>
+          </w:p>
           <w:p>
             <w:pPr>
               <w:pStyle w:val="Heading3"/>
@@ -3215,23 +3339,73 @@
                 <w:sz w:val="20"/>
                 <w:szCs w:val="20"/>
               </w:rPr>
-              <w:t>Bar Admissions</w:t>
+              <w:t>Education</w:t>
             </w:r>
           </w:p>
           <w:p>
             <w:pPr>
               <w:ind w:right="-114"/>
               <w:rPr>
-                <w:sz w:val="20"/>
-                <w:szCs w:val="20"/>
-              </w:rPr>
-            </w:pPr>
-            <w:r>
-              <w:rPr>
-                <w:sz w:val="20"/>
-                <w:szCs w:val="20"/>
-              </w:rPr>
-              <w:t>Florida</w:t>
+                <w:noProof/>
+                <w:sz w:val="20"/>
+                <w:szCs w:val="20"/>
+              </w:rPr>
+            </w:pPr>
+            <w:r>
+              <w:rPr>
+                <w:sz w:val="20"/>
+                <w:szCs w:val="20"/>
+              </w:rPr>
+              <w:t>Stetson University College of Law</w:t>
+            </w:r>
+            <w:r>
+              <w:rPr>
+                <w:sz w:val="20"/>
+                <w:szCs w:val="20"/>
+              </w:rPr>
+              <w:br/>
+              <w:t xml:space="preserve">J.D., </w:t>
+            </w:r>
+            <w:r>
+              <w:rPr>
+                <w:i/>
+                <w:iCs/>
+                <w:sz w:val="20"/>
+                <w:szCs w:val="20"/>
+              </w:rPr>
+              <w:t>cum laude</w:t>
+            </w:r>
+            <w:r>
+              <w:rPr>
+                <w:sz w:val="20"/>
+                <w:szCs w:val="20"/>
+              </w:rPr>
+              <w:t>, 1997</w:t>
+            </w:r>
+          </w:p>
+          <w:p>
+            <w:pPr>
+              <w:ind w:right="-114"/>
+              <w:rPr>
+                <w:noProof/>
+                <w:sz w:val="20"/>
+                <w:szCs w:val="20"/>
+              </w:rPr>
+            </w:pPr>
+            <w:r>
+              <w:rPr>
+                <w:sz w:val="20"/>
+                <w:szCs w:val="20"/>
+              </w:rPr>
+              <w:t>University of Florida</w:t>
+            </w:r>
+            <w:r>
+              <w:rPr>
+                <w:sz w:val="20"/>
+                <w:szCs w:val="20"/>
+              </w:rPr>
+              <w:br/>
+              <w:t>B.A., 1994</w:t>
             </w:r>
           </w:p>
           <w:p>
@@ -3239,56 +3413,58 @@
               <w:pStyle w:val="Heading3"/>
               <w:ind w:right="-114"/>
               <w:rPr>
-                <w:sz w:val="20"/>
-                <w:szCs w:val="20"/>
-              </w:rPr>
-            </w:pPr>
+                <w:noProof/>
+                <w:sz w:val="20"/>
+                <w:szCs w:val="20"/>
+              </w:rPr>
+            </w:pPr>
+            <w:r>
+              <w:rPr>
+                <w:sz w:val="20"/>
+                <w:szCs w:val="20"/>
+              </w:rPr>
+              <w:t>Court Admissions</w:t>
+            </w:r>
+          </w:p>
+          <w:p>
+            <w:pPr>
+              <w:ind w:right="-114"/>
+              <w:rPr>
+                <w:noProof/>
+                <w:sz w:val="20"/>
+                <w:szCs w:val="20"/>
+              </w:rPr>
+            </w:pPr>
+            <w:r>
+              <w:rPr>
+                <w:sz w:val="20"/>
+                <w:szCs w:val="20"/>
+              </w:rPr>
+              <w:t>U.S. District Court for the Middle District of Florida</w:t>
+            </w:r>
+          </w:p>
+          <w:p>
+            <w:pPr>
+              <w:ind w:right="-114"/>
+              <w:rPr>
+                <w:noProof/>
+                <w:sz w:val="20"/>
+                <w:szCs w:val="20"/>
+              </w:rPr>
+            </w:pPr>
+            <w:r>
+              <w:rPr>
+                <w:sz w:val="20"/>
+                <w:szCs w:val="20"/>
+              </w:rPr>
+              <w:t>U.S. District Court for the Southern District of Florida</w:t>
+            </w:r>
           </w:p>
           <w:p>
             <w:pPr>
               <w:pStyle w:val="Heading3"/>
               <w:ind w:right="-114"/>
               <w:rPr>
-                <w:sz w:val="20"/>
-                <w:szCs w:val="20"/>
-              </w:rPr>
-            </w:pPr>
-          </w:p>
-          <w:p>
-            <w:pPr>
-              <w:pStyle w:val="Heading3"/>
-              <w:ind w:right="-114"/>
-              <w:rPr>
-                <w:sz w:val="20"/>
-                <w:szCs w:val="20"/>
-              </w:rPr>
-            </w:pPr>
-          </w:p>
-          <w:p>
-            <w:pPr>
-              <w:pStyle w:val="Heading3"/>
-              <w:ind w:right="-114"/>
-              <w:rPr>
-                <w:sz w:val="20"/>
-                <w:szCs w:val="20"/>
-              </w:rPr>
-            </w:pPr>
-          </w:p>
-          <w:p>
-            <w:pPr>
-              <w:pStyle w:val="Heading3"/>
-              <w:ind w:right="-114"/>
-              <w:rPr>
-                <w:sz w:val="20"/>
-                <w:szCs w:val="20"/>
-              </w:rPr>
-            </w:pPr>
-          </w:p>
-          <w:p>
-            <w:pPr>
-              <w:pStyle w:val="Heading3"/>
-              <w:ind w:right="-114"/>
-              <w:rPr>
                 <w:noProof/>
                 <w:sz w:val="20"/>
                 <w:szCs w:val="20"/>
@@ -3299,236 +3475,7 @@
                 <w:sz w:val="20"/>
                 <w:szCs w:val="20"/>
               </w:rPr>
-              <w:t>Court Admissions</w:t>
-            </w:r>
-          </w:p>
-          <w:p>
-            <w:pPr>
-              <w:ind w:right="-114"/>
-              <w:rPr>
-                <w:noProof/>
-                <w:sz w:val="20"/>
-                <w:szCs w:val="20"/>
-              </w:rPr>
-            </w:pPr>
-            <w:r>
-              <w:rPr>
-                <w:sz w:val="20"/>
-                <w:szCs w:val="20"/>
-              </w:rPr>
-              <w:t>U.S. District Court for the Middle District of Florida</w:t>
-            </w:r>
-          </w:p>
-          <w:p>
-            <w:pPr>
-              <w:ind w:right="-114"/>
-              <w:rPr>
-                <w:noProof/>
-                <w:sz w:val="20"/>
-                <w:szCs w:val="20"/>
-              </w:rPr>
-            </w:pPr>
-            <w:r>
-              <w:rPr>
-                <w:sz w:val="20"/>
-                <w:szCs w:val="20"/>
-              </w:rPr>
-              <w:t>U.S. District Court for the Southern District of Florida</w:t>
-            </w:r>
-          </w:p>
-          <w:p>
-            <w:pPr>
-              <w:pStyle w:val="Heading3"/>
-              <w:ind w:right="-114"/>
-              <w:rPr>
-                <w:noProof/>
-                <w:sz w:val="20"/>
-                <w:szCs w:val="20"/>
-              </w:rPr>
-            </w:pPr>
-            <w:r>
-              <w:rPr>
-                <w:sz w:val="20"/>
-                <w:szCs w:val="20"/>
-              </w:rPr>
               <w:t>Education</w:t>
-            </w:r>
-          </w:p>
-          <w:p>
-            <w:pPr>
-              <w:ind w:right="-114"/>
-              <w:rPr>
-                <w:noProof/>
-                <w:sz w:val="20"/>
-                <w:szCs w:val="20"/>
-              </w:rPr>
-            </w:pPr>
-            <w:r>
-              <w:rPr>
-                <w:sz w:val="20"/>
-                <w:szCs w:val="20"/>
-              </w:rPr>
-              <w:t>Stetson University College of Law</w:t>
-            </w:r>
-            <w:r>
-              <w:rPr>
-                <w:sz w:val="20"/>
-                <w:szCs w:val="20"/>
-              </w:rPr>
-              <w:br/>
-              <w:t xml:space="preserve">J.D., </w:t>
-            </w:r>
-            <w:r>
-              <w:rPr>
-                <w:i/>
-                <w:iCs/>
-                <w:sz w:val="20"/>
-                <w:szCs w:val="20"/>
-              </w:rPr>
-              <w:t>cum laude</w:t>
-            </w:r>
-            <w:r>
-              <w:rPr>
-                <w:sz w:val="20"/>
-                <w:szCs w:val="20"/>
-              </w:rPr>
-              <w:t>, 1997</w:t>
-            </w:r>
-          </w:p>
-          <w:p>
-            <w:pPr>
-              <w:ind w:right="-114"/>
-              <w:rPr>
-                <w:noProof/>
-                <w:sz w:val="20"/>
-                <w:szCs w:val="20"/>
-              </w:rPr>
-            </w:pPr>
-            <w:r>
-              <w:rPr>
-                <w:sz w:val="20"/>
-                <w:szCs w:val="20"/>
-              </w:rPr>
-              <w:t>University of Florida</w:t>
-            </w:r>
-            <w:r>
-              <w:rPr>
-                <w:sz w:val="20"/>
-                <w:szCs w:val="20"/>
-              </w:rPr>
-              <w:br/>
-              <w:t>B.A., 1994</w:t>
-            </w:r>
-          </w:p>
-          <w:p>
-            <w:pPr>
-              <w:pStyle w:val="Heading3"/>
-              <w:ind w:right="-114"/>
-              <w:rPr>
-                <w:noProof/>
-                <w:sz w:val="20"/>
-                <w:szCs w:val="20"/>
-              </w:rPr>
-            </w:pPr>
-            <w:r>
-              <w:rPr>
-                <w:sz w:val="20"/>
-                <w:szCs w:val="20"/>
-              </w:rPr>
-              <w:t>Court Admissions</w:t>
-            </w:r>
-          </w:p>
-          <w:p>
-            <w:pPr>
-              <w:ind w:right="-114"/>
-              <w:rPr>
-                <w:noProof/>
-                <w:sz w:val="20"/>
-                <w:szCs w:val="20"/>
-              </w:rPr>
-            </w:pPr>
-            <w:r>
-              <w:rPr>
-                <w:sz w:val="20"/>
-                <w:szCs w:val="20"/>
-              </w:rPr>
-              <w:t>U.S. District Court for the Middle District of Florida</w:t>
-            </w:r>
-          </w:p>
-          <w:p>
-            <w:pPr>
-              <w:ind w:right="-114"/>
-              <w:rPr>
-                <w:noProof/>
-                <w:sz w:val="20"/>
-                <w:szCs w:val="20"/>
-              </w:rPr>
-            </w:pPr>
-            <w:r>
-              <w:rPr>
-                <w:sz w:val="20"/>
-                <w:szCs w:val="20"/>
-              </w:rPr>
-              <w:t>U.S. District Court for the Southern District of Florida</w:t>
-            </w:r>
-          </w:p>
-          <w:p>
-            <w:pPr>
-              <w:pStyle w:val="Heading3"/>
-              <w:ind w:right="-114"/>
-              <w:rPr>
-                <w:noProof/>
-                <w:sz w:val="20"/>
-                <w:szCs w:val="20"/>
-              </w:rPr>
-            </w:pPr>
-            <w:r>
-              <w:rPr>
-                <w:sz w:val="20"/>
-                <w:szCs w:val="20"/>
-              </w:rPr>
-              <w:t>Education</w:t>
-            </w:r>
-          </w:p>
-          <w:p>
-            <w:pPr>
-              <w:ind w:right="-114"/>
-              <w:rPr>
-                <w:noProof/>
-                <w:sz w:val="20"/>
-                <w:szCs w:val="20"/>
-              </w:rPr>
-            </w:pPr>
-            <w:r>
-              <w:rPr>
-                <w:sz w:val="20"/>
-                <w:szCs w:val="20"/>
-              </w:rPr>
-              <w:t>Stetson University College of Law</w:t>
-            </w:r>
-            <w:r>
-              <w:rPr>
-                <w:sz w:val="20"/>
-                <w:szCs w:val="20"/>
-              </w:rPr>
-              <w:br/>
-              <w:t xml:space="preserve">J.D., </w:t>
-            </w:r>
-            <w:r>
-              <w:rPr>
-                <w:i/>
-                <w:iCs/>
-                <w:sz w:val="20"/>
-                <w:szCs w:val="20"/>
-              </w:rPr>
-              <w:t>cum laude</w:t>
-            </w:r>
-            <w:r>
-              <w:rPr>
-                <w:sz w:val="20"/>
-                <w:szCs w:val="20"/>
-              </w:rPr>
-              <w:t>, 1997</w:t>
             </w:r>
           </w:p>
           <w:p>
@@ -3549,10 +3496,10 @@
               <mc:AlternateContent>
                 <mc:Choice Requires="wps">
                   <w:drawing>
-                    <wp:anchor distT="0" distB="0" distL="114300" distR="114300" simplePos="0" relativeHeight="251712512" behindDoc="0" locked="0" layoutInCell="1" allowOverlap="1" wp14:anchorId="3297E262" wp14:editId="26C2C34A">
+                    <wp:anchor distT="0" distB="0" distL="114300" distR="114300" simplePos="0" relativeHeight="251744256" behindDoc="0" locked="0" layoutInCell="1" allowOverlap="1" wp14:anchorId="2696406A" wp14:editId="6D31D798">
                       <wp:simplePos x="0" y="0"/>
                       <wp:positionH relativeFrom="column">
-                        <wp:posOffset>-285750</wp:posOffset>
+                        <wp:posOffset>-217170</wp:posOffset>
                       </wp:positionH>
                       <wp:positionV relativeFrom="paragraph">
                         <wp:posOffset>-685800</wp:posOffset>
@@ -3560,7 +3507,7 @@
                       <wp:extent cx="2514600" cy="342900"/>
                       <wp:effectExtent l="0" t="0" r="0" b="12700"/>
                       <wp:wrapNone/>
-                      <wp:docPr id="2117" name="Text Box 2117"/>
+                      <wp:docPr id="2135" name="Text Box 2135"/>
                       <wp:cNvGraphicFramePr/>
                       <a:graphic xmlns:a="http://schemas.openxmlformats.org/drawingml/2006/main">
                         <a:graphicData uri="http://schemas.microsoft.com/office/word/2010/wordprocessingShape">
@@ -3650,7 +3597,7 @@
                 </mc:Choice>
                 <mc:Fallback>
                   <w:pict>
-                    <v:shape id="Text Box 2117" o:spid="_x0000_s1034" type="#_x0000_t202" style="position:absolute;margin-left:-22.45pt;margin-top:-53.95pt;width:198pt;height:27pt;z-index:251712512;visibility:visible;mso-wrap-style:square;mso-wrap-distance-left:9pt;mso-wrap-distance-top:0;mso-wrap-distance-right:9pt;mso-wrap-distance-bottom:0;mso-position-horizontal:absolute;mso-position-horizontal-relative:text;mso-position-vertical:absolute;mso-position-vertical-relative:text;v-text-anchor:top" o:gfxdata="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" filled="f" stroked="f">
+                    <v:shape id="Text Box 2135" o:spid="_x0000_s1034" type="#_x0000_t202" style="position:absolute;margin-left:-17.05pt;margin-top:-53.95pt;width:198pt;height:27pt;z-index:251744256;visibility:visible;mso-wrap-style:square;mso-wrap-distance-left:9pt;mso-wrap-distance-top:0;mso-wrap-distance-right:9pt;mso-wrap-distance-bottom:0;mso-position-horizontal:absolute;mso-position-horizontal-relative:text;mso-position-vertical:absolute;mso-position-vertical-relative:text;v-text-anchor:top" o:gfxdata="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" filled="f" stroked="f">
                       <v:textbox>
                         <w:txbxContent>
                           <w:p>
@@ -3700,18 +3647,18 @@
                 <w:color w:val="4A4A49"/>
               </w:rPr>
               <w:drawing>
-                <wp:anchor distT="0" distB="0" distL="114300" distR="114300" simplePos="0" relativeHeight="251713536" behindDoc="0" locked="0" layoutInCell="1" allowOverlap="1" wp14:anchorId="03415B38" wp14:editId="18CABA03">
+                <wp:anchor distT="0" distB="0" distL="114300" distR="114300" simplePos="0" relativeHeight="251745280" behindDoc="0" locked="0" layoutInCell="1" allowOverlap="1" wp14:anchorId="2C28C371" wp14:editId="32DE806C">
                   <wp:simplePos x="0" y="0"/>
                   <wp:positionH relativeFrom="column">
-                    <wp:posOffset>-616585</wp:posOffset>
+                    <wp:posOffset>-547370</wp:posOffset>
                   </wp:positionH>
                   <wp:positionV relativeFrom="paragraph">
-                    <wp:posOffset>-685165</wp:posOffset>
+                    <wp:posOffset>-685800</wp:posOffset>
                   </wp:positionV>
                   <wp:extent cx="282575" cy="282575"/>
                   <wp:effectExtent l="0" t="0" r="0" b="0"/>
                   <wp:wrapNone/>
-                  <wp:docPr id="2118" name="quill.png"/>
+                  <wp:docPr id="2136" name="quill.png"/>
                   <wp:cNvGraphicFramePr>
                     <a:graphicFrameLocks xmlns:a="http://schemas.openxmlformats.org/drawingml/2006/main" noChangeAspect="1"/>
                   </wp:cNvGraphicFramePr>
@@ -3760,6 +3707,47 @@
                 <w:sz w:val="20"/>
                 <w:szCs w:val="20"/>
               </w:rPr>
+              <w:t>Stetson University College of Law</w:t>
+            </w:r>
+            <w:r>
+              <w:rPr>
+                <w:sz w:val="20"/>
+                <w:szCs w:val="20"/>
+              </w:rPr>
+              <w:br/>
+              <w:t xml:space="preserve">J.D., </w:t>
+            </w:r>
+            <w:r>
+              <w:rPr>
+                <w:i/>
+                <w:iCs/>
+                <w:sz w:val="20"/>
+                <w:szCs w:val="20"/>
+              </w:rPr>
+              <w:t>cum laude</w:t>
+            </w:r>
+            <w:r>
+              <w:rPr>
+                <w:sz w:val="20"/>
+                <w:szCs w:val="20"/>
+              </w:rPr>
+              <w:t>, 1997</w:t>
+            </w:r>
+          </w:p>
+          <w:p>
+            <w:pPr>
+              <w:ind w:right="-114"/>
+              <w:rPr>
+                <w:noProof/>
+                <w:sz w:val="20"/>
+                <w:szCs w:val="20"/>
+              </w:rPr>
+            </w:pPr>
+            <w:r>
+              <w:rPr>
+                <w:sz w:val="20"/>
+                <w:szCs w:val="20"/>
+              </w:rPr>
               <w:t>University of Florida</w:t>
             </w:r>
             <w:r>
@@ -3774,18 +3762,11 @@
           <w:p>
             <w:pPr>
               <w:pStyle w:val="Heading3"/>
-              <w:ind w:right="-114"/>
               <w:rPr>
                 <w:noProof/>
-                <w:sz w:val="20"/>
-                <w:szCs w:val="20"/>
-              </w:rPr>
-            </w:pPr>
-            <w:r>
-              <w:rPr>
-                <w:sz w:val="20"/>
-                <w:szCs w:val="20"/>
-              </w:rPr>
+              </w:rPr>
+            </w:pPr>
+            <w:r>
               <w:t>Court Admissions</w:t>
             </w:r>
           </w:p>
@@ -3845,6 +3826,150 @@
             <w:pPr>
               <w:ind w:right="-114"/>
               <w:rPr>
+                <w:sz w:val="20"/>
+                <w:szCs w:val="20"/>
+              </w:rPr>
+            </w:pPr>
+            <w:r>
+              <w:rPr>
+                <w:sz w:val="20"/>
+                <w:szCs w:val="20"/>
+              </w:rPr>
+              <w:t>Stetson University College of Law</w:t>
+            </w:r>
+          </w:p>
+          <w:p>
+            <w:pPr>
+              <w:ind w:right="-114"/>
+              <w:rPr>
+                <w:noProof/>
+                <w:sz w:val="20"/>
+                <w:szCs w:val="20"/>
+              </w:rPr>
+            </w:pPr>
+            <w:r>
+              <w:rPr>
+                <w:sz w:val="20"/>
+                <w:szCs w:val="20"/>
+              </w:rPr>
+              <w:t xml:space="preserve">J.D., </w:t>
+            </w:r>
+            <w:r>
+              <w:rPr>
+                <w:i/>
+                <w:iCs/>
+                <w:sz w:val="20"/>
+                <w:szCs w:val="20"/>
+              </w:rPr>
+              <w:t>cum laude</w:t>
+            </w:r>
+            <w:r>
+              <w:rPr>
+                <w:sz w:val="20"/>
+                <w:szCs w:val="20"/>
+              </w:rPr>
+              <w:t>, 1997</w:t>
+            </w:r>
+          </w:p>
+          <w:p>
+            <w:pPr>
+              <w:ind w:right="-114"/>
+              <w:rPr>
+                <w:noProof/>
+                <w:sz w:val="20"/>
+                <w:szCs w:val="20"/>
+              </w:rPr>
+            </w:pPr>
+            <w:r>
+              <w:rPr>
+                <w:sz w:val="20"/>
+                <w:szCs w:val="20"/>
+              </w:rPr>
+              <w:t>University of Florida</w:t>
+            </w:r>
+            <w:r>
+              <w:rPr>
+                <w:sz w:val="20"/>
+                <w:szCs w:val="20"/>
+              </w:rPr>
+              <w:br/>
+              <w:t>B.A., 1994</w:t>
+            </w:r>
+          </w:p>
+          <w:p>
+            <w:pPr>
+              <w:pStyle w:val="Heading3"/>
+              <w:ind w:right="-114"/>
+              <w:rPr>
+                <w:noProof/>
+                <w:sz w:val="20"/>
+                <w:szCs w:val="20"/>
+              </w:rPr>
+            </w:pPr>
+            <w:r>
+              <w:rPr>
+                <w:sz w:val="20"/>
+                <w:szCs w:val="20"/>
+              </w:rPr>
+              <w:t>Court Admissions</w:t>
+            </w:r>
+          </w:p>
+          <w:p>
+            <w:pPr>
+              <w:ind w:right="-114"/>
+              <w:rPr>
+                <w:noProof/>
+                <w:sz w:val="20"/>
+                <w:szCs w:val="20"/>
+              </w:rPr>
+            </w:pPr>
+            <w:r>
+              <w:rPr>
+                <w:sz w:val="20"/>
+                <w:szCs w:val="20"/>
+              </w:rPr>
+              <w:t>U.S. District Court for the Middle District of Florida</w:t>
+            </w:r>
+          </w:p>
+          <w:p>
+            <w:pPr>
+              <w:ind w:right="-114"/>
+              <w:rPr>
+                <w:noProof/>
+                <w:sz w:val="20"/>
+                <w:szCs w:val="20"/>
+              </w:rPr>
+            </w:pPr>
+            <w:r>
+              <w:rPr>
+                <w:sz w:val="20"/>
+                <w:szCs w:val="20"/>
+              </w:rPr>
+              <w:t>U.S. District Court for the Southern District of Florida</w:t>
+            </w:r>
+          </w:p>
+          <w:p>
+            <w:pPr>
+              <w:pStyle w:val="Heading3"/>
+              <w:ind w:right="-114"/>
+              <w:rPr>
+                <w:noProof/>
+                <w:sz w:val="20"/>
+                <w:szCs w:val="20"/>
+              </w:rPr>
+            </w:pPr>
+            <w:r>
+              <w:rPr>
+                <w:sz w:val="20"/>
+                <w:szCs w:val="20"/>
+              </w:rPr>
+              <w:t>Education</w:t>
+            </w:r>
+          </w:p>
+          <w:p>
+            <w:pPr>
+              <w:ind w:right="-114"/>
+              <w:rPr>
                 <w:noProof/>
                 <w:sz w:val="20"/>
                 <w:szCs w:val="20"/>
@@ -3906,147 +4031,6 @@
               <w:br/>
               <w:t>B.A., 1994</w:t>
             </w:r>
-          </w:p>
-          <w:p>
-            <w:pPr>
-              <w:pStyle w:val="Heading3"/>
-              <w:ind w:right="-114"/>
-              <w:rPr>
-                <w:noProof/>
-                <w:sz w:val="20"/>
-                <w:szCs w:val="20"/>
-              </w:rPr>
-            </w:pPr>
-            <w:r>
-              <w:rPr>
-                <w:sz w:val="20"/>
-                <w:szCs w:val="20"/>
-              </w:rPr>
-              <w:t>Court Admissions</w:t>
-            </w:r>
-          </w:p>
-          <w:p>
-            <w:pPr>
-              <w:ind w:right="-114"/>
-              <w:rPr>
-                <w:noProof/>
-                <w:sz w:val="20"/>
-                <w:szCs w:val="20"/>
-              </w:rPr>
-            </w:pPr>
-            <w:r>
-              <w:rPr>
-                <w:sz w:val="20"/>
-                <w:szCs w:val="20"/>
-              </w:rPr>
-              <w:t>U.S. District Court for the Middle District of Florida</w:t>
-            </w:r>
-          </w:p>
-          <w:p>
-            <w:pPr>
-              <w:ind w:right="-114"/>
-              <w:rPr>
-                <w:noProof/>
-                <w:sz w:val="20"/>
-                <w:szCs w:val="20"/>
-              </w:rPr>
-            </w:pPr>
-            <w:r>
-              <w:rPr>
-                <w:sz w:val="20"/>
-                <w:szCs w:val="20"/>
-              </w:rPr>
-              <w:t>U.S. District Court for the Southern District of Florida</w:t>
-            </w:r>
-          </w:p>
-          <w:p>
-            <w:pPr>
-              <w:pStyle w:val="Heading3"/>
-              <w:ind w:right="-114"/>
-              <w:rPr>
-                <w:noProof/>
-                <w:sz w:val="20"/>
-                <w:szCs w:val="20"/>
-              </w:rPr>
-            </w:pPr>
-            <w:r>
-              <w:rPr>
-                <w:sz w:val="20"/>
-                <w:szCs w:val="20"/>
-              </w:rPr>
-              <w:t>Education</w:t>
-            </w:r>
-          </w:p>
-          <w:p>
-            <w:pPr>
-              <w:ind w:right="-114"/>
-              <w:rPr>
-                <w:noProof/>
-                <w:sz w:val="20"/>
-                <w:szCs w:val="20"/>
-              </w:rPr>
-            </w:pPr>
-            <w:r>
-              <w:rPr>
-                <w:sz w:val="20"/>
-                <w:szCs w:val="20"/>
-              </w:rPr>
-              <w:t>Stetson University College of Law</w:t>
-            </w:r>
-            <w:r>
-              <w:rPr>
-                <w:sz w:val="20"/>
-                <w:szCs w:val="20"/>
-              </w:rPr>
-              <w:br/>
-              <w:t xml:space="preserve">J.D., </w:t>
-            </w:r>
-            <w:r>
-              <w:rPr>
-                <w:i/>
-                <w:iCs/>
-                <w:sz w:val="20"/>
-                <w:szCs w:val="20"/>
-              </w:rPr>
-              <w:t>cum laude</w:t>
-            </w:r>
-            <w:r>
-              <w:rPr>
-                <w:sz w:val="20"/>
-                <w:szCs w:val="20"/>
-              </w:rPr>
-              <w:t>, 1997</w:t>
-            </w:r>
-          </w:p>
-          <w:p>
-            <w:pPr>
-              <w:ind w:right="-114"/>
-              <w:rPr>
-                <w:noProof/>
-                <w:sz w:val="20"/>
-                <w:szCs w:val="20"/>
-              </w:rPr>
-            </w:pPr>
-            <w:r>
-              <w:rPr>
-                <w:sz w:val="20"/>
-                <w:szCs w:val="20"/>
-              </w:rPr>
-              <w:t>University of Florida</w:t>
-            </w:r>
-            <w:r>
-              <w:rPr>
-                <w:sz w:val="20"/>
-                <w:szCs w:val="20"/>
-              </w:rPr>
-              <w:br/>
-              <w:t>B.A., 1994</w:t>
-            </w:r>
-          </w:p>
-          <w:p>
-            <w:pPr>
-              <w:ind w:right="-114"/>
-            </w:pPr>
           </w:p>
           <w:p>
             <w:pPr>
@@ -4056,7 +4040,10 @@
         </w:tc>
         <w:tc>
           <w:tcPr>
-            <w:tcW w:w="7020" w:type="dxa"/>
+            <w:tcW w:w="6210" w:type="dxa"/>
+            <w:tcBorders>
+              <w:left w:val="nil"/>
+            </w:tcBorders>
             <w:tcMar>
               <w:left w:w="259" w:type="dxa"/>
               <w:right w:w="115" w:type="dxa"/>
@@ -4074,10 +4061,10 @@
                 <w:color w:val="4A4A49"/>
               </w:rPr>
               <w:drawing>
-                <wp:anchor distT="0" distB="0" distL="114300" distR="114300" simplePos="0" relativeHeight="251724800" behindDoc="0" locked="0" layoutInCell="1" allowOverlap="1" wp14:anchorId="1C06EBBC" wp14:editId="112B3CA9">
+                <wp:anchor distT="0" distB="0" distL="114300" distR="114300" simplePos="0" relativeHeight="251741184" behindDoc="0" locked="0" layoutInCell="1" allowOverlap="1" wp14:anchorId="1C06EBBC" wp14:editId="1E92F1DF">
                   <wp:simplePos x="0" y="0"/>
                   <wp:positionH relativeFrom="column">
-                    <wp:posOffset>2064385</wp:posOffset>
+                    <wp:posOffset>2224405</wp:posOffset>
                   </wp:positionH>
                   <wp:positionV relativeFrom="paragraph">
                     <wp:posOffset>-149860</wp:posOffset>
@@ -4153,6 +4140,12 @@
               <w:pStyle w:val="BioName"/>
               <w:ind w:right="-114"/>
             </w:pPr>
+          </w:p>
+          <w:p>
+            <w:pPr>
+              <w:pStyle w:val="BioName"/>
+              <w:ind w:right="-114"/>
+            </w:pPr>
             <w:r>
               <w:t xml:space="preserve">Edward B. </w:t>
             </w:r>
@@ -4269,7 +4262,6 @@
           <w:p>
             <w:pPr>
               <w:pStyle w:val="Bioheader"/>
-              <w:ind w:right="-114"/>
             </w:pPr>
             <w:r>
               <w:t>Representative Experience</w:t>
@@ -4304,7 +4296,30 @@
                 <w:sz w:val="20"/>
                 <w:szCs w:val="20"/>
               </w:rPr>
-              <w:t>Defended publicly traded and private companies against parties claiming violations of Title VII of the Civil Rights Act, The Americans with Disabilities Act, the Family and Medical Leave Act, and the Florida Civil Rights Act.</w:t>
+              <w:t xml:space="preserve">Defended publicly traded and private companies against parties claiming violations of Title VII of the Civil Rights Act, The Americans with Disabilities Act, the Family and </w:t>
+            </w:r>
+            <w:proofErr w:type="spellStart"/>
+            <w:r>
+              <w:rPr>
+                <w:sz w:val="20"/>
+                <w:szCs w:val="20"/>
+              </w:rPr>
+              <w:t>x</w:t>
+            </w:r>
+            <w:r>
+              <w:rPr>
+                <w:sz w:val="20"/>
+                <w:szCs w:val="20"/>
+              </w:rPr>
+              <w:t>Medical</w:t>
+            </w:r>
+            <w:proofErr w:type="spellEnd"/>
+            <w:r>
+              <w:rPr>
+                <w:sz w:val="20"/>
+                <w:szCs w:val="20"/>
+              </w:rPr>
+              <w:t xml:space="preserve"> Leave Act, and the Florida Civil Rights Act.</w:t>
             </w:r>
           </w:p>
           <w:p>
@@ -4642,42 +4657,6 @@
                 <w:sz w:val="20"/>
                 <w:szCs w:val="20"/>
               </w:rPr>
-            </w:pPr>
-            <w:r>
-              <w:rPr>
-                <w:sz w:val="20"/>
-                <w:szCs w:val="20"/>
-              </w:rPr>
-              <w:t>March 19, 2015 - "The EEOC's 2015 Strategic Initiatives: How to Keep Your Company Out of the EEOC's Crosshairs" - Tampa, FL</w:t>
-            </w:r>
-          </w:p>
-          <w:p>
-            <w:pPr>
-              <w:pStyle w:val="doublearrowbullets"/>
-              <w:rPr>
-                <w:sz w:val="20"/>
-                <w:szCs w:val="20"/>
-              </w:rPr>
-            </w:pPr>
-            <w:r>
-              <w:rPr>
-                <w:sz w:val="20"/>
-                <w:szCs w:val="20"/>
-              </w:rPr>
-              <w:t xml:space="preserve">February </w:t>
-            </w:r>
-            <w:r>
-              <w:rPr>
-                <w:sz w:val="20"/>
-                <w:szCs w:val="20"/>
-              </w:rPr>
-              <w:t>19, 2015 - "The EEOC's 2015 Strategic Initiatives: How to Keep Your Company Out of the EEOC's Crosshairs" - Tampa, FL</w:t>
-            </w:r>
-          </w:p>
-          <w:p>
-            <w:pPr>
-              <w:pStyle w:val="Bioheader"/>
-              <w:ind w:right="-114"/>
             </w:pPr>
             <w:r>
               <w:rPr>
@@ -4685,78 +4664,16 @@
                 <w:noProof/>
                 <w:color w:val="4A4A49"/>
               </w:rPr>
-              <w:drawing>
-                <wp:anchor distT="0" distB="0" distL="114300" distR="114300" simplePos="0" relativeHeight="251716608" behindDoc="0" locked="0" layoutInCell="1" allowOverlap="1" wp14:anchorId="7066544F" wp14:editId="75B20781">
-                  <wp:simplePos x="0" y="0"/>
-                  <wp:positionH relativeFrom="column">
-                    <wp:posOffset>-2380933</wp:posOffset>
-                  </wp:positionH>
-                  <wp:positionV relativeFrom="paragraph">
-                    <wp:posOffset>-685165</wp:posOffset>
-                  </wp:positionV>
-                  <wp:extent cx="282575" cy="282575"/>
-                  <wp:effectExtent l="0" t="0" r="0" b="0"/>
-                  <wp:wrapNone/>
-                  <wp:docPr id="2120" name="quill.png"/>
-                  <wp:cNvGraphicFramePr>
-                    <a:graphicFrameLocks xmlns:a="http://schemas.openxmlformats.org/drawingml/2006/main" noChangeAspect="1"/>
-                  </wp:cNvGraphicFramePr>
-                  <a:graphic xmlns:a="http://schemas.openxmlformats.org/drawingml/2006/main">
-                    <a:graphicData uri="http://schemas.openxmlformats.org/drawingml/2006/picture">
-                      <pic:pic xmlns:pic="http://schemas.openxmlformats.org/drawingml/2006/picture">
-                        <pic:nvPicPr>
-                          <pic:cNvPr id="0" name="quill.png"/>
-                          <pic:cNvPicPr/>
-                        </pic:nvPicPr>
-                        <pic:blipFill>
-                          <a:blip r:embed="rId12">
-                            <a:extLst>
-                              <a:ext uri="{28A0092B-C50C-407E-A947-70E740481C1C}">
-                                <a14:useLocalDpi xmlns:a14="http://schemas.microsoft.com/office/drawing/2010/main" val="0"/>
-                              </a:ext>
-                            </a:extLst>
-                          </a:blip>
-                          <a:stretch>
-                            <a:fillRect/>
-                          </a:stretch>
-                        </pic:blipFill>
-                        <pic:spPr>
-                          <a:xfrm>
-                            <a:off x="0" y="0"/>
-                            <a:ext cx="282575" cy="282575"/>
-                          </a:xfrm>
-                          <a:prstGeom prst="rect">
-                            <a:avLst/>
-                          </a:prstGeom>
-                        </pic:spPr>
-                      </pic:pic>
-                    </a:graphicData>
-                  </a:graphic>
-                  <wp14:sizeRelH relativeFrom="page">
-                    <wp14:pctWidth>0</wp14:pctWidth>
-                  </wp14:sizeRelH>
-                  <wp14:sizeRelV relativeFrom="page">
-                    <wp14:pctHeight>0</wp14:pctHeight>
-                  </wp14:sizeRelV>
-                </wp:anchor>
-              </w:drawing>
-            </w:r>
-            <w:r>
-              <w:rPr>
-                <w:rFonts w:cs="Arial"/>
-                <w:noProof/>
-                <w:color w:val="4A4A49"/>
-              </w:rPr>
               <mc:AlternateContent>
                 <mc:Choice Requires="wps">
                   <w:drawing>
-                    <wp:anchor distT="0" distB="0" distL="114300" distR="114300" simplePos="0" relativeHeight="251715584" behindDoc="0" locked="0" layoutInCell="1" allowOverlap="1" wp14:anchorId="3F13E771" wp14:editId="7B9DC923">
+                    <wp:anchor distT="0" distB="0" distL="114300" distR="114300" simplePos="0" relativeHeight="251737088" behindDoc="0" locked="0" layoutInCell="1" allowOverlap="1" wp14:anchorId="3F13E771" wp14:editId="44E3BEEE">
                       <wp:simplePos x="0" y="0"/>
                       <wp:positionH relativeFrom="column">
                         <wp:posOffset>-2050415</wp:posOffset>
                       </wp:positionH>
                       <wp:positionV relativeFrom="paragraph">
-                        <wp:posOffset>-685800</wp:posOffset>
+                        <wp:posOffset>-908050</wp:posOffset>
                       </wp:positionV>
                       <wp:extent cx="2514600" cy="342900"/>
                       <wp:effectExtent l="0" t="0" r="0" b="12700"/>
@@ -4851,7 +4768,7 @@
                 </mc:Choice>
                 <mc:Fallback>
                   <w:pict>
-                    <v:shape id="Text Box 2119" o:spid="_x0000_s1035" type="#_x0000_t202" style="position:absolute;margin-left:-161.4pt;margin-top:-53.95pt;width:198pt;height:27pt;z-index:251715584;visibility:visible;mso-wrap-style:square;mso-wrap-distance-left:9pt;mso-wrap-distance-top:0;mso-wrap-distance-right:9pt;mso-wrap-distance-bottom:0;mso-position-horizontal:absolute;mso-position-horizontal-relative:text;mso-position-vertical:absolute;mso-position-vertical-relative:text;v-text-anchor:top" o:gfxdata="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" filled="f" stroked="f">
+                    <v:shape id="Text Box 2119" o:spid="_x0000_s1035" type="#_x0000_t202" style="position:absolute;left:0;text-align:left;margin-left:-161.4pt;margin-top:-71.45pt;width:198pt;height:27pt;z-index:251737088;visibility:visible;mso-wrap-style:square;mso-wrap-distance-left:9pt;mso-wrap-distance-top:0;mso-wrap-distance-right:9pt;mso-wrap-distance-bottom:0;mso-position-horizontal:absolute;mso-position-horizontal-relative:text;mso-position-vertical:absolute;mso-position-vertical-relative:text;v-text-anchor:top" o:gfxdata="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" filled="f" stroked="f">
                       <v:textbox>
                         <w:txbxContent>
                           <w:p>
@@ -4895,7 +4812,73 @@
               </mc:AlternateContent>
             </w:r>
             <w:r>
-              <w:t>News &amp; Insights</w:t>
+              <w:rPr>
+                <w:rFonts w:cs="Arial"/>
+                <w:noProof/>
+                <w:color w:val="4A4A49"/>
+              </w:rPr>
+              <w:drawing>
+                <wp:anchor distT="0" distB="0" distL="114300" distR="114300" simplePos="0" relativeHeight="251738112" behindDoc="0" locked="0" layoutInCell="1" allowOverlap="1" wp14:anchorId="7066544F" wp14:editId="5501DDC2">
+                  <wp:simplePos x="0" y="0"/>
+                  <wp:positionH relativeFrom="column">
+                    <wp:posOffset>-2380615</wp:posOffset>
+                  </wp:positionH>
+                  <wp:positionV relativeFrom="paragraph">
+                    <wp:posOffset>-908050</wp:posOffset>
+                  </wp:positionV>
+                  <wp:extent cx="282575" cy="282575"/>
+                  <wp:effectExtent l="0" t="0" r="0" b="0"/>
+                  <wp:wrapNone/>
+                  <wp:docPr id="2120" name="quill.png"/>
+                  <wp:cNvGraphicFramePr>
+                    <a:graphicFrameLocks xmlns:a="http://schemas.openxmlformats.org/drawingml/2006/main" noChangeAspect="1"/>
+                  </wp:cNvGraphicFramePr>
+                  <a:graphic xmlns:a="http://schemas.openxmlformats.org/drawingml/2006/main">
+                    <a:graphicData uri="http://schemas.openxmlformats.org/drawingml/2006/picture">
+                      <pic:pic xmlns:pic="http://schemas.openxmlformats.org/drawingml/2006/picture">
+                        <pic:nvPicPr>
+                          <pic:cNvPr id="0" name="quill.png"/>
+                          <pic:cNvPicPr/>
+                        </pic:nvPicPr>
+                        <pic:blipFill>
+                          <a:blip r:embed="rId12">
+                            <a:extLst>
+                              <a:ext uri="{28A0092B-C50C-407E-A947-70E740481C1C}">
+                                <a14:useLocalDpi xmlns:a14="http://schemas.microsoft.com/office/drawing/2010/main" val="0"/>
+                              </a:ext>
+                            </a:extLst>
+                          </a:blip>
+                          <a:stretch>
+                            <a:fillRect/>
+                          </a:stretch>
+                        </pic:blipFill>
+                        <pic:spPr>
+                          <a:xfrm>
+                            <a:off x="0" y="0"/>
+                            <a:ext cx="282575" cy="282575"/>
+                          </a:xfrm>
+                          <a:prstGeom prst="rect">
+                            <a:avLst/>
+                          </a:prstGeom>
+                        </pic:spPr>
+                      </pic:pic>
+                    </a:graphicData>
+                  </a:graphic>
+                  <wp14:sizeRelH relativeFrom="page">
+                    <wp14:pctWidth>0</wp14:pctWidth>
+                  </wp14:sizeRelH>
+                  <wp14:sizeRelV relativeFrom="page">
+                    <wp14:pctHeight>0</wp14:pctHeight>
+                  </wp14:sizeRelV>
+                </wp:anchor>
+              </w:drawing>
+            </w:r>
+            <w:r>
+              <w:rPr>
+                <w:sz w:val="20"/>
+                <w:szCs w:val="20"/>
+              </w:rPr>
+              <w:t>March 19, 2015 - "The EEOC's 2015 Strategic Initiatives: How to Keep Your Company Out of the EEOC's Crosshairs" - Tampa, FL</w:t>
             </w:r>
           </w:p>
           <w:p>
@@ -4911,30 +4894,6 @@
                 <w:sz w:val="20"/>
                 <w:szCs w:val="20"/>
               </w:rPr>
-              <w:t xml:space="preserve">May </w:t>
-            </w:r>
-            <w:r>
-              <w:rPr>
-                <w:sz w:val="20"/>
-                <w:szCs w:val="20"/>
-              </w:rPr>
-              <w:t>04, 2016 - "Labor &amp; Employment Law Update - Recent Developments and Planning for Expected Changes" - Complimentary Breakfast Briefing - Tampa, FL</w:t>
-            </w:r>
-          </w:p>
-          <w:p>
-            <w:pPr>
-              <w:pStyle w:val="doublearrowbullets"/>
-              <w:rPr>
-                <w:sz w:val="20"/>
-                <w:szCs w:val="20"/>
-              </w:rPr>
-            </w:pPr>
-            <w:r>
-              <w:rPr>
-                <w:iCs/>
-                <w:sz w:val="20"/>
-                <w:szCs w:val="20"/>
-              </w:rPr>
               <w:t xml:space="preserve">February </w:t>
             </w:r>
             <w:r>
@@ -4942,125 +4901,7 @@
                 <w:sz w:val="20"/>
                 <w:szCs w:val="20"/>
               </w:rPr>
-              <w:t>18, 2016 - 2016 Labor and Employment Law Update - Complimentary Seminar and Reception for Corporate Counsel</w:t>
-            </w:r>
-          </w:p>
-          <w:p>
-            <w:pPr>
-              <w:pStyle w:val="doublearrowbullets"/>
-              <w:rPr>
-                <w:sz w:val="20"/>
-                <w:szCs w:val="20"/>
-              </w:rPr>
-            </w:pPr>
-            <w:r>
-              <w:rPr>
-                <w:sz w:val="20"/>
-                <w:szCs w:val="20"/>
-              </w:rPr>
-              <w:t>March 19, 2015 - "The EEOC's 2015 Strategic Initiatives: How to Keep Your Company Out of the EEOC's Crosshairs" - Tampa, FL</w:t>
-            </w:r>
-          </w:p>
-          <w:p>
-            <w:pPr>
-              <w:pStyle w:val="doublearrowbullets"/>
-              <w:rPr>
-                <w:sz w:val="20"/>
-                <w:szCs w:val="20"/>
-              </w:rPr>
-            </w:pPr>
-            <w:r>
-              <w:rPr>
-                <w:sz w:val="20"/>
-                <w:szCs w:val="20"/>
-              </w:rPr>
-              <w:t xml:space="preserve">February </w:t>
-            </w:r>
-            <w:r>
-              <w:rPr>
-                <w:sz w:val="20"/>
-                <w:szCs w:val="20"/>
-              </w:rPr>
               <w:t>19, 2015 - "The EEOC's 2015 Strategic Initiatives: How to Keep Your Company Out of the EEOC's Crosshairs" - Tampa, FL</w:t>
-            </w:r>
-          </w:p>
-          <w:p>
-            <w:pPr>
-              <w:pStyle w:val="doublearrowbullets"/>
-              <w:rPr>
-                <w:sz w:val="20"/>
-                <w:szCs w:val="20"/>
-              </w:rPr>
-            </w:pPr>
-            <w:r>
-              <w:rPr>
-                <w:sz w:val="20"/>
-                <w:szCs w:val="20"/>
-              </w:rPr>
-              <w:t xml:space="preserve">May </w:t>
-            </w:r>
-            <w:r>
-              <w:rPr>
-                <w:sz w:val="20"/>
-                <w:szCs w:val="20"/>
-              </w:rPr>
-              <w:t>04, 2016 - "Labor &amp; Employment Law Update - Recent Developments and Planning for Expected Changes" - Complimentary Breakfast Briefing - Tampa, FL</w:t>
-            </w:r>
-          </w:p>
-          <w:p>
-            <w:pPr>
-              <w:pStyle w:val="doublearrowbullets"/>
-              <w:rPr>
-                <w:sz w:val="20"/>
-                <w:szCs w:val="20"/>
-              </w:rPr>
-            </w:pPr>
-            <w:r>
-              <w:rPr>
-                <w:iCs/>
-                <w:sz w:val="20"/>
-                <w:szCs w:val="20"/>
-              </w:rPr>
-              <w:t xml:space="preserve">February </w:t>
-            </w:r>
-            <w:r>
-              <w:rPr>
-                <w:sz w:val="20"/>
-                <w:szCs w:val="20"/>
-              </w:rPr>
-              <w:t>18, 2016 - 2016 Labor and Employment Law Update - Complimentary Seminar and Reception for Corporate Counsel</w:t>
-            </w:r>
-          </w:p>
-          <w:p>
-            <w:pPr>
-              <w:pStyle w:val="doublearrowbullets"/>
-              <w:rPr>
-                <w:sz w:val="20"/>
-                <w:szCs w:val="20"/>
-              </w:rPr>
-            </w:pPr>
-            <w:r>
-              <w:rPr>
-                <w:sz w:val="20"/>
-                <w:szCs w:val="20"/>
-              </w:rPr>
-              <w:t>March 19, 2015 - "The EEOC's 2015 Strategic Initiatives: How to Keep Your Company Out of the EEOC's Crosshairs" - Tampa, FL</w:t>
-            </w:r>
-          </w:p>
-          <w:p>
-            <w:pPr>
-              <w:pStyle w:val="doublearrowbullets"/>
-              <w:rPr>
-                <w:sz w:val="20"/>
-                <w:szCs w:val="20"/>
-              </w:rPr>
-            </w:pPr>
-            <w:r>
-              <w:rPr>
-                <w:sz w:val="20"/>
-                <w:szCs w:val="20"/>
-              </w:rPr>
-              <w:t>February 19, 2015 - "The EEOC's 2015 Strategic Initiatives: How to Keep Your Company Out of the EEOC's Crosshairs" - Tampa, FL</w:t>
             </w:r>
           </w:p>
           <w:p>
@@ -5069,7 +4910,7 @@
               <w:ind w:right="-114"/>
             </w:pPr>
             <w:r>
-              <w:t>Events &amp; Presentations</w:t>
+              <w:t>News &amp; Insights</w:t>
             </w:r>
           </w:p>
           <w:p>
@@ -5082,6 +4923,29 @@
             </w:pPr>
             <w:r>
               <w:rPr>
+                <w:sz w:val="20"/>
+                <w:szCs w:val="20"/>
+              </w:rPr>
+              <w:t xml:space="preserve">May </w:t>
+            </w:r>
+            <w:r>
+              <w:rPr>
+                <w:sz w:val="20"/>
+                <w:szCs w:val="20"/>
+              </w:rPr>
+              <w:t>04, 2016 - "Labor &amp; Employment Law Update - Recent Developments and Planning for Expected Changes" - Complimentary Breakfast Briefing - Tampa, FL</w:t>
+            </w:r>
+          </w:p>
+          <w:p>
+            <w:pPr>
+              <w:pStyle w:val="doublearrowbullets"/>
+              <w:rPr>
+                <w:sz w:val="20"/>
+                <w:szCs w:val="20"/>
+              </w:rPr>
+            </w:pPr>
+            <w:r>
+              <w:rPr>
                 <w:iCs/>
                 <w:sz w:val="20"/>
                 <w:szCs w:val="20"/>
@@ -5110,6 +4974,52 @@
                 <w:szCs w:val="20"/>
               </w:rPr>
               <w:t>March 19, 2015 - "The EEOC's 2015 Strategic Initiatives: How to Keep Your Company Out of the EEOC's Crosshairs" - Tampa, FL</w:t>
+            </w:r>
+          </w:p>
+          <w:p>
+            <w:pPr>
+              <w:pStyle w:val="doublearrowbullets"/>
+              <w:rPr>
+                <w:sz w:val="20"/>
+                <w:szCs w:val="20"/>
+              </w:rPr>
+            </w:pPr>
+            <w:r>
+              <w:rPr>
+                <w:sz w:val="20"/>
+                <w:szCs w:val="20"/>
+              </w:rPr>
+              <w:t xml:space="preserve">February </w:t>
+            </w:r>
+            <w:r>
+              <w:rPr>
+                <w:sz w:val="20"/>
+                <w:szCs w:val="20"/>
+              </w:rPr>
+              <w:t>19, 2015 - "The EEOC's 2015 Strategic Initiatives: How to Keep Your Company Out of the EEOC's Crosshairs" - Tampa, FL</w:t>
+            </w:r>
+          </w:p>
+          <w:p>
+            <w:pPr>
+              <w:pStyle w:val="doublearrowbullets"/>
+              <w:rPr>
+                <w:sz w:val="20"/>
+                <w:szCs w:val="20"/>
+              </w:rPr>
+            </w:pPr>
+            <w:r>
+              <w:rPr>
+                <w:sz w:val="20"/>
+                <w:szCs w:val="20"/>
+              </w:rPr>
+              <w:t xml:space="preserve">May </w:t>
+            </w:r>
+            <w:r>
+              <w:rPr>
+                <w:sz w:val="20"/>
+                <w:szCs w:val="20"/>
+              </w:rPr>
+              <w:t>04, 2016 - "Labor &amp; Employment Law Update - Recent Developments and Planning for Expected Changes" - Complimentary Breakfast Briefing - Tampa, FL</w:t>
             </w:r>
           </w:p>
           <w:p>
@@ -5174,7 +5084,7 @@
               <w:ind w:right="-114"/>
             </w:pPr>
             <w:r>
-              <w:t>Office</w:t>
+              <w:t>Events &amp; Presentations</w:t>
             </w:r>
           </w:p>
           <w:p>
@@ -5187,30 +5097,44 @@
             </w:pPr>
             <w:r>
               <w:rPr>
-                <w:sz w:val="20"/>
-                <w:szCs w:val="20"/>
-              </w:rPr>
-              <w:t>Tampa</w:t>
-            </w:r>
-            <w:r>
-              <w:rPr>
-                <w:sz w:val="20"/>
-                <w:szCs w:val="20"/>
-              </w:rPr>
-              <w:t>:</w:t>
-            </w:r>
-            <w:r>
-              <w:rPr>
-                <w:sz w:val="20"/>
-                <w:szCs w:val="20"/>
-              </w:rPr>
-              <w:br/>
-              <w:t xml:space="preserve">101 E. Kennedy Boulevard, Suite 900 Tampa, Florida 33602 </w:t>
+                <w:iCs/>
+                <w:sz w:val="20"/>
+                <w:szCs w:val="20"/>
+              </w:rPr>
+              <w:t xml:space="preserve">February </w:t>
+            </w:r>
+            <w:r>
+              <w:rPr>
+                <w:sz w:val="20"/>
+                <w:szCs w:val="20"/>
+              </w:rPr>
+              <w:t>18, 2016 - 2016 Labor and Employment Law Update - Complimentary Seminar and Reception for Corporate Counsel</w:t>
+            </w:r>
+          </w:p>
+          <w:p>
+            <w:pPr>
+              <w:pStyle w:val="doublearrowbullets"/>
+              <w:rPr>
+                <w:sz w:val="20"/>
+                <w:szCs w:val="20"/>
+              </w:rPr>
+            </w:pPr>
+            <w:r>
+              <w:rPr>
+                <w:sz w:val="20"/>
+                <w:szCs w:val="20"/>
+              </w:rPr>
+              <w:t>March 19, 2015 - "The EEOC's 2015 Strategic Initiatives: How to Keep Your Company Out of the EEOC's Crosshairs" - Tampa, FL</w:t>
+            </w:r>
+            <w:r>
+              <w:rPr>
+                <w:sz w:val="20"/>
+                <w:szCs w:val="20"/>
+              </w:rPr>
+              <w:t xml:space="preserve"> </w:t>
             </w:r>
           </w:p>
         </w:tc>
-        <w:bookmarkStart w:id="0" w:name="_GoBack"/>
-        <w:bookmarkEnd w:id="0"/>
       </w:tr>
     </w:tbl>
     <w:p/>
@@ -5263,7 +5187,7 @@
         <wp:inline distT="0" distB="0" distL="0" distR="0" wp14:anchorId="57CC8CBF" wp14:editId="5D406A81">
           <wp:extent cx="2286000" cy="457200"/>
           <wp:effectExtent l="0" t="0" r="0" b="0"/>
-          <wp:docPr id="30" name="footer.jpg"/>
+          <wp:docPr id="2131" name="footer.jpg"/>
           <wp:cNvGraphicFramePr>
             <a:graphicFrameLocks xmlns:a="http://schemas.openxmlformats.org/drawingml/2006/main" noChangeAspect="1"/>
           </wp:cNvGraphicFramePr>
@@ -5397,7 +5321,7 @@
         <wp:inline distT="0" distB="0" distL="0" distR="0" wp14:anchorId="470EE43D" wp14:editId="2156E5A2">
           <wp:extent cx="7900788" cy="2788286"/>
           <wp:effectExtent l="0" t="0" r="0" b="5715"/>
-          <wp:docPr id="2112" name="header"/>
+          <wp:docPr id="2134" name="header"/>
           <wp:cNvGraphicFramePr>
             <a:graphicFrameLocks xmlns:a="http://schemas.openxmlformats.org/drawingml/2006/main" noChangeAspect="1"/>
           </wp:cNvGraphicFramePr>
@@ -5567,7 +5491,7 @@
           <wp:extent cx="14058900" cy="7029450"/>
           <wp:effectExtent l="0" t="0" r="12700" b="6350"/>
           <wp:wrapSquare wrapText="bothSides"/>
-          <wp:docPr id="31" name="gears.jpeg"/>
+          <wp:docPr id="2133" name="gears.jpeg"/>
           <wp:cNvGraphicFramePr>
             <a:graphicFrameLocks xmlns:a="http://schemas.openxmlformats.org/drawingml/2006/main" noChangeAspect="1"/>
           </wp:cNvGraphicFramePr>
@@ -7549,7 +7473,7 @@
     <w:uiPriority w:val="9"/>
     <w:unhideWhenUsed/>
     <w:qFormat/>
-    <w:rsid w:val="00EF70F5"/>
+    <w:rsid w:val="00B2635A"/>
     <w:pPr>
       <w:keepNext/>
       <w:keepLines/>
@@ -7560,7 +7484,7 @@
       <w:rFonts w:ascii="Arial" w:eastAsia="Calibri" w:hAnsi="Arial" w:cs="Times New Roman"/>
       <w:b/>
       <w:bCs/>
-      <w:color w:val="233C58"/>
+      <w:color w:val="595959"/>
       <w:sz w:val="21"/>
       <w:szCs w:val="21"/>
     </w:rPr>
@@ -7596,10 +7520,10 @@
     <w:basedOn w:val="Normal"/>
     <w:autoRedefine/>
     <w:qFormat/>
-    <w:rsid w:val="00366DAF"/>
+    <w:rsid w:val="00D86196"/>
     <w:pPr>
       <w:pBdr>
-        <w:bottom w:val="single" w:sz="48" w:space="1" w:color="auto"/>
+        <w:bottom w:val="single" w:sz="18" w:space="1" w:color="auto"/>
       </w:pBdr>
       <w:spacing w:before="240" w:after="240"/>
     </w:pPr>
@@ -7883,12 +7807,12 @@
     <w:basedOn w:val="DefaultParagraphFont"/>
     <w:link w:val="Heading3"/>
     <w:uiPriority w:val="9"/>
-    <w:rsid w:val="00EF70F5"/>
+    <w:rsid w:val="00B2635A"/>
     <w:rPr>
       <w:rFonts w:ascii="Arial" w:eastAsia="Calibri" w:hAnsi="Arial" w:cs="Times New Roman"/>
       <w:b/>
       <w:bCs/>
-      <w:color w:val="233C58"/>
+      <w:color w:val="595959"/>
       <w:sz w:val="21"/>
       <w:szCs w:val="21"/>
     </w:rPr>
@@ -8159,7 +8083,7 @@
     <w:uiPriority w:val="9"/>
     <w:unhideWhenUsed/>
     <w:qFormat/>
-    <w:rsid w:val="00EF70F5"/>
+    <w:rsid w:val="00B2635A"/>
     <w:pPr>
       <w:keepNext/>
       <w:keepLines/>
@@ -8170,7 +8094,7 @@
       <w:rFonts w:ascii="Arial" w:eastAsia="Calibri" w:hAnsi="Arial" w:cs="Times New Roman"/>
       <w:b/>
       <w:bCs/>
-      <w:color w:val="233C58"/>
+      <w:color w:val="595959"/>
       <w:sz w:val="21"/>
       <w:szCs w:val="21"/>
     </w:rPr>
@@ -8206,10 +8130,10 @@
     <w:basedOn w:val="Normal"/>
     <w:autoRedefine/>
     <w:qFormat/>
-    <w:rsid w:val="00366DAF"/>
+    <w:rsid w:val="00D86196"/>
     <w:pPr>
       <w:pBdr>
-        <w:bottom w:val="single" w:sz="48" w:space="1" w:color="auto"/>
+        <w:bottom w:val="single" w:sz="18" w:space="1" w:color="auto"/>
       </w:pBdr>
       <w:spacing w:before="240" w:after="240"/>
     </w:pPr>
@@ -8493,12 +8417,12 @@
     <w:basedOn w:val="DefaultParagraphFont"/>
     <w:link w:val="Heading3"/>
     <w:uiPriority w:val="9"/>
-    <w:rsid w:val="00EF70F5"/>
+    <w:rsid w:val="00B2635A"/>
     <w:rPr>
       <w:rFonts w:ascii="Arial" w:eastAsia="Calibri" w:hAnsi="Arial" w:cs="Times New Roman"/>
       <w:b/>
       <w:bCs/>
-      <w:color w:val="233C58"/>
+      <w:color w:val="595959"/>
       <w:sz w:val="21"/>
       <w:szCs w:val="21"/>
     </w:rPr>
@@ -8931,7 +8855,7 @@
 </file>
 
 <file path=customXml/itemProps1.xml><?xml version="1.0" encoding="utf-8"?>
-<ds:datastoreItem xmlns:ds="http://schemas.openxmlformats.org/officeDocument/2006/customXml" ds:itemID="{B0618C07-7C64-D041-8E81-FEC7F787CCF2}">
+<ds:datastoreItem xmlns:ds="http://schemas.openxmlformats.org/officeDocument/2006/customXml" ds:itemID="{CFBD3B77-6293-B246-8040-0DC1DB6864EC}">
   <ds:schemaRefs>
     <ds:schemaRef ds:uri="http://schemas.openxmlformats.org/officeDocument/2006/bibliography"/>
   </ds:schemaRefs>

</xml_diff>